<commit_message>
player and non-functional test case added
</commit_message>
<xml_diff>
--- a/Documentation/Project Test Report.docx
+++ b/Documentation/Project Test Report.docx
@@ -1,6 +1,6 @@
 
 <file path=word/document.xml><?xml version="1.0" encoding="utf-8"?>
-<w:document xmlns:wpc="http://schemas.microsoft.com/office/word/2010/wordprocessingCanvas" xmlns:cx="http://schemas.microsoft.com/office/drawing/2014/chartex" xmlns:cx1="http://schemas.microsoft.com/office/drawing/2015/9/8/chartex" xmlns:cx2="http://schemas.microsoft.com/office/drawing/2015/10/21/chartex" xmlns:cx3="http://schemas.microsoft.com/office/drawing/2016/5/9/chartex" xmlns:cx4="http://schemas.microsoft.com/office/drawing/2016/5/10/chartex" xmlns:cx5="http://schemas.microsoft.com/office/drawing/2016/5/11/chartex" xmlns:cx6="http://schemas.microsoft.com/office/drawing/2016/5/12/chartex" xmlns:cx7="http://schemas.microsoft.com/office/drawing/2016/5/13/chartex" xmlns:cx8="http://schemas.microsoft.com/office/drawing/2016/5/14/chartex" xmlns:mc="http://schemas.openxmlformats.org/markup-compatibility/2006" xmlns:aink="http://schemas.microsoft.com/office/drawing/2016/ink" xmlns:am3d="http://schemas.microsoft.com/office/drawing/2017/model3d" xmlns:o="urn:schemas-microsoft-com:office:office" xmlns:r="http://schemas.openxmlformats.org/officeDocument/2006/relationships" xmlns:m="http://schemas.openxmlformats.org/officeDocument/2006/math" xmlns:v="urn:schemas-microsoft-com:vml" xmlns:wp14="http://schemas.microsoft.com/office/word/2010/wordprocessingDrawing" xmlns:wp="http://schemas.openxmlformats.org/drawingml/2006/wordprocessingDrawing" xmlns:w10="urn:schemas-microsoft-com:office:word" xmlns:w="http://schemas.openxmlformats.org/wordprocessingml/2006/main" xmlns:w14="http://schemas.microsoft.com/office/word/2010/wordml" xmlns:w15="http://schemas.microsoft.com/office/word/2012/wordml" xmlns:w16cid="http://schemas.microsoft.com/office/word/2016/wordml/cid" xmlns:w16se="http://schemas.microsoft.com/office/word/2015/wordml/symex" xmlns:wpg="http://schemas.microsoft.com/office/word/2010/wordprocessingGroup" xmlns:wpi="http://schemas.microsoft.com/office/word/2010/wordprocessingInk" xmlns:wne="http://schemas.microsoft.com/office/word/2006/wordml" xmlns:wps="http://schemas.microsoft.com/office/word/2010/wordprocessingShape" mc:Ignorable="w14 w15 w16se w16cid wp14">
+<w:document xmlns:wpc="http://schemas.microsoft.com/office/word/2010/wordprocessingCanvas" xmlns:cx="http://schemas.microsoft.com/office/drawing/2014/chartex" xmlns:cx1="http://schemas.microsoft.com/office/drawing/2015/9/8/chartex" xmlns:cx2="http://schemas.microsoft.com/office/drawing/2015/10/21/chartex" xmlns:cx3="http://schemas.microsoft.com/office/drawing/2016/5/9/chartex" xmlns:cx4="http://schemas.microsoft.com/office/drawing/2016/5/10/chartex" xmlns:cx5="http://schemas.microsoft.com/office/drawing/2016/5/11/chartex" xmlns:cx6="http://schemas.microsoft.com/office/drawing/2016/5/12/chartex" xmlns:cx7="http://schemas.microsoft.com/office/drawing/2016/5/13/chartex" xmlns:cx8="http://schemas.microsoft.com/office/drawing/2016/5/14/chartex" xmlns:mc="http://schemas.openxmlformats.org/markup-compatibility/2006" xmlns:aink="http://schemas.microsoft.com/office/drawing/2016/ink" xmlns:am3d="http://schemas.microsoft.com/office/drawing/2017/model3d" xmlns:o="urn:schemas-microsoft-com:office:office" xmlns:r="http://schemas.openxmlformats.org/officeDocument/2006/relationships" xmlns:m="http://schemas.openxmlformats.org/officeDocument/2006/math" xmlns:v="urn:schemas-microsoft-com:vml" xmlns:wp14="http://schemas.microsoft.com/office/word/2010/wordprocessingDrawing" xmlns:wp="http://schemas.openxmlformats.org/drawingml/2006/wordprocessingDrawing" xmlns:w10="urn:schemas-microsoft-com:office:word" xmlns:w="http://schemas.openxmlformats.org/wordprocessingml/2006/main" xmlns:w14="http://schemas.microsoft.com/office/word/2010/wordml" xmlns:w15="http://schemas.microsoft.com/office/word/2012/wordml" xmlns:w16cex="http://schemas.microsoft.com/office/word/2018/wordml/cex" xmlns:w16cid="http://schemas.microsoft.com/office/word/2016/wordml/cid" xmlns:w16="http://schemas.microsoft.com/office/word/2018/wordml" xmlns:w16se="http://schemas.microsoft.com/office/word/2015/wordml/symex" xmlns:wpg="http://schemas.microsoft.com/office/word/2010/wordprocessingGroup" xmlns:wpi="http://schemas.microsoft.com/office/word/2010/wordprocessingInk" xmlns:wne="http://schemas.microsoft.com/office/word/2006/wordml" xmlns:wps="http://schemas.microsoft.com/office/word/2010/wordprocessingShape" mc:Ignorable="w14 w15 w16se w16cid w16 w16cex wp14">
   <w:body>
     <w:p>
       <w:pPr>
@@ -13,13 +13,7 @@
         <w:rPr>
           <w:rFonts w:asciiTheme="minorHAnsi" w:hAnsiTheme="minorHAnsi" w:cstheme="minorHAnsi"/>
         </w:rPr>
-        <w:t xml:space="preserve">Project Test </w:t>
-      </w:r>
-      <w:r>
-        <w:rPr>
-          <w:rFonts w:asciiTheme="minorHAnsi" w:hAnsiTheme="minorHAnsi" w:cstheme="minorHAnsi"/>
-        </w:rPr>
-        <w:t>Report</w:t>
+        <w:t>Project Test Report</w:t>
       </w:r>
     </w:p>
     <w:p>
@@ -47,13 +41,7 @@
         <w:rPr>
           <w:rFonts w:asciiTheme="minorHAnsi" w:hAnsiTheme="minorHAnsi" w:cstheme="minorHAnsi"/>
         </w:rPr>
-        <w:t xml:space="preserve">These test procedures verify that the Poker++ program meets requirements. </w:t>
-      </w:r>
-      <w:r>
-        <w:rPr>
-          <w:rFonts w:asciiTheme="minorHAnsi" w:hAnsiTheme="minorHAnsi" w:cstheme="minorHAnsi"/>
-        </w:rPr>
-        <w:t>The test case and step(s) that apply to each requirement are recorded on the requirements spreadsheet.</w:t>
+        <w:t>These test procedures verify that the Poker++ program meets requirements. The test case and step(s) that apply to each requirement are recorded on the requirements spreadsheet.</w:t>
       </w:r>
     </w:p>
     <w:p>
@@ -71,13 +59,7 @@
         <w:rPr>
           <w:rFonts w:asciiTheme="minorHAnsi" w:hAnsiTheme="minorHAnsi" w:cstheme="minorHAnsi"/>
         </w:rPr>
-        <w:t>Test Case 1 - N</w:t>
-      </w:r>
-      <w:r>
-        <w:rPr>
-          <w:rFonts w:asciiTheme="minorHAnsi" w:hAnsiTheme="minorHAnsi" w:cstheme="minorHAnsi"/>
-        </w:rPr>
-        <w:t>ormal Game Play</w:t>
+        <w:t>Test Case 1 - Normal Game Play</w:t>
       </w:r>
     </w:p>
     <w:p>
@@ -89,13 +71,11 @@
         </w:numPr>
         <w:rPr>
           <w:rFonts w:asciiTheme="minorHAnsi" w:hAnsiTheme="minorHAnsi" w:cstheme="minorHAnsi"/>
-          <w:highlight w:val="yellow"/>
         </w:rPr>
       </w:pPr>
       <w:r>
         <w:rPr>
           <w:rFonts w:asciiTheme="minorHAnsi" w:hAnsiTheme="minorHAnsi" w:cstheme="minorHAnsi"/>
-          <w:highlight w:val="yellow"/>
         </w:rPr>
         <w:t>Test Case 2 - Player Limits</w:t>
       </w:r>
@@ -195,9 +175,10 @@
           <w:tcPr>
             <w:tcW w:w="3324" w:type="dxa"/>
             <w:tcBorders>
-              <w:top w:val="none" w:sz="1" w:space="0" w:color="000000"/>
-              <w:left w:val="none" w:sz="1" w:space="0" w:color="000000"/>
-              <w:bottom w:val="none" w:sz="1" w:space="0" w:color="000000"/>
+              <w:top w:val="single" w:sz="4" w:space="0" w:color="000000"/>
+              <w:left w:val="single" w:sz="4" w:space="0" w:color="000000"/>
+              <w:bottom w:val="single" w:sz="6" w:space="0" w:color="000000"/>
+              <w:right w:val="single" w:sz="6" w:space="0" w:color="000000"/>
             </w:tcBorders>
             <w:shd w:val="clear" w:color="auto" w:fill="auto"/>
           </w:tcPr>
@@ -224,9 +205,10 @@
           <w:tcPr>
             <w:tcW w:w="3324" w:type="dxa"/>
             <w:tcBorders>
-              <w:top w:val="none" w:sz="1" w:space="0" w:color="000000"/>
-              <w:left w:val="none" w:sz="1" w:space="0" w:color="000000"/>
-              <w:bottom w:val="none" w:sz="1" w:space="0" w:color="000000"/>
+              <w:top w:val="single" w:sz="4" w:space="0" w:color="000000"/>
+              <w:left w:val="single" w:sz="6" w:space="0" w:color="000000"/>
+              <w:bottom w:val="single" w:sz="6" w:space="0" w:color="000000"/>
+              <w:right w:val="single" w:sz="6" w:space="0" w:color="000000"/>
             </w:tcBorders>
             <w:shd w:val="clear" w:color="auto" w:fill="auto"/>
           </w:tcPr>
@@ -253,10 +235,10 @@
           <w:tcPr>
             <w:tcW w:w="3324" w:type="dxa"/>
             <w:tcBorders>
-              <w:top w:val="none" w:sz="1" w:space="0" w:color="000000"/>
-              <w:left w:val="none" w:sz="1" w:space="0" w:color="000000"/>
-              <w:bottom w:val="none" w:sz="1" w:space="0" w:color="000000"/>
-              <w:right w:val="none" w:sz="1" w:space="0" w:color="000000"/>
+              <w:top w:val="single" w:sz="4" w:space="0" w:color="000000"/>
+              <w:left w:val="single" w:sz="6" w:space="0" w:color="000000"/>
+              <w:bottom w:val="single" w:sz="6" w:space="0" w:color="000000"/>
+              <w:right w:val="single" w:sz="4" w:space="0" w:color="000000"/>
             </w:tcBorders>
             <w:shd w:val="clear" w:color="auto" w:fill="auto"/>
           </w:tcPr>
@@ -288,8 +270,10 @@
           <w:tcPr>
             <w:tcW w:w="3324" w:type="dxa"/>
             <w:tcBorders>
-              <w:left w:val="none" w:sz="1" w:space="0" w:color="000000"/>
-              <w:bottom w:val="none" w:sz="1" w:space="0" w:color="000000"/>
+              <w:top w:val="single" w:sz="6" w:space="0" w:color="000000"/>
+              <w:left w:val="single" w:sz="4" w:space="0" w:color="000000"/>
+              <w:bottom w:val="single" w:sz="6" w:space="0" w:color="000000"/>
+              <w:right w:val="single" w:sz="6" w:space="0" w:color="000000"/>
             </w:tcBorders>
             <w:shd w:val="clear" w:color="auto" w:fill="auto"/>
           </w:tcPr>
@@ -320,7 +304,6 @@
                 <w:rFonts w:asciiTheme="minorHAnsi" w:hAnsiTheme="minorHAnsi" w:cstheme="minorHAnsi"/>
               </w:rPr>
             </w:pPr>
-            <w:proofErr w:type="gramStart"/>
             <w:r>
               <w:rPr>
                 <w:rFonts w:asciiTheme="minorHAnsi" w:hAnsiTheme="minorHAnsi" w:cstheme="minorHAnsi"/>
@@ -331,130 +314,118 @@
               <w:rPr>
                 <w:rFonts w:asciiTheme="minorHAnsi" w:hAnsiTheme="minorHAnsi" w:cstheme="minorHAnsi"/>
               </w:rPr>
+              <w:t>./</w:t>
+            </w:r>
+            <w:proofErr w:type="spellStart"/>
+            <w:r>
+              <w:rPr>
+                <w:rFonts w:asciiTheme="minorHAnsi" w:hAnsiTheme="minorHAnsi" w:cstheme="minorHAnsi"/>
+              </w:rPr>
+              <w:t>poker_server</w:t>
+            </w:r>
+            <w:proofErr w:type="spellEnd"/>
+            <w:r>
+              <w:rPr>
+                <w:rFonts w:asciiTheme="minorHAnsi" w:hAnsiTheme="minorHAnsi" w:cstheme="minorHAnsi"/>
+              </w:rPr>
+              <w:t xml:space="preserve"> 9000</w:t>
+            </w:r>
+          </w:p>
+          <w:p>
+            <w:pPr>
+              <w:pStyle w:val="TableContents"/>
+              <w:rPr>
+                <w:rFonts w:asciiTheme="minorHAnsi" w:hAnsiTheme="minorHAnsi" w:cstheme="minorHAnsi"/>
+              </w:rPr>
+            </w:pPr>
+            <w:r>
+              <w:rPr>
+                <w:rFonts w:asciiTheme="minorHAnsi" w:hAnsiTheme="minorHAnsi" w:cstheme="minorHAnsi"/>
+              </w:rPr>
+              <w:t>From the second and third terminals, run:</w:t>
+            </w:r>
+          </w:p>
+          <w:p>
+            <w:pPr>
+              <w:pStyle w:val="TableContents"/>
+              <w:rPr>
+                <w:rFonts w:asciiTheme="minorHAnsi" w:hAnsiTheme="minorHAnsi" w:cstheme="minorHAnsi"/>
+              </w:rPr>
+            </w:pPr>
+            <w:r>
+              <w:rPr>
+                <w:rFonts w:asciiTheme="minorHAnsi" w:hAnsiTheme="minorHAnsi" w:cstheme="minorHAnsi"/>
+              </w:rPr>
+              <w:t xml:space="preserve">$ </w:t>
+            </w:r>
+            <w:r>
+              <w:rPr>
+                <w:rFonts w:asciiTheme="minorHAnsi" w:hAnsiTheme="minorHAnsi" w:cstheme="minorHAnsi"/>
+              </w:rPr>
+              <w:t>./</w:t>
+            </w:r>
+            <w:proofErr w:type="spellStart"/>
+            <w:r>
+              <w:rPr>
+                <w:rFonts w:asciiTheme="minorHAnsi" w:hAnsiTheme="minorHAnsi" w:cstheme="minorHAnsi"/>
+              </w:rPr>
+              <w:t>poker_client</w:t>
+            </w:r>
+            <w:proofErr w:type="spellEnd"/>
+            <w:r>
+              <w:rPr>
+                <w:rFonts w:asciiTheme="minorHAnsi" w:hAnsiTheme="minorHAnsi" w:cstheme="minorHAnsi"/>
+              </w:rPr>
+              <w:t xml:space="preserve"> 127.0.0.1 9000</w:t>
+            </w:r>
+          </w:p>
+        </w:tc>
+        <w:tc>
+          <w:tcPr>
+            <w:tcW w:w="3324" w:type="dxa"/>
+            <w:tcBorders>
+              <w:top w:val="single" w:sz="6" w:space="0" w:color="000000"/>
+              <w:left w:val="single" w:sz="6" w:space="0" w:color="000000"/>
+              <w:bottom w:val="single" w:sz="6" w:space="0" w:color="000000"/>
+              <w:right w:val="single" w:sz="6" w:space="0" w:color="000000"/>
+            </w:tcBorders>
+            <w:shd w:val="clear" w:color="auto" w:fill="auto"/>
+          </w:tcPr>
+          <w:p>
+            <w:pPr>
+              <w:pStyle w:val="TableContents"/>
+              <w:rPr>
+                <w:rFonts w:asciiTheme="minorHAnsi" w:hAnsiTheme="minorHAnsi" w:cstheme="minorHAnsi"/>
+              </w:rPr>
+            </w:pPr>
+            <w:r>
+              <w:rPr>
+                <w:rFonts w:asciiTheme="minorHAnsi" w:hAnsiTheme="minorHAnsi" w:cstheme="minorHAnsi"/>
+              </w:rPr>
+              <w:t>Two player windows appear prompting for player name</w:t>
+            </w:r>
+            <w:r>
+              <w:rPr>
+                <w:rFonts w:asciiTheme="minorHAnsi" w:hAnsiTheme="minorHAnsi" w:cstheme="minorHAnsi"/>
+              </w:rPr>
+              <w:t>s</w:t>
+            </w:r>
+            <w:r>
+              <w:rPr>
+                <w:rFonts w:asciiTheme="minorHAnsi" w:hAnsiTheme="minorHAnsi" w:cstheme="minorHAnsi"/>
+              </w:rPr>
               <w:t>.</w:t>
             </w:r>
-            <w:proofErr w:type="gramEnd"/>
-            <w:r>
-              <w:rPr>
-                <w:rFonts w:asciiTheme="minorHAnsi" w:hAnsiTheme="minorHAnsi" w:cstheme="minorHAnsi"/>
-              </w:rPr>
-              <w:t>/</w:t>
-            </w:r>
-            <w:proofErr w:type="spellStart"/>
-            <w:r>
-              <w:rPr>
-                <w:rFonts w:asciiTheme="minorHAnsi" w:hAnsiTheme="minorHAnsi" w:cstheme="minorHAnsi"/>
-              </w:rPr>
-              <w:t>poker_server</w:t>
-            </w:r>
-            <w:proofErr w:type="spellEnd"/>
-            <w:r>
-              <w:rPr>
-                <w:rFonts w:asciiTheme="minorHAnsi" w:hAnsiTheme="minorHAnsi" w:cstheme="minorHAnsi"/>
-              </w:rPr>
-              <w:t xml:space="preserve"> 9000</w:t>
-            </w:r>
-          </w:p>
-          <w:p>
-            <w:pPr>
-              <w:pStyle w:val="TableContents"/>
-              <w:rPr>
-                <w:rFonts w:asciiTheme="minorHAnsi" w:hAnsiTheme="minorHAnsi" w:cstheme="minorHAnsi"/>
-              </w:rPr>
-            </w:pPr>
-            <w:r>
-              <w:rPr>
-                <w:rFonts w:asciiTheme="minorHAnsi" w:hAnsiTheme="minorHAnsi" w:cstheme="minorHAnsi"/>
-              </w:rPr>
-              <w:t>From the second and third terminals, run:</w:t>
-            </w:r>
-          </w:p>
-          <w:p>
-            <w:pPr>
-              <w:pStyle w:val="TableContents"/>
-              <w:rPr>
-                <w:rFonts w:asciiTheme="minorHAnsi" w:hAnsiTheme="minorHAnsi" w:cstheme="minorHAnsi"/>
-              </w:rPr>
-            </w:pPr>
-            <w:proofErr w:type="gramStart"/>
-            <w:r>
-              <w:rPr>
-                <w:rFonts w:asciiTheme="minorHAnsi" w:hAnsiTheme="minorHAnsi" w:cstheme="minorHAnsi"/>
-              </w:rPr>
-              <w:t xml:space="preserve">$ </w:t>
-            </w:r>
-            <w:r>
-              <w:rPr>
-                <w:rFonts w:asciiTheme="minorHAnsi" w:hAnsiTheme="minorHAnsi" w:cstheme="minorHAnsi"/>
-              </w:rPr>
-              <w:t>.</w:t>
-            </w:r>
-            <w:proofErr w:type="gramEnd"/>
-            <w:r>
-              <w:rPr>
-                <w:rFonts w:asciiTheme="minorHAnsi" w:hAnsiTheme="minorHAnsi" w:cstheme="minorHAnsi"/>
-              </w:rPr>
-              <w:t>/</w:t>
-            </w:r>
-            <w:proofErr w:type="spellStart"/>
-            <w:r>
-              <w:rPr>
-                <w:rFonts w:asciiTheme="minorHAnsi" w:hAnsiTheme="minorHAnsi" w:cstheme="minorHAnsi"/>
-              </w:rPr>
-              <w:t>poker_client</w:t>
-            </w:r>
-            <w:proofErr w:type="spellEnd"/>
-            <w:r>
-              <w:rPr>
-                <w:rFonts w:asciiTheme="minorHAnsi" w:hAnsiTheme="minorHAnsi" w:cstheme="minorHAnsi"/>
-              </w:rPr>
-              <w:t xml:space="preserve"> 127.0.0.1 9000</w:t>
-            </w:r>
           </w:p>
         </w:tc>
         <w:tc>
           <w:tcPr>
             <w:tcW w:w="3324" w:type="dxa"/>
             <w:tcBorders>
-              <w:left w:val="none" w:sz="1" w:space="0" w:color="000000"/>
-              <w:bottom w:val="none" w:sz="1" w:space="0" w:color="000000"/>
-            </w:tcBorders>
-            <w:shd w:val="clear" w:color="auto" w:fill="auto"/>
-          </w:tcPr>
-          <w:p>
-            <w:pPr>
-              <w:pStyle w:val="TableContents"/>
-              <w:rPr>
-                <w:rFonts w:asciiTheme="minorHAnsi" w:hAnsiTheme="minorHAnsi" w:cstheme="minorHAnsi"/>
-              </w:rPr>
-            </w:pPr>
-            <w:r>
-              <w:rPr>
-                <w:rFonts w:asciiTheme="minorHAnsi" w:hAnsiTheme="minorHAnsi" w:cstheme="minorHAnsi"/>
-              </w:rPr>
-              <w:t>Two player windows appear prompting for player name</w:t>
-            </w:r>
-            <w:r>
-              <w:rPr>
-                <w:rFonts w:asciiTheme="minorHAnsi" w:hAnsiTheme="minorHAnsi" w:cstheme="minorHAnsi"/>
-              </w:rPr>
-              <w:t>s</w:t>
-            </w:r>
-            <w:r>
-              <w:rPr>
-                <w:rFonts w:asciiTheme="minorHAnsi" w:hAnsiTheme="minorHAnsi" w:cstheme="minorHAnsi"/>
-              </w:rPr>
-              <w:t>.</w:t>
-            </w:r>
-          </w:p>
-        </w:tc>
-        <w:tc>
-          <w:tcPr>
-            <w:tcW w:w="3324" w:type="dxa"/>
-            <w:tcBorders>
-              <w:left w:val="none" w:sz="1" w:space="0" w:color="000000"/>
-              <w:bottom w:val="none" w:sz="1" w:space="0" w:color="000000"/>
-              <w:right w:val="none" w:sz="1" w:space="0" w:color="000000"/>
+              <w:top w:val="single" w:sz="6" w:space="0" w:color="000000"/>
+              <w:left w:val="single" w:sz="6" w:space="0" w:color="000000"/>
+              <w:bottom w:val="single" w:sz="6" w:space="0" w:color="000000"/>
+              <w:right w:val="single" w:sz="4" w:space="0" w:color="000000"/>
             </w:tcBorders>
             <w:shd w:val="clear" w:color="auto" w:fill="auto"/>
           </w:tcPr>
@@ -482,8 +453,10 @@
           <w:tcPr>
             <w:tcW w:w="3324" w:type="dxa"/>
             <w:tcBorders>
-              <w:left w:val="none" w:sz="1" w:space="0" w:color="000000"/>
-              <w:bottom w:val="none" w:sz="1" w:space="0" w:color="000000"/>
+              <w:top w:val="single" w:sz="6" w:space="0" w:color="000000"/>
+              <w:left w:val="single" w:sz="4" w:space="0" w:color="000000"/>
+              <w:bottom w:val="single" w:sz="6" w:space="0" w:color="000000"/>
+              <w:right w:val="single" w:sz="6" w:space="0" w:color="000000"/>
             </w:tcBorders>
             <w:shd w:val="clear" w:color="auto" w:fill="auto"/>
           </w:tcPr>
@@ -530,8 +503,10 @@
           <w:tcPr>
             <w:tcW w:w="3324" w:type="dxa"/>
             <w:tcBorders>
-              <w:left w:val="none" w:sz="1" w:space="0" w:color="000000"/>
-              <w:bottom w:val="none" w:sz="1" w:space="0" w:color="000000"/>
+              <w:top w:val="single" w:sz="6" w:space="0" w:color="000000"/>
+              <w:left w:val="single" w:sz="6" w:space="0" w:color="000000"/>
+              <w:bottom w:val="single" w:sz="6" w:space="0" w:color="000000"/>
+              <w:right w:val="single" w:sz="6" w:space="0" w:color="000000"/>
             </w:tcBorders>
             <w:shd w:val="clear" w:color="auto" w:fill="auto"/>
           </w:tcPr>
@@ -590,9 +565,10 @@
           <w:tcPr>
             <w:tcW w:w="3324" w:type="dxa"/>
             <w:tcBorders>
-              <w:left w:val="none" w:sz="1" w:space="0" w:color="000000"/>
-              <w:bottom w:val="none" w:sz="1" w:space="0" w:color="000000"/>
-              <w:right w:val="none" w:sz="1" w:space="0" w:color="000000"/>
+              <w:top w:val="single" w:sz="6" w:space="0" w:color="000000"/>
+              <w:left w:val="single" w:sz="6" w:space="0" w:color="000000"/>
+              <w:bottom w:val="single" w:sz="6" w:space="0" w:color="000000"/>
+              <w:right w:val="single" w:sz="4" w:space="0" w:color="000000"/>
             </w:tcBorders>
             <w:shd w:val="clear" w:color="auto" w:fill="auto"/>
           </w:tcPr>
@@ -626,8 +602,10 @@
           <w:tcPr>
             <w:tcW w:w="3324" w:type="dxa"/>
             <w:tcBorders>
-              <w:left w:val="none" w:sz="1" w:space="0" w:color="000000"/>
-              <w:bottom w:val="none" w:sz="1" w:space="0" w:color="000000"/>
+              <w:top w:val="single" w:sz="6" w:space="0" w:color="000000"/>
+              <w:left w:val="single" w:sz="4" w:space="0" w:color="000000"/>
+              <w:bottom w:val="single" w:sz="6" w:space="0" w:color="000000"/>
+              <w:right w:val="single" w:sz="6" w:space="0" w:color="000000"/>
             </w:tcBorders>
             <w:shd w:val="clear" w:color="auto" w:fill="auto"/>
           </w:tcPr>
@@ -662,8 +640,10 @@
           <w:tcPr>
             <w:tcW w:w="3324" w:type="dxa"/>
             <w:tcBorders>
-              <w:left w:val="none" w:sz="1" w:space="0" w:color="000000"/>
-              <w:bottom w:val="none" w:sz="1" w:space="0" w:color="000000"/>
+              <w:top w:val="single" w:sz="6" w:space="0" w:color="000000"/>
+              <w:left w:val="single" w:sz="6" w:space="0" w:color="000000"/>
+              <w:bottom w:val="single" w:sz="6" w:space="0" w:color="000000"/>
+              <w:right w:val="single" w:sz="6" w:space="0" w:color="000000"/>
             </w:tcBorders>
             <w:shd w:val="clear" w:color="auto" w:fill="auto"/>
           </w:tcPr>
@@ -772,9 +752,10 @@
           <w:tcPr>
             <w:tcW w:w="3324" w:type="dxa"/>
             <w:tcBorders>
-              <w:left w:val="none" w:sz="1" w:space="0" w:color="000000"/>
-              <w:bottom w:val="none" w:sz="1" w:space="0" w:color="000000"/>
-              <w:right w:val="none" w:sz="1" w:space="0" w:color="000000"/>
+              <w:top w:val="single" w:sz="6" w:space="0" w:color="000000"/>
+              <w:left w:val="single" w:sz="6" w:space="0" w:color="000000"/>
+              <w:bottom w:val="single" w:sz="6" w:space="0" w:color="000000"/>
+              <w:right w:val="single" w:sz="4" w:space="0" w:color="000000"/>
             </w:tcBorders>
             <w:shd w:val="clear" w:color="auto" w:fill="auto"/>
           </w:tcPr>
@@ -804,13 +785,7 @@
               <w:rPr>
                 <w:rFonts w:asciiTheme="minorHAnsi" w:hAnsiTheme="minorHAnsi" w:cstheme="minorHAnsi"/>
               </w:rPr>
-              <w:t>Bet Amount: 5</w:t>
-            </w:r>
-            <w:r>
-              <w:rPr>
-                <w:rFonts w:asciiTheme="minorHAnsi" w:hAnsiTheme="minorHAnsi" w:cstheme="minorHAnsi"/>
-              </w:rPr>
-              <w:t>.0</w:t>
+              <w:t>Bet Amount: 5.0</w:t>
             </w:r>
           </w:p>
           <w:p>
@@ -894,8 +869,10 @@
           <w:tcPr>
             <w:tcW w:w="3324" w:type="dxa"/>
             <w:tcBorders>
-              <w:left w:val="none" w:sz="1" w:space="0" w:color="000000"/>
-              <w:bottom w:val="none" w:sz="1" w:space="0" w:color="000000"/>
+              <w:top w:val="single" w:sz="6" w:space="0" w:color="000000"/>
+              <w:left w:val="single" w:sz="4" w:space="0" w:color="000000"/>
+              <w:bottom w:val="single" w:sz="6" w:space="0" w:color="000000"/>
+              <w:right w:val="single" w:sz="6" w:space="0" w:color="000000"/>
             </w:tcBorders>
             <w:shd w:val="clear" w:color="auto" w:fill="auto"/>
           </w:tcPr>
@@ -919,8 +896,10 @@
           <w:tcPr>
             <w:tcW w:w="3324" w:type="dxa"/>
             <w:tcBorders>
-              <w:left w:val="none" w:sz="1" w:space="0" w:color="000000"/>
-              <w:bottom w:val="none" w:sz="1" w:space="0" w:color="000000"/>
+              <w:top w:val="single" w:sz="6" w:space="0" w:color="000000"/>
+              <w:left w:val="single" w:sz="6" w:space="0" w:color="000000"/>
+              <w:bottom w:val="single" w:sz="6" w:space="0" w:color="000000"/>
+              <w:right w:val="single" w:sz="6" w:space="0" w:color="000000"/>
             </w:tcBorders>
             <w:shd w:val="clear" w:color="auto" w:fill="auto"/>
           </w:tcPr>
@@ -1029,9 +1008,10 @@
           <w:tcPr>
             <w:tcW w:w="3324" w:type="dxa"/>
             <w:tcBorders>
-              <w:left w:val="none" w:sz="1" w:space="0" w:color="000000"/>
-              <w:bottom w:val="none" w:sz="1" w:space="0" w:color="000000"/>
-              <w:right w:val="none" w:sz="1" w:space="0" w:color="000000"/>
+              <w:top w:val="single" w:sz="6" w:space="0" w:color="000000"/>
+              <w:left w:val="single" w:sz="6" w:space="0" w:color="000000"/>
+              <w:bottom w:val="single" w:sz="6" w:space="0" w:color="000000"/>
+              <w:right w:val="single" w:sz="4" w:space="0" w:color="000000"/>
             </w:tcBorders>
             <w:shd w:val="clear" w:color="auto" w:fill="auto"/>
           </w:tcPr>
@@ -1061,13 +1041,7 @@
               <w:rPr>
                 <w:rFonts w:asciiTheme="minorHAnsi" w:hAnsiTheme="minorHAnsi" w:cstheme="minorHAnsi"/>
               </w:rPr>
-              <w:t>Bet Amount: 7</w:t>
-            </w:r>
-            <w:r>
-              <w:rPr>
-                <w:rFonts w:asciiTheme="minorHAnsi" w:hAnsiTheme="minorHAnsi" w:cstheme="minorHAnsi"/>
-              </w:rPr>
-              <w:t>.0</w:t>
+              <w:t>Bet Amount: 7.0</w:t>
             </w:r>
           </w:p>
           <w:p>
@@ -1151,8 +1125,10 @@
           <w:tcPr>
             <w:tcW w:w="3324" w:type="dxa"/>
             <w:tcBorders>
-              <w:left w:val="none" w:sz="1" w:space="0" w:color="000000"/>
+              <w:top w:val="single" w:sz="6" w:space="0" w:color="000000"/>
+              <w:left w:val="single" w:sz="4" w:space="0" w:color="000000"/>
               <w:bottom w:val="single" w:sz="4" w:space="0" w:color="000000"/>
+              <w:right w:val="single" w:sz="6" w:space="0" w:color="000000"/>
             </w:tcBorders>
             <w:shd w:val="clear" w:color="auto" w:fill="auto"/>
           </w:tcPr>
@@ -1175,8 +1151,10 @@
           <w:tcPr>
             <w:tcW w:w="3324" w:type="dxa"/>
             <w:tcBorders>
-              <w:left w:val="none" w:sz="1" w:space="0" w:color="000000"/>
+              <w:top w:val="single" w:sz="6" w:space="0" w:color="000000"/>
+              <w:left w:val="single" w:sz="6" w:space="0" w:color="000000"/>
               <w:bottom w:val="single" w:sz="4" w:space="0" w:color="000000"/>
+              <w:right w:val="single" w:sz="6" w:space="0" w:color="000000"/>
             </w:tcBorders>
             <w:shd w:val="clear" w:color="auto" w:fill="auto"/>
           </w:tcPr>
@@ -1206,33 +1184,21 @@
               <w:rPr>
                 <w:rFonts w:asciiTheme="minorHAnsi" w:hAnsiTheme="minorHAnsi" w:cstheme="minorHAnsi"/>
               </w:rPr>
-              <w:t>Bet Amount: $</w:t>
-            </w:r>
-            <w:r>
-              <w:rPr>
-                <w:rFonts w:asciiTheme="minorHAnsi" w:hAnsiTheme="minorHAnsi" w:cstheme="minorHAnsi"/>
-              </w:rPr>
-              <w:t>7</w:t>
-            </w:r>
-          </w:p>
-          <w:p>
-            <w:pPr>
-              <w:pStyle w:val="TableContents"/>
-              <w:rPr>
-                <w:rFonts w:asciiTheme="minorHAnsi" w:hAnsiTheme="minorHAnsi" w:cstheme="minorHAnsi"/>
-              </w:rPr>
-            </w:pPr>
-            <w:r>
-              <w:rPr>
-                <w:rFonts w:asciiTheme="minorHAnsi" w:hAnsiTheme="minorHAnsi" w:cstheme="minorHAnsi"/>
-              </w:rPr>
-              <w:t>Wallet: $9</w:t>
-            </w:r>
-            <w:r>
-              <w:rPr>
-                <w:rFonts w:asciiTheme="minorHAnsi" w:hAnsiTheme="minorHAnsi" w:cstheme="minorHAnsi"/>
-              </w:rPr>
-              <w:t>2</w:t>
+              <w:t>Bet Amount: $7</w:t>
+            </w:r>
+          </w:p>
+          <w:p>
+            <w:pPr>
+              <w:pStyle w:val="TableContents"/>
+              <w:rPr>
+                <w:rFonts w:asciiTheme="minorHAnsi" w:hAnsiTheme="minorHAnsi" w:cstheme="minorHAnsi"/>
+              </w:rPr>
+            </w:pPr>
+            <w:r>
+              <w:rPr>
+                <w:rFonts w:asciiTheme="minorHAnsi" w:hAnsiTheme="minorHAnsi" w:cstheme="minorHAnsi"/>
+              </w:rPr>
+              <w:t>Wallet: $92</w:t>
             </w:r>
           </w:p>
           <w:p>
@@ -1261,33 +1227,21 @@
               <w:rPr>
                 <w:rFonts w:asciiTheme="minorHAnsi" w:hAnsiTheme="minorHAnsi" w:cstheme="minorHAnsi"/>
               </w:rPr>
-              <w:t>Pot: $</w:t>
-            </w:r>
-            <w:r>
-              <w:rPr>
-                <w:rFonts w:asciiTheme="minorHAnsi" w:hAnsiTheme="minorHAnsi" w:cstheme="minorHAnsi"/>
-              </w:rPr>
-              <w:t>16</w:t>
-            </w:r>
-          </w:p>
-          <w:p>
-            <w:pPr>
-              <w:pStyle w:val="TableContents"/>
-              <w:rPr>
-                <w:rFonts w:asciiTheme="minorHAnsi" w:hAnsiTheme="minorHAnsi" w:cstheme="minorHAnsi"/>
-              </w:rPr>
-            </w:pPr>
-            <w:r>
-              <w:rPr>
-                <w:rFonts w:asciiTheme="minorHAnsi" w:hAnsiTheme="minorHAnsi" w:cstheme="minorHAnsi"/>
-              </w:rPr>
-              <w:t>Current Bet: $</w:t>
-            </w:r>
-            <w:r>
-              <w:rPr>
-                <w:rFonts w:asciiTheme="minorHAnsi" w:hAnsiTheme="minorHAnsi" w:cstheme="minorHAnsi"/>
-              </w:rPr>
-              <w:t>7</w:t>
+              <w:t>Pot: $16</w:t>
+            </w:r>
+          </w:p>
+          <w:p>
+            <w:pPr>
+              <w:pStyle w:val="TableContents"/>
+              <w:rPr>
+                <w:rFonts w:asciiTheme="minorHAnsi" w:hAnsiTheme="minorHAnsi" w:cstheme="minorHAnsi"/>
+              </w:rPr>
+            </w:pPr>
+            <w:r>
+              <w:rPr>
+                <w:rFonts w:asciiTheme="minorHAnsi" w:hAnsiTheme="minorHAnsi" w:cstheme="minorHAnsi"/>
+              </w:rPr>
+              <w:t>Current Bet: $7</w:t>
             </w:r>
           </w:p>
           <w:p>
@@ -1309,9 +1263,10 @@
           <w:tcPr>
             <w:tcW w:w="3324" w:type="dxa"/>
             <w:tcBorders>
-              <w:left w:val="none" w:sz="1" w:space="0" w:color="000000"/>
+              <w:top w:val="single" w:sz="6" w:space="0" w:color="000000"/>
+              <w:left w:val="single" w:sz="6" w:space="0" w:color="000000"/>
               <w:bottom w:val="single" w:sz="4" w:space="0" w:color="000000"/>
-              <w:right w:val="none" w:sz="1" w:space="0" w:color="000000"/>
+              <w:right w:val="single" w:sz="4" w:space="0" w:color="000000"/>
             </w:tcBorders>
             <w:shd w:val="clear" w:color="auto" w:fill="auto"/>
           </w:tcPr>
@@ -1416,40 +1371,21 @@
                 <w:rFonts w:asciiTheme="minorHAnsi" w:hAnsiTheme="minorHAnsi" w:cstheme="minorHAnsi"/>
                 <w:color w:val="FF0000"/>
               </w:rPr>
-              <w:t xml:space="preserve">Current Bet: </w:t>
-            </w:r>
-            <w:r>
-              <w:rPr>
-                <w:rFonts w:asciiTheme="minorHAnsi" w:hAnsiTheme="minorHAnsi" w:cstheme="minorHAnsi"/>
-                <w:color w:val="FF0000"/>
-              </w:rPr>
-              <w:t>0</w:t>
-            </w:r>
-          </w:p>
-          <w:p>
-            <w:pPr>
-              <w:pStyle w:val="TableContents"/>
-              <w:rPr>
-                <w:rFonts w:asciiTheme="minorHAnsi" w:hAnsiTheme="minorHAnsi" w:cstheme="minorHAnsi"/>
-              </w:rPr>
-            </w:pPr>
-            <w:r>
-              <w:rPr>
-                <w:rFonts w:asciiTheme="minorHAnsi" w:hAnsiTheme="minorHAnsi" w:cstheme="minorHAnsi"/>
-              </w:rPr>
-              <w:t>“Waiting on Player</w:t>
-            </w:r>
-            <w:r>
-              <w:rPr>
-                <w:rFonts w:asciiTheme="minorHAnsi" w:hAnsiTheme="minorHAnsi" w:cstheme="minorHAnsi"/>
-              </w:rPr>
-              <w:t>1</w:t>
-            </w:r>
-            <w:r>
-              <w:rPr>
-                <w:rFonts w:asciiTheme="minorHAnsi" w:hAnsiTheme="minorHAnsi" w:cstheme="minorHAnsi"/>
-              </w:rPr>
-              <w:t>”</w:t>
+              <w:t>Current Bet: 0</w:t>
+            </w:r>
+          </w:p>
+          <w:p>
+            <w:pPr>
+              <w:pStyle w:val="TableContents"/>
+              <w:rPr>
+                <w:rFonts w:asciiTheme="minorHAnsi" w:hAnsiTheme="minorHAnsi" w:cstheme="minorHAnsi"/>
+              </w:rPr>
+            </w:pPr>
+            <w:r>
+              <w:rPr>
+                <w:rFonts w:asciiTheme="minorHAnsi" w:hAnsiTheme="minorHAnsi" w:cstheme="minorHAnsi"/>
+              </w:rPr>
+              <w:t>“Waiting on Player1”</w:t>
             </w:r>
           </w:p>
         </w:tc>
@@ -1812,33 +1748,21 @@
               <w:rPr>
                 <w:rFonts w:asciiTheme="minorHAnsi" w:hAnsiTheme="minorHAnsi" w:cstheme="minorHAnsi"/>
               </w:rPr>
-              <w:t>Bet Amount: $</w:t>
-            </w:r>
-            <w:r>
-              <w:rPr>
-                <w:rFonts w:asciiTheme="minorHAnsi" w:hAnsiTheme="minorHAnsi" w:cstheme="minorHAnsi"/>
-              </w:rPr>
-              <w:t>10</w:t>
-            </w:r>
-          </w:p>
-          <w:p>
-            <w:pPr>
-              <w:pStyle w:val="TableContents"/>
-              <w:rPr>
-                <w:rFonts w:asciiTheme="minorHAnsi" w:hAnsiTheme="minorHAnsi" w:cstheme="minorHAnsi"/>
-              </w:rPr>
-            </w:pPr>
-            <w:r>
-              <w:rPr>
-                <w:rFonts w:asciiTheme="minorHAnsi" w:hAnsiTheme="minorHAnsi" w:cstheme="minorHAnsi"/>
-              </w:rPr>
-              <w:t>Wallet: $</w:t>
-            </w:r>
-            <w:r>
-              <w:rPr>
-                <w:rFonts w:asciiTheme="minorHAnsi" w:hAnsiTheme="minorHAnsi" w:cstheme="minorHAnsi"/>
-              </w:rPr>
-              <w:t>89</w:t>
+              <w:t>Bet Amount: $10</w:t>
+            </w:r>
+          </w:p>
+          <w:p>
+            <w:pPr>
+              <w:pStyle w:val="TableContents"/>
+              <w:rPr>
+                <w:rFonts w:asciiTheme="minorHAnsi" w:hAnsiTheme="minorHAnsi" w:cstheme="minorHAnsi"/>
+              </w:rPr>
+            </w:pPr>
+            <w:r>
+              <w:rPr>
+                <w:rFonts w:asciiTheme="minorHAnsi" w:hAnsiTheme="minorHAnsi" w:cstheme="minorHAnsi"/>
+              </w:rPr>
+              <w:t>Wallet: $89</w:t>
             </w:r>
           </w:p>
           <w:p>
@@ -1867,33 +1791,21 @@
               <w:rPr>
                 <w:rFonts w:asciiTheme="minorHAnsi" w:hAnsiTheme="minorHAnsi" w:cstheme="minorHAnsi"/>
               </w:rPr>
-              <w:t>Pot: $1</w:t>
-            </w:r>
-            <w:r>
-              <w:rPr>
-                <w:rFonts w:asciiTheme="minorHAnsi" w:hAnsiTheme="minorHAnsi" w:cstheme="minorHAnsi"/>
-              </w:rPr>
-              <w:t>9</w:t>
-            </w:r>
-          </w:p>
-          <w:p>
-            <w:pPr>
-              <w:pStyle w:val="TableContents"/>
-              <w:rPr>
-                <w:rFonts w:asciiTheme="minorHAnsi" w:hAnsiTheme="minorHAnsi" w:cstheme="minorHAnsi"/>
-              </w:rPr>
-            </w:pPr>
-            <w:r>
-              <w:rPr>
-                <w:rFonts w:asciiTheme="minorHAnsi" w:hAnsiTheme="minorHAnsi" w:cstheme="minorHAnsi"/>
-              </w:rPr>
-              <w:t>Current Bet: $</w:t>
-            </w:r>
-            <w:r>
-              <w:rPr>
-                <w:rFonts w:asciiTheme="minorHAnsi" w:hAnsiTheme="minorHAnsi" w:cstheme="minorHAnsi"/>
-              </w:rPr>
-              <w:t>10</w:t>
+              <w:t>Pot: $19</w:t>
+            </w:r>
+          </w:p>
+          <w:p>
+            <w:pPr>
+              <w:pStyle w:val="TableContents"/>
+              <w:rPr>
+                <w:rFonts w:asciiTheme="minorHAnsi" w:hAnsiTheme="minorHAnsi" w:cstheme="minorHAnsi"/>
+              </w:rPr>
+            </w:pPr>
+            <w:r>
+              <w:rPr>
+                <w:rFonts w:asciiTheme="minorHAnsi" w:hAnsiTheme="minorHAnsi" w:cstheme="minorHAnsi"/>
+              </w:rPr>
+              <w:t>Current Bet: $10</w:t>
             </w:r>
           </w:p>
           <w:p>
@@ -1948,13 +1860,7 @@
               <w:rPr>
                 <w:rFonts w:asciiTheme="minorHAnsi" w:hAnsiTheme="minorHAnsi" w:cstheme="minorHAnsi"/>
               </w:rPr>
-              <w:t>Bet Amount: 10</w:t>
-            </w:r>
-            <w:r>
-              <w:rPr>
-                <w:rFonts w:asciiTheme="minorHAnsi" w:hAnsiTheme="minorHAnsi" w:cstheme="minorHAnsi"/>
-              </w:rPr>
-              <w:t>.0</w:t>
+              <w:t>Bet Amount: 10.0</w:t>
             </w:r>
           </w:p>
           <w:p>
@@ -1970,52 +1876,38 @@
                 <w:rFonts w:asciiTheme="minorHAnsi" w:hAnsiTheme="minorHAnsi" w:cstheme="minorHAnsi"/>
                 <w:color w:val="FF0000"/>
               </w:rPr>
-              <w:t>Wallet: 8</w:t>
-            </w:r>
-            <w:r>
+              <w:t>Wallet: 82</w:t>
+            </w:r>
+          </w:p>
+          <w:p>
+            <w:pPr>
+              <w:pStyle w:val="TableContents"/>
+              <w:jc w:val="center"/>
+              <w:rPr>
+                <w:rFonts w:asciiTheme="minorHAnsi" w:hAnsiTheme="minorHAnsi" w:cstheme="minorHAnsi"/>
+              </w:rPr>
+            </w:pPr>
+            <w:r>
+              <w:rPr>
+                <w:rFonts w:asciiTheme="minorHAnsi" w:hAnsiTheme="minorHAnsi" w:cstheme="minorHAnsi"/>
+              </w:rPr>
+              <w:t>All Players:</w:t>
+            </w:r>
+          </w:p>
+          <w:p>
+            <w:pPr>
+              <w:pStyle w:val="TableContents"/>
               <w:rPr>
                 <w:rFonts w:asciiTheme="minorHAnsi" w:hAnsiTheme="minorHAnsi" w:cstheme="minorHAnsi"/>
                 <w:color w:val="FF0000"/>
               </w:rPr>
-              <w:t>2</w:t>
-            </w:r>
-          </w:p>
-          <w:p>
-            <w:pPr>
-              <w:pStyle w:val="TableContents"/>
-              <w:jc w:val="center"/>
-              <w:rPr>
-                <w:rFonts w:asciiTheme="minorHAnsi" w:hAnsiTheme="minorHAnsi" w:cstheme="minorHAnsi"/>
-              </w:rPr>
-            </w:pPr>
-            <w:r>
-              <w:rPr>
-                <w:rFonts w:asciiTheme="minorHAnsi" w:hAnsiTheme="minorHAnsi" w:cstheme="minorHAnsi"/>
-              </w:rPr>
-              <w:t>All Players:</w:t>
-            </w:r>
-          </w:p>
-          <w:p>
-            <w:pPr>
-              <w:pStyle w:val="TableContents"/>
+            </w:pPr>
+            <w:r>
               <w:rPr>
                 <w:rFonts w:asciiTheme="minorHAnsi" w:hAnsiTheme="minorHAnsi" w:cstheme="minorHAnsi"/>
                 <w:color w:val="FF0000"/>
               </w:rPr>
-            </w:pPr>
-            <w:r>
-              <w:rPr>
-                <w:rFonts w:asciiTheme="minorHAnsi" w:hAnsiTheme="minorHAnsi" w:cstheme="minorHAnsi"/>
-                <w:color w:val="FF0000"/>
-              </w:rPr>
-              <w:t xml:space="preserve">Pot: </w:t>
-            </w:r>
-            <w:r>
-              <w:rPr>
-                <w:rFonts w:asciiTheme="minorHAnsi" w:hAnsiTheme="minorHAnsi" w:cstheme="minorHAnsi"/>
-                <w:color w:val="FF0000"/>
-              </w:rPr>
-              <w:t>26</w:t>
+              <w:t>Pot: 26</w:t>
             </w:r>
           </w:p>
           <w:p>
@@ -2116,33 +2008,21 @@
               <w:rPr>
                 <w:rFonts w:asciiTheme="minorHAnsi" w:hAnsiTheme="minorHAnsi" w:cstheme="minorHAnsi"/>
               </w:rPr>
-              <w:t>Bet Amount: $</w:t>
-            </w:r>
-            <w:r>
-              <w:rPr>
-                <w:rFonts w:asciiTheme="minorHAnsi" w:hAnsiTheme="minorHAnsi" w:cstheme="minorHAnsi"/>
-              </w:rPr>
-              <w:t>10</w:t>
-            </w:r>
-          </w:p>
-          <w:p>
-            <w:pPr>
-              <w:pStyle w:val="TableContents"/>
-              <w:rPr>
-                <w:rFonts w:asciiTheme="minorHAnsi" w:hAnsiTheme="minorHAnsi" w:cstheme="minorHAnsi"/>
-              </w:rPr>
-            </w:pPr>
-            <w:r>
-              <w:rPr>
-                <w:rFonts w:asciiTheme="minorHAnsi" w:hAnsiTheme="minorHAnsi" w:cstheme="minorHAnsi"/>
-              </w:rPr>
-              <w:t>Wallet: $</w:t>
-            </w:r>
-            <w:r>
-              <w:rPr>
-                <w:rFonts w:asciiTheme="minorHAnsi" w:hAnsiTheme="minorHAnsi" w:cstheme="minorHAnsi"/>
-              </w:rPr>
-              <w:t>89</w:t>
+              <w:t>Bet Amount: $10</w:t>
+            </w:r>
+          </w:p>
+          <w:p>
+            <w:pPr>
+              <w:pStyle w:val="TableContents"/>
+              <w:rPr>
+                <w:rFonts w:asciiTheme="minorHAnsi" w:hAnsiTheme="minorHAnsi" w:cstheme="minorHAnsi"/>
+              </w:rPr>
+            </w:pPr>
+            <w:r>
+              <w:rPr>
+                <w:rFonts w:asciiTheme="minorHAnsi" w:hAnsiTheme="minorHAnsi" w:cstheme="minorHAnsi"/>
+              </w:rPr>
+              <w:t>Wallet: $89</w:t>
             </w:r>
           </w:p>
           <w:p>
@@ -2171,33 +2051,21 @@
               <w:rPr>
                 <w:rFonts w:asciiTheme="minorHAnsi" w:hAnsiTheme="minorHAnsi" w:cstheme="minorHAnsi"/>
               </w:rPr>
-              <w:t>Pot: $</w:t>
-            </w:r>
-            <w:r>
-              <w:rPr>
-                <w:rFonts w:asciiTheme="minorHAnsi" w:hAnsiTheme="minorHAnsi" w:cstheme="minorHAnsi"/>
-              </w:rPr>
-              <w:t>22</w:t>
-            </w:r>
-          </w:p>
-          <w:p>
-            <w:pPr>
-              <w:pStyle w:val="TableContents"/>
-              <w:rPr>
-                <w:rFonts w:asciiTheme="minorHAnsi" w:hAnsiTheme="minorHAnsi" w:cstheme="minorHAnsi"/>
-              </w:rPr>
-            </w:pPr>
-            <w:r>
-              <w:rPr>
-                <w:rFonts w:asciiTheme="minorHAnsi" w:hAnsiTheme="minorHAnsi" w:cstheme="minorHAnsi"/>
-              </w:rPr>
-              <w:t>Current Bet: $</w:t>
-            </w:r>
-            <w:r>
-              <w:rPr>
-                <w:rFonts w:asciiTheme="minorHAnsi" w:hAnsiTheme="minorHAnsi" w:cstheme="minorHAnsi"/>
-              </w:rPr>
-              <w:t>10</w:t>
+              <w:t>Pot: $22</w:t>
+            </w:r>
+          </w:p>
+          <w:p>
+            <w:pPr>
+              <w:pStyle w:val="TableContents"/>
+              <w:rPr>
+                <w:rFonts w:asciiTheme="minorHAnsi" w:hAnsiTheme="minorHAnsi" w:cstheme="minorHAnsi"/>
+              </w:rPr>
+            </w:pPr>
+            <w:r>
+              <w:rPr>
+                <w:rFonts w:asciiTheme="minorHAnsi" w:hAnsiTheme="minorHAnsi" w:cstheme="minorHAnsi"/>
+              </w:rPr>
+              <w:t>Current Bet: $10</w:t>
             </w:r>
           </w:p>
           <w:p>
@@ -2301,33 +2169,21 @@
               <w:rPr>
                 <w:rFonts w:asciiTheme="minorHAnsi" w:hAnsiTheme="minorHAnsi" w:cstheme="minorHAnsi"/>
               </w:rPr>
-              <w:t>Bet Amount: $</w:t>
-            </w:r>
-            <w:r>
-              <w:rPr>
-                <w:rFonts w:asciiTheme="minorHAnsi" w:hAnsiTheme="minorHAnsi" w:cstheme="minorHAnsi"/>
-              </w:rPr>
-              <w:t>0</w:t>
-            </w:r>
-          </w:p>
-          <w:p>
-            <w:pPr>
-              <w:pStyle w:val="TableContents"/>
-              <w:rPr>
-                <w:rFonts w:asciiTheme="minorHAnsi" w:hAnsiTheme="minorHAnsi" w:cstheme="minorHAnsi"/>
-              </w:rPr>
-            </w:pPr>
-            <w:r>
-              <w:rPr>
-                <w:rFonts w:asciiTheme="minorHAnsi" w:hAnsiTheme="minorHAnsi" w:cstheme="minorHAnsi"/>
-              </w:rPr>
-              <w:t>Wallet: $</w:t>
-            </w:r>
-            <w:r>
-              <w:rPr>
-                <w:rFonts w:asciiTheme="minorHAnsi" w:hAnsiTheme="minorHAnsi" w:cstheme="minorHAnsi"/>
-              </w:rPr>
-              <w:t>8</w:t>
+              <w:t>Bet Amount: $0</w:t>
+            </w:r>
+          </w:p>
+          <w:p>
+            <w:pPr>
+              <w:pStyle w:val="TableContents"/>
+              <w:rPr>
+                <w:rFonts w:asciiTheme="minorHAnsi" w:hAnsiTheme="minorHAnsi" w:cstheme="minorHAnsi"/>
+              </w:rPr>
+            </w:pPr>
+            <w:r>
+              <w:rPr>
+                <w:rFonts w:asciiTheme="minorHAnsi" w:hAnsiTheme="minorHAnsi" w:cstheme="minorHAnsi"/>
+              </w:rPr>
+              <w:t>Wallet: $8</w:t>
             </w:r>
             <w:r>
               <w:rPr>
@@ -3205,13 +3061,7 @@
               <w:rPr>
                 <w:rFonts w:asciiTheme="minorHAnsi" w:hAnsiTheme="minorHAnsi" w:cstheme="minorHAnsi"/>
               </w:rPr>
-              <w:t>Wallet: $</w:t>
-            </w:r>
-            <w:r>
-              <w:rPr>
-                <w:rFonts w:asciiTheme="minorHAnsi" w:hAnsiTheme="minorHAnsi" w:cstheme="minorHAnsi"/>
-              </w:rPr>
-              <w:t>0</w:t>
+              <w:t>Wallet: $0</w:t>
             </w:r>
             <w:r>
               <w:rPr>
@@ -3719,13 +3569,7 @@
               <w:rPr>
                 <w:rFonts w:asciiTheme="minorHAnsi" w:hAnsiTheme="minorHAnsi" w:cstheme="minorHAnsi"/>
               </w:rPr>
-              <w:t>Bet Amount: $</w:t>
-            </w:r>
-            <w:r>
-              <w:rPr>
-                <w:rFonts w:asciiTheme="minorHAnsi" w:hAnsiTheme="minorHAnsi" w:cstheme="minorHAnsi"/>
-              </w:rPr>
-              <w:t>88</w:t>
+              <w:t>Bet Amount: $88</w:t>
             </w:r>
           </w:p>
           <w:p>
@@ -3768,13 +3612,7 @@
               <w:rPr>
                 <w:rFonts w:asciiTheme="minorHAnsi" w:hAnsiTheme="minorHAnsi" w:cstheme="minorHAnsi"/>
               </w:rPr>
-              <w:t>Pot: $</w:t>
-            </w:r>
-            <w:r>
-              <w:rPr>
-                <w:rFonts w:asciiTheme="minorHAnsi" w:hAnsiTheme="minorHAnsi" w:cstheme="minorHAnsi"/>
-              </w:rPr>
-              <w:t>178</w:t>
+              <w:t>Pot: $178</w:t>
             </w:r>
           </w:p>
           <w:p>
@@ -3845,80 +3683,66 @@
                 <w:rFonts w:asciiTheme="minorHAnsi" w:hAnsiTheme="minorHAnsi" w:cstheme="minorHAnsi"/>
                 <w:color w:val="FF0000"/>
               </w:rPr>
-              <w:t>Bet Amount:</w:t>
-            </w:r>
-            <w:r>
+              <w:t>Bet Amount: 0.0</w:t>
+            </w:r>
+          </w:p>
+          <w:p>
+            <w:pPr>
+              <w:pStyle w:val="TableContents"/>
+              <w:rPr>
+                <w:rFonts w:asciiTheme="minorHAnsi" w:hAnsiTheme="minorHAnsi" w:cstheme="minorHAnsi"/>
+              </w:rPr>
+            </w:pPr>
+            <w:r>
+              <w:rPr>
+                <w:rFonts w:asciiTheme="minorHAnsi" w:hAnsiTheme="minorHAnsi" w:cstheme="minorHAnsi"/>
+              </w:rPr>
+              <w:t>Wallet: 0</w:t>
+            </w:r>
+          </w:p>
+          <w:p>
+            <w:pPr>
+              <w:pStyle w:val="TableContents"/>
+              <w:jc w:val="center"/>
+              <w:rPr>
+                <w:rFonts w:asciiTheme="minorHAnsi" w:hAnsiTheme="minorHAnsi" w:cstheme="minorHAnsi"/>
+              </w:rPr>
+            </w:pPr>
+            <w:r>
+              <w:rPr>
+                <w:rFonts w:asciiTheme="minorHAnsi" w:hAnsiTheme="minorHAnsi" w:cstheme="minorHAnsi"/>
+              </w:rPr>
+              <w:t>All Players:</w:t>
+            </w:r>
+          </w:p>
+          <w:p>
+            <w:pPr>
+              <w:pStyle w:val="TableContents"/>
+              <w:rPr>
+                <w:rFonts w:asciiTheme="minorHAnsi" w:hAnsiTheme="minorHAnsi" w:cstheme="minorHAnsi"/>
+              </w:rPr>
+            </w:pPr>
+            <w:r>
+              <w:rPr>
+                <w:rFonts w:asciiTheme="minorHAnsi" w:hAnsiTheme="minorHAnsi" w:cstheme="minorHAnsi"/>
+              </w:rPr>
+              <w:t>Pot: 178</w:t>
+            </w:r>
+          </w:p>
+          <w:p>
+            <w:pPr>
+              <w:pStyle w:val="TableContents"/>
               <w:rPr>
                 <w:rFonts w:asciiTheme="minorHAnsi" w:hAnsiTheme="minorHAnsi" w:cstheme="minorHAnsi"/>
                 <w:color w:val="FF0000"/>
               </w:rPr>
-              <w:t xml:space="preserve"> 0.0</w:t>
-            </w:r>
-          </w:p>
-          <w:p>
-            <w:pPr>
-              <w:pStyle w:val="TableContents"/>
-              <w:rPr>
-                <w:rFonts w:asciiTheme="minorHAnsi" w:hAnsiTheme="minorHAnsi" w:cstheme="minorHAnsi"/>
-              </w:rPr>
-            </w:pPr>
-            <w:r>
-              <w:rPr>
-                <w:rFonts w:asciiTheme="minorHAnsi" w:hAnsiTheme="minorHAnsi" w:cstheme="minorHAnsi"/>
-              </w:rPr>
-              <w:t>Wallet: 0</w:t>
-            </w:r>
-          </w:p>
-          <w:p>
-            <w:pPr>
-              <w:pStyle w:val="TableContents"/>
-              <w:jc w:val="center"/>
-              <w:rPr>
-                <w:rFonts w:asciiTheme="minorHAnsi" w:hAnsiTheme="minorHAnsi" w:cstheme="minorHAnsi"/>
-              </w:rPr>
-            </w:pPr>
-            <w:r>
-              <w:rPr>
-                <w:rFonts w:asciiTheme="minorHAnsi" w:hAnsiTheme="minorHAnsi" w:cstheme="minorHAnsi"/>
-              </w:rPr>
-              <w:t>All Players:</w:t>
-            </w:r>
-          </w:p>
-          <w:p>
-            <w:pPr>
-              <w:pStyle w:val="TableContents"/>
-              <w:rPr>
-                <w:rFonts w:asciiTheme="minorHAnsi" w:hAnsiTheme="minorHAnsi" w:cstheme="minorHAnsi"/>
-              </w:rPr>
-            </w:pPr>
-            <w:r>
-              <w:rPr>
-                <w:rFonts w:asciiTheme="minorHAnsi" w:hAnsiTheme="minorHAnsi" w:cstheme="minorHAnsi"/>
-              </w:rPr>
-              <w:t>Pot: 178</w:t>
-            </w:r>
-          </w:p>
-          <w:p>
-            <w:pPr>
-              <w:pStyle w:val="TableContents"/>
+            </w:pPr>
+            <w:r>
               <w:rPr>
                 <w:rFonts w:asciiTheme="minorHAnsi" w:hAnsiTheme="minorHAnsi" w:cstheme="minorHAnsi"/>
                 <w:color w:val="FF0000"/>
               </w:rPr>
-            </w:pPr>
-            <w:r>
-              <w:rPr>
-                <w:rFonts w:asciiTheme="minorHAnsi" w:hAnsiTheme="minorHAnsi" w:cstheme="minorHAnsi"/>
-                <w:color w:val="FF0000"/>
-              </w:rPr>
-              <w:t xml:space="preserve">Current Bet: </w:t>
-            </w:r>
-            <w:r>
-              <w:rPr>
-                <w:rFonts w:asciiTheme="minorHAnsi" w:hAnsiTheme="minorHAnsi" w:cstheme="minorHAnsi"/>
-                <w:color w:val="FF0000"/>
-              </w:rPr>
-              <w:t>0</w:t>
+              <w:t>Current Bet: 0</w:t>
             </w:r>
           </w:p>
           <w:p>
@@ -4004,33 +3828,21 @@
               <w:rPr>
                 <w:rFonts w:asciiTheme="minorHAnsi" w:hAnsiTheme="minorHAnsi" w:cstheme="minorHAnsi"/>
               </w:rPr>
-              <w:t>Bet Amount: $</w:t>
-            </w:r>
-            <w:r>
-              <w:rPr>
-                <w:rFonts w:asciiTheme="minorHAnsi" w:hAnsiTheme="minorHAnsi" w:cstheme="minorHAnsi"/>
-              </w:rPr>
-              <w:t>99</w:t>
-            </w:r>
-          </w:p>
-          <w:p>
-            <w:pPr>
-              <w:pStyle w:val="TableContents"/>
-              <w:rPr>
-                <w:rFonts w:asciiTheme="minorHAnsi" w:hAnsiTheme="minorHAnsi" w:cstheme="minorHAnsi"/>
-              </w:rPr>
-            </w:pPr>
-            <w:r>
-              <w:rPr>
-                <w:rFonts w:asciiTheme="minorHAnsi" w:hAnsiTheme="minorHAnsi" w:cstheme="minorHAnsi"/>
-              </w:rPr>
-              <w:t>Wallet: $</w:t>
-            </w:r>
-            <w:r>
-              <w:rPr>
-                <w:rFonts w:asciiTheme="minorHAnsi" w:hAnsiTheme="minorHAnsi" w:cstheme="minorHAnsi"/>
-              </w:rPr>
-              <w:t>11</w:t>
+              <w:t>Bet Amount: $99</w:t>
+            </w:r>
+          </w:p>
+          <w:p>
+            <w:pPr>
+              <w:pStyle w:val="TableContents"/>
+              <w:rPr>
+                <w:rFonts w:asciiTheme="minorHAnsi" w:hAnsiTheme="minorHAnsi" w:cstheme="minorHAnsi"/>
+              </w:rPr>
+            </w:pPr>
+            <w:r>
+              <w:rPr>
+                <w:rFonts w:asciiTheme="minorHAnsi" w:hAnsiTheme="minorHAnsi" w:cstheme="minorHAnsi"/>
+              </w:rPr>
+              <w:t>Wallet: $11</w:t>
             </w:r>
           </w:p>
           <w:p>
@@ -4059,33 +3871,21 @@
               <w:rPr>
                 <w:rFonts w:asciiTheme="minorHAnsi" w:hAnsiTheme="minorHAnsi" w:cstheme="minorHAnsi"/>
               </w:rPr>
-              <w:t>Pot: $1</w:t>
-            </w:r>
-            <w:r>
-              <w:rPr>
-                <w:rFonts w:asciiTheme="minorHAnsi" w:hAnsiTheme="minorHAnsi" w:cstheme="minorHAnsi"/>
-              </w:rPr>
-              <w:t>89</w:t>
-            </w:r>
-          </w:p>
-          <w:p>
-            <w:pPr>
-              <w:pStyle w:val="TableContents"/>
-              <w:rPr>
-                <w:rFonts w:asciiTheme="minorHAnsi" w:hAnsiTheme="minorHAnsi" w:cstheme="minorHAnsi"/>
-              </w:rPr>
-            </w:pPr>
-            <w:r>
-              <w:rPr>
-                <w:rFonts w:asciiTheme="minorHAnsi" w:hAnsiTheme="minorHAnsi" w:cstheme="minorHAnsi"/>
-              </w:rPr>
-              <w:t>Current Bet: $</w:t>
-            </w:r>
-            <w:r>
-              <w:rPr>
-                <w:rFonts w:asciiTheme="minorHAnsi" w:hAnsiTheme="minorHAnsi" w:cstheme="minorHAnsi"/>
-              </w:rPr>
-              <w:t>99</w:t>
+              <w:t>Pot: $189</w:t>
+            </w:r>
+          </w:p>
+          <w:p>
+            <w:pPr>
+              <w:pStyle w:val="TableContents"/>
+              <w:rPr>
+                <w:rFonts w:asciiTheme="minorHAnsi" w:hAnsiTheme="minorHAnsi" w:cstheme="minorHAnsi"/>
+              </w:rPr>
+            </w:pPr>
+            <w:r>
+              <w:rPr>
+                <w:rFonts w:asciiTheme="minorHAnsi" w:hAnsiTheme="minorHAnsi" w:cstheme="minorHAnsi"/>
+              </w:rPr>
+              <w:t>Current Bet: $99</w:t>
             </w:r>
           </w:p>
           <w:p>
@@ -4143,86 +3943,66 @@
                 <w:rFonts w:asciiTheme="minorHAnsi" w:hAnsiTheme="minorHAnsi" w:cstheme="minorHAnsi"/>
                 <w:color w:val="FF0000"/>
               </w:rPr>
-              <w:t xml:space="preserve">Bet Amount: </w:t>
-            </w:r>
-            <w:r>
+              <w:t>Bet Amount: 11.0</w:t>
+            </w:r>
+          </w:p>
+          <w:p>
+            <w:pPr>
+              <w:pStyle w:val="TableContents"/>
+              <w:rPr>
+                <w:rFonts w:asciiTheme="minorHAnsi" w:hAnsiTheme="minorHAnsi" w:cstheme="minorHAnsi"/>
+              </w:rPr>
+            </w:pPr>
+            <w:r>
+              <w:rPr>
+                <w:rFonts w:asciiTheme="minorHAnsi" w:hAnsiTheme="minorHAnsi" w:cstheme="minorHAnsi"/>
+              </w:rPr>
+              <w:t>Wallet: 11</w:t>
+            </w:r>
+          </w:p>
+          <w:p>
+            <w:pPr>
+              <w:pStyle w:val="TableContents"/>
+              <w:jc w:val="center"/>
+              <w:rPr>
+                <w:rFonts w:asciiTheme="minorHAnsi" w:hAnsiTheme="minorHAnsi" w:cstheme="minorHAnsi"/>
+              </w:rPr>
+            </w:pPr>
+            <w:r>
+              <w:rPr>
+                <w:rFonts w:asciiTheme="minorHAnsi" w:hAnsiTheme="minorHAnsi" w:cstheme="minorHAnsi"/>
+              </w:rPr>
+              <w:t>All Players:</w:t>
+            </w:r>
+          </w:p>
+          <w:p>
+            <w:pPr>
+              <w:pStyle w:val="TableContents"/>
+              <w:rPr>
+                <w:rFonts w:asciiTheme="minorHAnsi" w:hAnsiTheme="minorHAnsi" w:cstheme="minorHAnsi"/>
+              </w:rPr>
+            </w:pPr>
+            <w:r>
+              <w:rPr>
+                <w:rFonts w:asciiTheme="minorHAnsi" w:hAnsiTheme="minorHAnsi" w:cstheme="minorHAnsi"/>
+              </w:rPr>
+              <w:t>Pot: 189</w:t>
+            </w:r>
+          </w:p>
+          <w:p>
+            <w:pPr>
+              <w:pStyle w:val="TableContents"/>
               <w:rPr>
                 <w:rFonts w:asciiTheme="minorHAnsi" w:hAnsiTheme="minorHAnsi" w:cstheme="minorHAnsi"/>
                 <w:color w:val="FF0000"/>
               </w:rPr>
-              <w:t>11.0</w:t>
-            </w:r>
-          </w:p>
-          <w:p>
-            <w:pPr>
-              <w:pStyle w:val="TableContents"/>
-              <w:rPr>
-                <w:rFonts w:asciiTheme="minorHAnsi" w:hAnsiTheme="minorHAnsi" w:cstheme="minorHAnsi"/>
-              </w:rPr>
-            </w:pPr>
-            <w:r>
-              <w:rPr>
-                <w:rFonts w:asciiTheme="minorHAnsi" w:hAnsiTheme="minorHAnsi" w:cstheme="minorHAnsi"/>
-              </w:rPr>
-              <w:t xml:space="preserve">Wallet: </w:t>
-            </w:r>
-            <w:r>
-              <w:rPr>
-                <w:rFonts w:asciiTheme="minorHAnsi" w:hAnsiTheme="minorHAnsi" w:cstheme="minorHAnsi"/>
-              </w:rPr>
-              <w:t>11</w:t>
-            </w:r>
-          </w:p>
-          <w:p>
-            <w:pPr>
-              <w:pStyle w:val="TableContents"/>
-              <w:jc w:val="center"/>
-              <w:rPr>
-                <w:rFonts w:asciiTheme="minorHAnsi" w:hAnsiTheme="minorHAnsi" w:cstheme="minorHAnsi"/>
-              </w:rPr>
-            </w:pPr>
-            <w:r>
-              <w:rPr>
-                <w:rFonts w:asciiTheme="minorHAnsi" w:hAnsiTheme="minorHAnsi" w:cstheme="minorHAnsi"/>
-              </w:rPr>
-              <w:t>All Players:</w:t>
-            </w:r>
-          </w:p>
-          <w:p>
-            <w:pPr>
-              <w:pStyle w:val="TableContents"/>
-              <w:rPr>
-                <w:rFonts w:asciiTheme="minorHAnsi" w:hAnsiTheme="minorHAnsi" w:cstheme="minorHAnsi"/>
-              </w:rPr>
-            </w:pPr>
-            <w:r>
-              <w:rPr>
-                <w:rFonts w:asciiTheme="minorHAnsi" w:hAnsiTheme="minorHAnsi" w:cstheme="minorHAnsi"/>
-              </w:rPr>
-              <w:t>Pot: 189</w:t>
-            </w:r>
-          </w:p>
-          <w:p>
-            <w:pPr>
-              <w:pStyle w:val="TableContents"/>
+            </w:pPr>
+            <w:r>
               <w:rPr>
                 <w:rFonts w:asciiTheme="minorHAnsi" w:hAnsiTheme="minorHAnsi" w:cstheme="minorHAnsi"/>
                 <w:color w:val="FF0000"/>
               </w:rPr>
-            </w:pPr>
-            <w:r>
-              <w:rPr>
-                <w:rFonts w:asciiTheme="minorHAnsi" w:hAnsiTheme="minorHAnsi" w:cstheme="minorHAnsi"/>
-                <w:color w:val="FF0000"/>
-              </w:rPr>
-              <w:t xml:space="preserve">Current Bet: </w:t>
-            </w:r>
-            <w:r>
-              <w:rPr>
-                <w:rFonts w:asciiTheme="minorHAnsi" w:hAnsiTheme="minorHAnsi" w:cstheme="minorHAnsi"/>
-                <w:color w:val="FF0000"/>
-              </w:rPr>
-              <w:t>11</w:t>
+              <w:t>Current Bet: 11</w:t>
             </w:r>
           </w:p>
           <w:p>
@@ -4387,19 +4167,7 @@
               <w:rPr>
                 <w:rFonts w:asciiTheme="minorHAnsi" w:hAnsiTheme="minorHAnsi" w:cstheme="minorHAnsi"/>
               </w:rPr>
-              <w:t>“Player2</w:t>
-            </w:r>
-            <w:r>
-              <w:rPr>
-                <w:rFonts w:asciiTheme="minorHAnsi" w:hAnsiTheme="minorHAnsi" w:cstheme="minorHAnsi"/>
-              </w:rPr>
-              <w:t xml:space="preserve"> has won!</w:t>
-            </w:r>
-            <w:r>
-              <w:rPr>
-                <w:rFonts w:asciiTheme="minorHAnsi" w:hAnsiTheme="minorHAnsi" w:cstheme="minorHAnsi"/>
-              </w:rPr>
-              <w:t>”</w:t>
+              <w:t>“Player2 has won!”</w:t>
             </w:r>
           </w:p>
           <w:p>
@@ -4456,37 +4224,70 @@
                 <w:rFonts w:asciiTheme="minorHAnsi" w:hAnsiTheme="minorHAnsi" w:cstheme="minorHAnsi"/>
                 <w:color w:val="FF0000"/>
               </w:rPr>
-              <w:t xml:space="preserve">Bet Amount: </w:t>
-            </w:r>
-            <w:r>
+              <w:t>Bet Amount: 0</w:t>
+            </w:r>
+          </w:p>
+          <w:p>
+            <w:pPr>
+              <w:pStyle w:val="TableContents"/>
               <w:rPr>
                 <w:rFonts w:asciiTheme="minorHAnsi" w:hAnsiTheme="minorHAnsi" w:cstheme="minorHAnsi"/>
                 <w:color w:val="FF0000"/>
               </w:rPr>
-              <w:t>0</w:t>
-            </w:r>
-          </w:p>
-          <w:p>
-            <w:pPr>
-              <w:pStyle w:val="TableContents"/>
+            </w:pPr>
+            <w:r>
               <w:rPr>
                 <w:rFonts w:asciiTheme="minorHAnsi" w:hAnsiTheme="minorHAnsi" w:cstheme="minorHAnsi"/>
                 <w:color w:val="FF0000"/>
               </w:rPr>
-            </w:pPr>
-            <w:r>
+              <w:t>Wallet: -1</w:t>
+            </w:r>
+          </w:p>
+          <w:p>
+            <w:pPr>
+              <w:pStyle w:val="TableContents"/>
+              <w:jc w:val="center"/>
+              <w:rPr>
+                <w:rFonts w:asciiTheme="minorHAnsi" w:hAnsiTheme="minorHAnsi" w:cstheme="minorHAnsi"/>
+              </w:rPr>
+            </w:pPr>
+            <w:r>
+              <w:rPr>
+                <w:rFonts w:asciiTheme="minorHAnsi" w:hAnsiTheme="minorHAnsi" w:cstheme="minorHAnsi"/>
+              </w:rPr>
+              <w:t>All Players:</w:t>
+            </w:r>
+          </w:p>
+          <w:p>
+            <w:pPr>
+              <w:pStyle w:val="TableContents"/>
               <w:rPr>
                 <w:rFonts w:asciiTheme="minorHAnsi" w:hAnsiTheme="minorHAnsi" w:cstheme="minorHAnsi"/>
                 <w:color w:val="FF0000"/>
               </w:rPr>
-              <w:t xml:space="preserve">Wallet: </w:t>
-            </w:r>
+            </w:pPr>
             <w:r>
               <w:rPr>
                 <w:rFonts w:asciiTheme="minorHAnsi" w:hAnsiTheme="minorHAnsi" w:cstheme="minorHAnsi"/>
                 <w:color w:val="FF0000"/>
               </w:rPr>
-              <w:t>-1</w:t>
+              <w:t>Pot: 2</w:t>
+            </w:r>
+          </w:p>
+          <w:p>
+            <w:pPr>
+              <w:pStyle w:val="TableContents"/>
+              <w:rPr>
+                <w:rFonts w:asciiTheme="minorHAnsi" w:hAnsiTheme="minorHAnsi" w:cstheme="minorHAnsi"/>
+                <w:color w:val="FF0000"/>
+              </w:rPr>
+            </w:pPr>
+            <w:r>
+              <w:rPr>
+                <w:rFonts w:asciiTheme="minorHAnsi" w:hAnsiTheme="minorHAnsi" w:cstheme="minorHAnsi"/>
+                <w:color w:val="FF0000"/>
+              </w:rPr>
+              <w:t>Current Bet: 0</w:t>
             </w:r>
           </w:p>
           <w:p>
@@ -4501,80 +4302,7 @@
               <w:rPr>
                 <w:rFonts w:asciiTheme="minorHAnsi" w:hAnsiTheme="minorHAnsi" w:cstheme="minorHAnsi"/>
               </w:rPr>
-              <w:t>All Players:</w:t>
-            </w:r>
-          </w:p>
-          <w:p>
-            <w:pPr>
-              <w:pStyle w:val="TableContents"/>
-              <w:rPr>
-                <w:rFonts w:asciiTheme="minorHAnsi" w:hAnsiTheme="minorHAnsi" w:cstheme="minorHAnsi"/>
-                <w:color w:val="FF0000"/>
-              </w:rPr>
-            </w:pPr>
-            <w:r>
-              <w:rPr>
-                <w:rFonts w:asciiTheme="minorHAnsi" w:hAnsiTheme="minorHAnsi" w:cstheme="minorHAnsi"/>
-                <w:color w:val="FF0000"/>
-              </w:rPr>
-              <w:t xml:space="preserve">Pot: </w:t>
-            </w:r>
-            <w:r>
-              <w:rPr>
-                <w:rFonts w:asciiTheme="minorHAnsi" w:hAnsiTheme="minorHAnsi" w:cstheme="minorHAnsi"/>
-                <w:color w:val="FF0000"/>
-              </w:rPr>
-              <w:t>2</w:t>
-            </w:r>
-          </w:p>
-          <w:p>
-            <w:pPr>
-              <w:pStyle w:val="TableContents"/>
-              <w:rPr>
-                <w:rFonts w:asciiTheme="minorHAnsi" w:hAnsiTheme="minorHAnsi" w:cstheme="minorHAnsi"/>
-                <w:color w:val="FF0000"/>
-              </w:rPr>
-            </w:pPr>
-            <w:r>
-              <w:rPr>
-                <w:rFonts w:asciiTheme="minorHAnsi" w:hAnsiTheme="minorHAnsi" w:cstheme="minorHAnsi"/>
-                <w:color w:val="FF0000"/>
-              </w:rPr>
-              <w:t xml:space="preserve">Current Bet: </w:t>
-            </w:r>
-            <w:r>
-              <w:rPr>
-                <w:rFonts w:asciiTheme="minorHAnsi" w:hAnsiTheme="minorHAnsi" w:cstheme="minorHAnsi"/>
-                <w:color w:val="FF0000"/>
-              </w:rPr>
-              <w:t>0</w:t>
-            </w:r>
-          </w:p>
-          <w:p>
-            <w:pPr>
-              <w:pStyle w:val="TableContents"/>
-              <w:jc w:val="center"/>
-              <w:rPr>
-                <w:rFonts w:asciiTheme="minorHAnsi" w:hAnsiTheme="minorHAnsi" w:cstheme="minorHAnsi"/>
-              </w:rPr>
-            </w:pPr>
-            <w:r>
-              <w:rPr>
-                <w:rFonts w:asciiTheme="minorHAnsi" w:hAnsiTheme="minorHAnsi" w:cstheme="minorHAnsi"/>
-              </w:rPr>
-              <w:t>“</w:t>
-            </w:r>
-            <w:r>
-              <w:rPr>
-                <w:rFonts w:asciiTheme="minorHAnsi" w:hAnsiTheme="minorHAnsi" w:cstheme="minorHAnsi"/>
-              </w:rPr>
-              <w:t>Player2 has won!</w:t>
-            </w:r>
-            <w:r>
-              <w:rPr>
-                <w:rFonts w:asciiTheme="minorHAnsi" w:hAnsiTheme="minorHAnsi" w:cstheme="minorHAnsi"/>
-              </w:rPr>
-              <w:t>”</w:t>
+              <w:t>“Player2 has won!”</w:t>
             </w:r>
           </w:p>
           <w:p>
@@ -4608,6 +4336,340 @@
           <w:rFonts w:asciiTheme="minorHAnsi" w:hAnsiTheme="minorHAnsi" w:cstheme="minorHAnsi"/>
         </w:rPr>
         <w:t>Test Case 2</w:t>
+      </w:r>
+    </w:p>
+    <w:tbl>
+      <w:tblPr>
+        <w:tblW w:w="9972" w:type="dxa"/>
+        <w:tblInd w:w="55" w:type="dxa"/>
+        <w:tblBorders>
+          <w:top w:val="single" w:sz="4" w:space="0" w:color="000000"/>
+          <w:left w:val="single" w:sz="4" w:space="0" w:color="000000"/>
+          <w:bottom w:val="single" w:sz="4" w:space="0" w:color="000000"/>
+          <w:right w:val="single" w:sz="4" w:space="0" w:color="000000"/>
+          <w:insideH w:val="single" w:sz="6" w:space="0" w:color="000000"/>
+          <w:insideV w:val="single" w:sz="6" w:space="0" w:color="000000"/>
+        </w:tblBorders>
+        <w:tblLayout w:type="fixed"/>
+        <w:tblCellMar>
+          <w:top w:w="55" w:type="dxa"/>
+          <w:left w:w="55" w:type="dxa"/>
+          <w:bottom w:w="55" w:type="dxa"/>
+          <w:right w:w="55" w:type="dxa"/>
+        </w:tblCellMar>
+        <w:tblLook w:val="0000" w:firstRow="0" w:lastRow="0" w:firstColumn="0" w:lastColumn="0" w:noHBand="0" w:noVBand="0"/>
+      </w:tblPr>
+      <w:tblGrid>
+        <w:gridCol w:w="3324"/>
+        <w:gridCol w:w="3324"/>
+        <w:gridCol w:w="3324"/>
+      </w:tblGrid>
+      <w:tr>
+        <w:trPr>
+          <w:cantSplit/>
+          <w:tblHeader/>
+        </w:trPr>
+        <w:tc>
+          <w:tcPr>
+            <w:tcW w:w="3324" w:type="dxa"/>
+            <w:shd w:val="clear" w:color="auto" w:fill="auto"/>
+          </w:tcPr>
+          <w:p>
+            <w:pPr>
+              <w:pStyle w:val="TableContents"/>
+              <w:rPr>
+                <w:rFonts w:ascii="Calibri" w:hAnsi="Calibri" w:cs="Calibri"/>
+                <w:b/>
+                <w:bCs/>
+              </w:rPr>
+            </w:pPr>
+            <w:r>
+              <w:rPr>
+                <w:rFonts w:ascii="Calibri" w:hAnsi="Calibri" w:cs="Calibri"/>
+                <w:b/>
+                <w:bCs/>
+              </w:rPr>
+              <w:t>Action</w:t>
+            </w:r>
+          </w:p>
+        </w:tc>
+        <w:tc>
+          <w:tcPr>
+            <w:tcW w:w="3324" w:type="dxa"/>
+            <w:shd w:val="clear" w:color="auto" w:fill="auto"/>
+          </w:tcPr>
+          <w:p>
+            <w:pPr>
+              <w:pStyle w:val="TableContents"/>
+              <w:rPr>
+                <w:rFonts w:ascii="Calibri" w:hAnsi="Calibri" w:cs="Calibri"/>
+                <w:b/>
+                <w:bCs/>
+              </w:rPr>
+            </w:pPr>
+            <w:r>
+              <w:rPr>
+                <w:rFonts w:ascii="Calibri" w:hAnsi="Calibri" w:cs="Calibri"/>
+                <w:b/>
+                <w:bCs/>
+              </w:rPr>
+              <w:t>Expected Response</w:t>
+            </w:r>
+          </w:p>
+        </w:tc>
+        <w:tc>
+          <w:tcPr>
+            <w:tcW w:w="3324" w:type="dxa"/>
+            <w:shd w:val="clear" w:color="auto" w:fill="auto"/>
+          </w:tcPr>
+          <w:p>
+            <w:pPr>
+              <w:pStyle w:val="TableContents"/>
+              <w:rPr>
+                <w:rFonts w:ascii="Calibri" w:hAnsi="Calibri" w:cs="Calibri"/>
+                <w:b/>
+                <w:bCs/>
+              </w:rPr>
+            </w:pPr>
+            <w:r>
+              <w:rPr>
+                <w:rFonts w:ascii="Calibri" w:hAnsi="Calibri" w:cs="Calibri"/>
+                <w:b/>
+                <w:bCs/>
+              </w:rPr>
+              <w:t>Actual Response</w:t>
+            </w:r>
+          </w:p>
+        </w:tc>
+      </w:tr>
+      <w:tr>
+        <w:trPr>
+          <w:cantSplit/>
+        </w:trPr>
+        <w:tc>
+          <w:tcPr>
+            <w:tcW w:w="3324" w:type="dxa"/>
+            <w:shd w:val="clear" w:color="auto" w:fill="auto"/>
+          </w:tcPr>
+          <w:p>
+            <w:pPr>
+              <w:pStyle w:val="TableContents"/>
+              <w:rPr>
+                <w:rFonts w:ascii="Calibri" w:hAnsi="Calibri" w:cs="Calibri"/>
+              </w:rPr>
+            </w:pPr>
+            <w:r>
+              <w:rPr>
+                <w:rFonts w:ascii="Calibri" w:hAnsi="Calibri" w:cs="Calibri"/>
+              </w:rPr>
+              <w:t>Only one player joins</w:t>
+            </w:r>
+          </w:p>
+          <w:p>
+            <w:pPr>
+              <w:pStyle w:val="TableContents"/>
+              <w:rPr>
+                <w:rFonts w:ascii="Calibri" w:hAnsi="Calibri" w:cs="Calibri"/>
+              </w:rPr>
+            </w:pPr>
+          </w:p>
+        </w:tc>
+        <w:tc>
+          <w:tcPr>
+            <w:tcW w:w="3324" w:type="dxa"/>
+            <w:shd w:val="clear" w:color="auto" w:fill="auto"/>
+          </w:tcPr>
+          <w:p>
+            <w:pPr>
+              <w:pStyle w:val="TableContents"/>
+              <w:rPr>
+                <w:rFonts w:ascii="Calibri" w:hAnsi="Calibri" w:cs="Calibri"/>
+              </w:rPr>
+            </w:pPr>
+            <w:r>
+              <w:rPr>
+                <w:rFonts w:ascii="Calibri" w:hAnsi="Calibri" w:cs="Calibri"/>
+              </w:rPr>
+              <w:t xml:space="preserve">The game will </w:t>
+            </w:r>
+            <w:r>
+              <w:rPr>
+                <w:rFonts w:ascii="Calibri" w:hAnsi="Calibri" w:cs="Calibri"/>
+              </w:rPr>
+              <w:t>not be started.</w:t>
+            </w:r>
+          </w:p>
+        </w:tc>
+        <w:tc>
+          <w:tcPr>
+            <w:tcW w:w="3324" w:type="dxa"/>
+            <w:shd w:val="clear" w:color="auto" w:fill="auto"/>
+          </w:tcPr>
+          <w:p>
+            <w:pPr>
+              <w:pStyle w:val="TableContents"/>
+              <w:rPr>
+                <w:rFonts w:ascii="Calibri" w:hAnsi="Calibri" w:cs="Calibri"/>
+              </w:rPr>
+            </w:pPr>
+            <w:r>
+              <w:rPr>
+                <w:rFonts w:ascii="Calibri" w:hAnsi="Calibri" w:cs="Calibri"/>
+              </w:rPr>
+              <w:t>Game will not be started with only one player</w:t>
+            </w:r>
+          </w:p>
+        </w:tc>
+      </w:tr>
+      <w:tr>
+        <w:trPr>
+          <w:cantSplit/>
+        </w:trPr>
+        <w:tc>
+          <w:tcPr>
+            <w:tcW w:w="3324" w:type="dxa"/>
+            <w:shd w:val="clear" w:color="auto" w:fill="auto"/>
+          </w:tcPr>
+          <w:p>
+            <w:pPr>
+              <w:pStyle w:val="TableContents"/>
+              <w:rPr>
+                <w:rFonts w:ascii="Calibri" w:hAnsi="Calibri" w:cs="Calibri"/>
+              </w:rPr>
+            </w:pPr>
+            <w:r>
+              <w:rPr>
+                <w:rFonts w:ascii="Calibri" w:hAnsi="Calibri" w:cs="Calibri"/>
+              </w:rPr>
+              <w:t>Two player joins</w:t>
+            </w:r>
+          </w:p>
+        </w:tc>
+        <w:tc>
+          <w:tcPr>
+            <w:tcW w:w="3324" w:type="dxa"/>
+            <w:shd w:val="clear" w:color="auto" w:fill="auto"/>
+          </w:tcPr>
+          <w:p>
+            <w:pPr>
+              <w:pStyle w:val="TableContents"/>
+              <w:rPr>
+                <w:rFonts w:ascii="Calibri" w:hAnsi="Calibri" w:cs="Calibri"/>
+              </w:rPr>
+            </w:pPr>
+            <w:r>
+              <w:rPr>
+                <w:rFonts w:ascii="Calibri" w:hAnsi="Calibri" w:cs="Calibri"/>
+              </w:rPr>
+              <w:t>Game should wait for other players to join</w:t>
+            </w:r>
+          </w:p>
+        </w:tc>
+        <w:tc>
+          <w:tcPr>
+            <w:tcW w:w="3324" w:type="dxa"/>
+            <w:shd w:val="clear" w:color="auto" w:fill="auto"/>
+          </w:tcPr>
+          <w:p>
+            <w:pPr>
+              <w:pStyle w:val="TableContents"/>
+              <w:rPr>
+                <w:rFonts w:ascii="Calibri" w:hAnsi="Calibri" w:cs="Calibri"/>
+              </w:rPr>
+            </w:pPr>
+            <w:r>
+              <w:rPr>
+                <w:rFonts w:ascii="Calibri" w:hAnsi="Calibri" w:cs="Calibri"/>
+              </w:rPr>
+              <w:t xml:space="preserve">The dealer will </w:t>
+            </w:r>
+            <w:r>
+              <w:rPr>
+                <w:rFonts w:ascii="Calibri" w:hAnsi="Calibri" w:cs="Calibri"/>
+              </w:rPr>
+              <w:t>start the game</w:t>
+            </w:r>
+          </w:p>
+        </w:tc>
+      </w:tr>
+      <w:tr>
+        <w:trPr>
+          <w:cantSplit/>
+        </w:trPr>
+        <w:tc>
+          <w:tcPr>
+            <w:tcW w:w="3324" w:type="dxa"/>
+            <w:shd w:val="clear" w:color="auto" w:fill="auto"/>
+          </w:tcPr>
+          <w:p>
+            <w:pPr>
+              <w:pStyle w:val="TableContents"/>
+              <w:rPr>
+                <w:rFonts w:ascii="Calibri" w:hAnsi="Calibri" w:cs="Calibri"/>
+              </w:rPr>
+            </w:pPr>
+            <w:r>
+              <w:rPr>
+                <w:rFonts w:ascii="Calibri" w:hAnsi="Calibri" w:cs="Calibri"/>
+              </w:rPr>
+              <w:t>More than two player joins</w:t>
+            </w:r>
+          </w:p>
+        </w:tc>
+        <w:tc>
+          <w:tcPr>
+            <w:tcW w:w="3324" w:type="dxa"/>
+            <w:shd w:val="clear" w:color="auto" w:fill="auto"/>
+          </w:tcPr>
+          <w:p>
+            <w:pPr>
+              <w:pStyle w:val="TableContents"/>
+              <w:rPr>
+                <w:rFonts w:ascii="Calibri" w:hAnsi="Calibri" w:cs="Calibri"/>
+              </w:rPr>
+            </w:pPr>
+            <w:r>
+              <w:rPr>
+                <w:rFonts w:ascii="Calibri" w:hAnsi="Calibri" w:cs="Calibri"/>
+              </w:rPr>
+              <w:t>Game should be started</w:t>
+            </w:r>
+          </w:p>
+        </w:tc>
+        <w:tc>
+          <w:tcPr>
+            <w:tcW w:w="3324" w:type="dxa"/>
+            <w:shd w:val="clear" w:color="auto" w:fill="auto"/>
+          </w:tcPr>
+          <w:p>
+            <w:pPr>
+              <w:pStyle w:val="TableContents"/>
+              <w:rPr>
+                <w:rFonts w:ascii="Calibri" w:hAnsi="Calibri" w:cs="Calibri"/>
+              </w:rPr>
+            </w:pPr>
+            <w:r>
+              <w:rPr>
+                <w:rFonts w:ascii="Calibri" w:hAnsi="Calibri" w:cs="Calibri"/>
+              </w:rPr>
+              <w:t>The dealer will start the game when there are two players and when the third player joins, it will abort the server program with game ideal=false assert.</w:t>
+            </w:r>
+          </w:p>
+        </w:tc>
+      </w:tr>
+    </w:tbl>
+    <w:p>
+      <w:pPr>
+        <w:pStyle w:val="Heading1"/>
+        <w:rPr>
+          <w:rFonts w:asciiTheme="minorHAnsi" w:hAnsiTheme="minorHAnsi" w:cstheme="minorHAnsi"/>
+        </w:rPr>
+      </w:pPr>
+      <w:r>
+        <w:rPr>
+          <w:rFonts w:asciiTheme="minorHAnsi" w:hAnsiTheme="minorHAnsi" w:cstheme="minorHAnsi"/>
+        </w:rPr>
+        <w:t>Test Case 3</w:t>
       </w:r>
     </w:p>
     <w:tbl>
@@ -4740,13 +4802,11 @@
               <w:pStyle w:val="TableContents"/>
               <w:rPr>
                 <w:rFonts w:ascii="Calibri" w:hAnsi="Calibri" w:cs="Calibri"/>
-                <w:highlight w:val="yellow"/>
               </w:rPr>
             </w:pPr>
             <w:r>
               <w:rPr>
                 <w:rFonts w:ascii="Calibri" w:hAnsi="Calibri" w:cs="Calibri"/>
-                <w:highlight w:val="yellow"/>
               </w:rPr>
               <w:t>Action here</w:t>
             </w:r>
@@ -4766,13 +4826,11 @@
               <w:pStyle w:val="TableContents"/>
               <w:rPr>
                 <w:rFonts w:ascii="Calibri" w:hAnsi="Calibri" w:cs="Calibri"/>
-                <w:highlight w:val="yellow"/>
               </w:rPr>
             </w:pPr>
             <w:r>
               <w:rPr>
                 <w:rFonts w:ascii="Calibri" w:hAnsi="Calibri" w:cs="Calibri"/>
-                <w:highlight w:val="yellow"/>
               </w:rPr>
               <w:t>Expected response here</w:t>
             </w:r>
@@ -4793,13 +4851,11 @@
               <w:pStyle w:val="TableContents"/>
               <w:rPr>
                 <w:rFonts w:ascii="Calibri" w:hAnsi="Calibri" w:cs="Calibri"/>
-                <w:highlight w:val="yellow"/>
               </w:rPr>
             </w:pPr>
             <w:r>
               <w:rPr>
                 <w:rFonts w:ascii="Calibri" w:hAnsi="Calibri" w:cs="Calibri"/>
-                <w:highlight w:val="yellow"/>
               </w:rPr>
               <w:t>Actual response here</w:t>
             </w:r>
@@ -4818,223 +4874,7 @@
         <w:rPr>
           <w:rFonts w:asciiTheme="minorHAnsi" w:hAnsiTheme="minorHAnsi" w:cstheme="minorHAnsi"/>
         </w:rPr>
-        <w:t xml:space="preserve">Test Case </w:t>
-      </w:r>
-      <w:r>
-        <w:rPr>
-          <w:rFonts w:asciiTheme="minorHAnsi" w:hAnsiTheme="minorHAnsi" w:cstheme="minorHAnsi"/>
-        </w:rPr>
-        <w:t>3</w:t>
-      </w:r>
-    </w:p>
-    <w:tbl>
-      <w:tblPr>
-        <w:tblW w:w="9972" w:type="dxa"/>
-        <w:tblInd w:w="55" w:type="dxa"/>
-        <w:tblLayout w:type="fixed"/>
-        <w:tblCellMar>
-          <w:top w:w="55" w:type="dxa"/>
-          <w:left w:w="55" w:type="dxa"/>
-          <w:bottom w:w="55" w:type="dxa"/>
-          <w:right w:w="55" w:type="dxa"/>
-        </w:tblCellMar>
-        <w:tblLook w:val="0000" w:firstRow="0" w:lastRow="0" w:firstColumn="0" w:lastColumn="0" w:noHBand="0" w:noVBand="0"/>
-      </w:tblPr>
-      <w:tblGrid>
-        <w:gridCol w:w="3324"/>
-        <w:gridCol w:w="3324"/>
-        <w:gridCol w:w="3324"/>
-      </w:tblGrid>
-      <w:tr>
-        <w:trPr>
-          <w:cantSplit/>
-          <w:tblHeader/>
-        </w:trPr>
-        <w:tc>
-          <w:tcPr>
-            <w:tcW w:w="3324" w:type="dxa"/>
-            <w:tcBorders>
-              <w:top w:val="none" w:sz="1" w:space="0" w:color="000000"/>
-              <w:left w:val="none" w:sz="1" w:space="0" w:color="000000"/>
-              <w:bottom w:val="none" w:sz="1" w:space="0" w:color="000000"/>
-            </w:tcBorders>
-            <w:shd w:val="clear" w:color="auto" w:fill="auto"/>
-          </w:tcPr>
-          <w:p>
-            <w:pPr>
-              <w:pStyle w:val="TableContents"/>
-              <w:rPr>
-                <w:rFonts w:ascii="Calibri" w:hAnsi="Calibri" w:cs="Calibri"/>
-                <w:b/>
-                <w:bCs/>
-              </w:rPr>
-            </w:pPr>
-            <w:r>
-              <w:rPr>
-                <w:rFonts w:ascii="Calibri" w:hAnsi="Calibri" w:cs="Calibri"/>
-                <w:b/>
-                <w:bCs/>
-              </w:rPr>
-              <w:t>Action</w:t>
-            </w:r>
-          </w:p>
-        </w:tc>
-        <w:tc>
-          <w:tcPr>
-            <w:tcW w:w="3324" w:type="dxa"/>
-            <w:tcBorders>
-              <w:top w:val="none" w:sz="1" w:space="0" w:color="000000"/>
-              <w:left w:val="none" w:sz="1" w:space="0" w:color="000000"/>
-              <w:bottom w:val="none" w:sz="1" w:space="0" w:color="000000"/>
-            </w:tcBorders>
-            <w:shd w:val="clear" w:color="auto" w:fill="auto"/>
-          </w:tcPr>
-          <w:p>
-            <w:pPr>
-              <w:pStyle w:val="TableContents"/>
-              <w:rPr>
-                <w:rFonts w:ascii="Calibri" w:hAnsi="Calibri" w:cs="Calibri"/>
-                <w:b/>
-                <w:bCs/>
-              </w:rPr>
-            </w:pPr>
-            <w:r>
-              <w:rPr>
-                <w:rFonts w:ascii="Calibri" w:hAnsi="Calibri" w:cs="Calibri"/>
-                <w:b/>
-                <w:bCs/>
-              </w:rPr>
-              <w:t>Expected Response</w:t>
-            </w:r>
-          </w:p>
-        </w:tc>
-        <w:tc>
-          <w:tcPr>
-            <w:tcW w:w="3324" w:type="dxa"/>
-            <w:tcBorders>
-              <w:top w:val="none" w:sz="1" w:space="0" w:color="000000"/>
-              <w:left w:val="none" w:sz="1" w:space="0" w:color="000000"/>
-              <w:bottom w:val="none" w:sz="1" w:space="0" w:color="000000"/>
-              <w:right w:val="none" w:sz="1" w:space="0" w:color="000000"/>
-            </w:tcBorders>
-            <w:shd w:val="clear" w:color="auto" w:fill="auto"/>
-          </w:tcPr>
-          <w:p>
-            <w:pPr>
-              <w:pStyle w:val="TableContents"/>
-              <w:rPr>
-                <w:rFonts w:ascii="Calibri" w:hAnsi="Calibri" w:cs="Calibri"/>
-                <w:b/>
-                <w:bCs/>
-              </w:rPr>
-            </w:pPr>
-            <w:r>
-              <w:rPr>
-                <w:rFonts w:ascii="Calibri" w:hAnsi="Calibri" w:cs="Calibri"/>
-                <w:b/>
-                <w:bCs/>
-              </w:rPr>
-              <w:t>Actual Response</w:t>
-            </w:r>
-          </w:p>
-        </w:tc>
-      </w:tr>
-      <w:tr>
-        <w:trPr>
-          <w:cantSplit/>
-        </w:trPr>
-        <w:tc>
-          <w:tcPr>
-            <w:tcW w:w="3324" w:type="dxa"/>
-            <w:tcBorders>
-              <w:left w:val="none" w:sz="1" w:space="0" w:color="000000"/>
-              <w:bottom w:val="none" w:sz="1" w:space="0" w:color="000000"/>
-            </w:tcBorders>
-            <w:shd w:val="clear" w:color="auto" w:fill="auto"/>
-          </w:tcPr>
-          <w:p>
-            <w:pPr>
-              <w:pStyle w:val="TableContents"/>
-              <w:rPr>
-                <w:rFonts w:ascii="Calibri" w:hAnsi="Calibri" w:cs="Calibri"/>
-                <w:highlight w:val="yellow"/>
-              </w:rPr>
-            </w:pPr>
-            <w:r>
-              <w:rPr>
-                <w:rFonts w:ascii="Calibri" w:hAnsi="Calibri" w:cs="Calibri"/>
-                <w:highlight w:val="yellow"/>
-              </w:rPr>
-              <w:t>Action here</w:t>
-            </w:r>
-          </w:p>
-        </w:tc>
-        <w:tc>
-          <w:tcPr>
-            <w:tcW w:w="3324" w:type="dxa"/>
-            <w:tcBorders>
-              <w:left w:val="none" w:sz="1" w:space="0" w:color="000000"/>
-              <w:bottom w:val="none" w:sz="1" w:space="0" w:color="000000"/>
-            </w:tcBorders>
-            <w:shd w:val="clear" w:color="auto" w:fill="auto"/>
-          </w:tcPr>
-          <w:p>
-            <w:pPr>
-              <w:pStyle w:val="TableContents"/>
-              <w:rPr>
-                <w:rFonts w:ascii="Calibri" w:hAnsi="Calibri" w:cs="Calibri"/>
-                <w:highlight w:val="yellow"/>
-              </w:rPr>
-            </w:pPr>
-            <w:r>
-              <w:rPr>
-                <w:rFonts w:ascii="Calibri" w:hAnsi="Calibri" w:cs="Calibri"/>
-                <w:highlight w:val="yellow"/>
-              </w:rPr>
-              <w:t>Expected response here</w:t>
-            </w:r>
-          </w:p>
-        </w:tc>
-        <w:tc>
-          <w:tcPr>
-            <w:tcW w:w="3324" w:type="dxa"/>
-            <w:tcBorders>
-              <w:left w:val="none" w:sz="1" w:space="0" w:color="000000"/>
-              <w:bottom w:val="none" w:sz="1" w:space="0" w:color="000000"/>
-              <w:right w:val="none" w:sz="1" w:space="0" w:color="000000"/>
-            </w:tcBorders>
-            <w:shd w:val="clear" w:color="auto" w:fill="auto"/>
-          </w:tcPr>
-          <w:p>
-            <w:pPr>
-              <w:pStyle w:val="TableContents"/>
-              <w:rPr>
-                <w:rFonts w:ascii="Calibri" w:hAnsi="Calibri" w:cs="Calibri"/>
-                <w:highlight w:val="yellow"/>
-              </w:rPr>
-            </w:pPr>
-            <w:r>
-              <w:rPr>
-                <w:rFonts w:ascii="Calibri" w:hAnsi="Calibri" w:cs="Calibri"/>
-                <w:highlight w:val="yellow"/>
-              </w:rPr>
-              <w:t>Actual response here</w:t>
-            </w:r>
-          </w:p>
-        </w:tc>
-      </w:tr>
-    </w:tbl>
-    <w:p>
-      <w:pPr>
-        <w:pStyle w:val="Heading1"/>
-        <w:rPr>
-          <w:rFonts w:asciiTheme="minorHAnsi" w:hAnsiTheme="minorHAnsi" w:cstheme="minorHAnsi"/>
-        </w:rPr>
-      </w:pPr>
-      <w:r>
-        <w:rPr>
-          <w:rFonts w:asciiTheme="minorHAnsi" w:hAnsiTheme="minorHAnsi" w:cstheme="minorHAnsi"/>
-        </w:rPr>
+        <w:lastRenderedPageBreak/>
         <w:t xml:space="preserve">Test Case </w:t>
       </w:r>
       <w:r>
@@ -5048,6 +4888,14 @@
       <w:tblPr>
         <w:tblW w:w="0" w:type="auto"/>
         <w:tblInd w:w="55" w:type="dxa"/>
+        <w:tblBorders>
+          <w:top w:val="single" w:sz="4" w:space="0" w:color="auto"/>
+          <w:left w:val="single" w:sz="4" w:space="0" w:color="auto"/>
+          <w:bottom w:val="single" w:sz="4" w:space="0" w:color="auto"/>
+          <w:right w:val="single" w:sz="4" w:space="0" w:color="auto"/>
+          <w:insideH w:val="single" w:sz="6" w:space="0" w:color="auto"/>
+          <w:insideV w:val="single" w:sz="6" w:space="0" w:color="auto"/>
+        </w:tblBorders>
         <w:tblLayout w:type="fixed"/>
         <w:tblCellMar>
           <w:top w:w="55" w:type="dxa"/>
@@ -5060,7 +4908,6 @@
       <w:tblGrid>
         <w:gridCol w:w="3324"/>
         <w:gridCol w:w="3324"/>
-        <w:gridCol w:w="3324"/>
       </w:tblGrid>
       <w:tr>
         <w:trPr>
@@ -5070,11 +4917,6 @@
         <w:tc>
           <w:tcPr>
             <w:tcW w:w="3324" w:type="dxa"/>
-            <w:tcBorders>
-              <w:top w:val="none" w:sz="1" w:space="0" w:color="000000"/>
-              <w:left w:val="none" w:sz="1" w:space="0" w:color="000000"/>
-              <w:bottom w:val="none" w:sz="1" w:space="0" w:color="000000"/>
-            </w:tcBorders>
             <w:shd w:val="clear" w:color="auto" w:fill="auto"/>
           </w:tcPr>
           <w:p>
@@ -5092,35 +4934,6 @@
                 <w:b/>
                 <w:bCs/>
               </w:rPr>
-              <w:t>Action</w:t>
-            </w:r>
-          </w:p>
-        </w:tc>
-        <w:tc>
-          <w:tcPr>
-            <w:tcW w:w="3324" w:type="dxa"/>
-            <w:tcBorders>
-              <w:top w:val="none" w:sz="1" w:space="0" w:color="000000"/>
-              <w:left w:val="none" w:sz="1" w:space="0" w:color="000000"/>
-              <w:bottom w:val="none" w:sz="1" w:space="0" w:color="000000"/>
-            </w:tcBorders>
-            <w:shd w:val="clear" w:color="auto" w:fill="auto"/>
-          </w:tcPr>
-          <w:p>
-            <w:pPr>
-              <w:pStyle w:val="TableContents"/>
-              <w:rPr>
-                <w:rFonts w:ascii="Calibri" w:hAnsi="Calibri" w:cs="Calibri"/>
-                <w:b/>
-                <w:bCs/>
-              </w:rPr>
-            </w:pPr>
-            <w:r>
-              <w:rPr>
-                <w:rFonts w:ascii="Calibri" w:hAnsi="Calibri" w:cs="Calibri"/>
-                <w:b/>
-                <w:bCs/>
-              </w:rPr>
               <w:t>Expected Response</w:t>
             </w:r>
           </w:p>
@@ -5128,12 +4941,6 @@
         <w:tc>
           <w:tcPr>
             <w:tcW w:w="3324" w:type="dxa"/>
-            <w:tcBorders>
-              <w:top w:val="none" w:sz="1" w:space="0" w:color="000000"/>
-              <w:left w:val="none" w:sz="1" w:space="0" w:color="000000"/>
-              <w:bottom w:val="none" w:sz="1" w:space="0" w:color="000000"/>
-              <w:right w:val="none" w:sz="1" w:space="0" w:color="000000"/>
-            </w:tcBorders>
             <w:shd w:val="clear" w:color="auto" w:fill="auto"/>
           </w:tcPr>
           <w:p>
@@ -5163,10 +4970,6 @@
         <w:tc>
           <w:tcPr>
             <w:tcW w:w="3324" w:type="dxa"/>
-            <w:tcBorders>
-              <w:left w:val="none" w:sz="1" w:space="0" w:color="000000"/>
-              <w:bottom w:val="none" w:sz="1" w:space="0" w:color="000000"/>
-            </w:tcBorders>
             <w:shd w:val="clear" w:color="auto" w:fill="auto"/>
           </w:tcPr>
           <w:p>
@@ -5174,25 +4977,19 @@
               <w:pStyle w:val="TableContents"/>
               <w:rPr>
                 <w:rFonts w:ascii="Calibri" w:hAnsi="Calibri" w:cs="Calibri"/>
-                <w:highlight w:val="yellow"/>
               </w:rPr>
             </w:pPr>
             <w:r>
               <w:rPr>
                 <w:rFonts w:ascii="Calibri" w:hAnsi="Calibri" w:cs="Calibri"/>
-                <w:highlight w:val="yellow"/>
-              </w:rPr>
-              <w:t>Action here</w:t>
-            </w:r>
-          </w:p>
-        </w:tc>
-        <w:tc>
-          <w:tcPr>
-            <w:tcW w:w="3324" w:type="dxa"/>
-            <w:tcBorders>
-              <w:left w:val="none" w:sz="1" w:space="0" w:color="000000"/>
-              <w:bottom w:val="none" w:sz="1" w:space="0" w:color="000000"/>
-            </w:tcBorders>
+              </w:rPr>
+              <w:t>Better run time performance</w:t>
+            </w:r>
+          </w:p>
+        </w:tc>
+        <w:tc>
+          <w:tcPr>
+            <w:tcW w:w="3324" w:type="dxa"/>
             <w:shd w:val="clear" w:color="auto" w:fill="auto"/>
           </w:tcPr>
           <w:p>
@@ -5200,26 +4997,24 @@
               <w:pStyle w:val="TableContents"/>
               <w:rPr>
                 <w:rFonts w:ascii="Calibri" w:hAnsi="Calibri" w:cs="Calibri"/>
-                <w:highlight w:val="yellow"/>
               </w:rPr>
             </w:pPr>
             <w:r>
               <w:rPr>
                 <w:rFonts w:ascii="Calibri" w:hAnsi="Calibri" w:cs="Calibri"/>
-                <w:highlight w:val="yellow"/>
-              </w:rPr>
-              <w:t>Expected response here</w:t>
-            </w:r>
-          </w:p>
-        </w:tc>
-        <w:tc>
-          <w:tcPr>
-            <w:tcW w:w="3324" w:type="dxa"/>
-            <w:tcBorders>
-              <w:left w:val="none" w:sz="1" w:space="0" w:color="000000"/>
-              <w:bottom w:val="none" w:sz="1" w:space="0" w:color="000000"/>
-              <w:right w:val="none" w:sz="1" w:space="0" w:color="000000"/>
-            </w:tcBorders>
+              </w:rPr>
+              <w:t>Poor run time performance</w:t>
+            </w:r>
+          </w:p>
+        </w:tc>
+      </w:tr>
+      <w:tr>
+        <w:trPr>
+          <w:cantSplit/>
+        </w:trPr>
+        <w:tc>
+          <w:tcPr>
+            <w:tcW w:w="3324" w:type="dxa"/>
             <w:shd w:val="clear" w:color="auto" w:fill="auto"/>
           </w:tcPr>
           <w:p>
@@ -5227,16 +5022,213 @@
               <w:pStyle w:val="TableContents"/>
               <w:rPr>
                 <w:rFonts w:ascii="Calibri" w:hAnsi="Calibri" w:cs="Calibri"/>
-                <w:highlight w:val="yellow"/>
               </w:rPr>
             </w:pPr>
             <w:r>
               <w:rPr>
                 <w:rFonts w:ascii="Calibri" w:hAnsi="Calibri" w:cs="Calibri"/>
-                <w:highlight w:val="yellow"/>
-              </w:rPr>
-              <w:t>Actual response here</w:t>
-            </w:r>
+              </w:rPr>
+              <w:t>Poor security features</w:t>
+            </w:r>
+          </w:p>
+        </w:tc>
+        <w:tc>
+          <w:tcPr>
+            <w:tcW w:w="3324" w:type="dxa"/>
+            <w:shd w:val="clear" w:color="auto" w:fill="auto"/>
+          </w:tcPr>
+          <w:p>
+            <w:pPr>
+              <w:pStyle w:val="TableContents"/>
+              <w:rPr>
+                <w:rFonts w:ascii="Calibri" w:hAnsi="Calibri" w:cs="Calibri"/>
+              </w:rPr>
+            </w:pPr>
+            <w:r>
+              <w:rPr>
+                <w:rFonts w:ascii="Calibri" w:hAnsi="Calibri" w:cs="Calibri"/>
+              </w:rPr>
+              <w:t>No security features</w:t>
+            </w:r>
+          </w:p>
+        </w:tc>
+      </w:tr>
+      <w:tr>
+        <w:trPr>
+          <w:cantSplit/>
+        </w:trPr>
+        <w:tc>
+          <w:tcPr>
+            <w:tcW w:w="3324" w:type="dxa"/>
+            <w:shd w:val="clear" w:color="auto" w:fill="auto"/>
+          </w:tcPr>
+          <w:p>
+            <w:pPr>
+              <w:pStyle w:val="TableContents"/>
+              <w:rPr>
+                <w:rFonts w:ascii="Calibri" w:hAnsi="Calibri" w:cs="Calibri"/>
+              </w:rPr>
+            </w:pPr>
+            <w:r>
+              <w:rPr>
+                <w:rFonts w:ascii="Calibri" w:hAnsi="Calibri" w:cs="Calibri"/>
+              </w:rPr>
+              <w:t>Easy to operate</w:t>
+            </w:r>
+          </w:p>
+        </w:tc>
+        <w:tc>
+          <w:tcPr>
+            <w:tcW w:w="3324" w:type="dxa"/>
+            <w:shd w:val="clear" w:color="auto" w:fill="auto"/>
+          </w:tcPr>
+          <w:p>
+            <w:pPr>
+              <w:pStyle w:val="TableContents"/>
+              <w:rPr>
+                <w:rFonts w:ascii="Calibri" w:hAnsi="Calibri" w:cs="Calibri"/>
+              </w:rPr>
+            </w:pPr>
+            <w:r>
+              <w:rPr>
+                <w:rFonts w:ascii="Calibri" w:hAnsi="Calibri" w:cs="Calibri"/>
+              </w:rPr>
+              <w:t>User found it easy to operate</w:t>
+            </w:r>
+          </w:p>
+        </w:tc>
+      </w:tr>
+      <w:tr>
+        <w:trPr>
+          <w:cantSplit/>
+        </w:trPr>
+        <w:tc>
+          <w:tcPr>
+            <w:tcW w:w="3324" w:type="dxa"/>
+            <w:shd w:val="clear" w:color="auto" w:fill="auto"/>
+          </w:tcPr>
+          <w:p>
+            <w:pPr>
+              <w:pStyle w:val="TableContents"/>
+              <w:rPr>
+                <w:rFonts w:ascii="Calibri" w:hAnsi="Calibri" w:cs="Calibri"/>
+              </w:rPr>
+            </w:pPr>
+            <w:r>
+              <w:rPr>
+                <w:rFonts w:ascii="Calibri" w:hAnsi="Calibri" w:cs="Calibri"/>
+              </w:rPr>
+              <w:t xml:space="preserve">Portable only in </w:t>
+            </w:r>
+            <w:proofErr w:type="spellStart"/>
+            <w:r>
+              <w:rPr>
+                <w:rFonts w:ascii="Calibri" w:hAnsi="Calibri" w:cs="Calibri"/>
+              </w:rPr>
+              <w:t>linux</w:t>
+            </w:r>
+            <w:proofErr w:type="spellEnd"/>
+            <w:r>
+              <w:rPr>
+                <w:rFonts w:ascii="Calibri" w:hAnsi="Calibri" w:cs="Calibri"/>
+              </w:rPr>
+              <w:t xml:space="preserve"> environment</w:t>
+            </w:r>
+          </w:p>
+        </w:tc>
+        <w:tc>
+          <w:tcPr>
+            <w:tcW w:w="3324" w:type="dxa"/>
+            <w:shd w:val="clear" w:color="auto" w:fill="auto"/>
+          </w:tcPr>
+          <w:p>
+            <w:pPr>
+              <w:pStyle w:val="TableContents"/>
+              <w:rPr>
+                <w:rFonts w:ascii="Calibri" w:hAnsi="Calibri" w:cs="Calibri"/>
+              </w:rPr>
+            </w:pPr>
+            <w:proofErr w:type="gramStart"/>
+            <w:r>
+              <w:rPr>
+                <w:rFonts w:ascii="Calibri" w:hAnsi="Calibri" w:cs="Calibri"/>
+              </w:rPr>
+              <w:t>Doesn’t</w:t>
+            </w:r>
+            <w:proofErr w:type="gramEnd"/>
+            <w:r>
+              <w:rPr>
+                <w:rFonts w:ascii="Calibri" w:hAnsi="Calibri" w:cs="Calibri"/>
+              </w:rPr>
+              <w:t xml:space="preserve"> work in other platform besides </w:t>
+            </w:r>
+            <w:proofErr w:type="spellStart"/>
+            <w:r>
+              <w:rPr>
+                <w:rFonts w:ascii="Calibri" w:hAnsi="Calibri" w:cs="Calibri"/>
+              </w:rPr>
+              <w:t>linux</w:t>
+            </w:r>
+            <w:proofErr w:type="spellEnd"/>
+            <w:r>
+              <w:rPr>
+                <w:rFonts w:ascii="Calibri" w:hAnsi="Calibri" w:cs="Calibri"/>
+              </w:rPr>
+              <w:t xml:space="preserve"> embedded system</w:t>
+            </w:r>
+          </w:p>
+        </w:tc>
+      </w:tr>
+      <w:tr>
+        <w:trPr>
+          <w:cantSplit/>
+        </w:trPr>
+        <w:tc>
+          <w:tcPr>
+            <w:tcW w:w="3324" w:type="dxa"/>
+            <w:shd w:val="clear" w:color="auto" w:fill="auto"/>
+          </w:tcPr>
+          <w:p>
+            <w:pPr>
+              <w:pStyle w:val="TableContents"/>
+              <w:rPr>
+                <w:rFonts w:ascii="Calibri" w:hAnsi="Calibri" w:cs="Calibri"/>
+              </w:rPr>
+            </w:pPr>
+            <w:r>
+              <w:rPr>
+                <w:rFonts w:ascii="Calibri" w:hAnsi="Calibri" w:cs="Calibri"/>
+              </w:rPr>
+              <w:t>Easy to maintain</w:t>
+            </w:r>
+          </w:p>
+        </w:tc>
+        <w:tc>
+          <w:tcPr>
+            <w:tcW w:w="3324" w:type="dxa"/>
+            <w:shd w:val="clear" w:color="auto" w:fill="auto"/>
+          </w:tcPr>
+          <w:p>
+            <w:pPr>
+              <w:pStyle w:val="TableContents"/>
+              <w:rPr>
+                <w:rFonts w:ascii="Calibri" w:hAnsi="Calibri" w:cs="Calibri"/>
+              </w:rPr>
+            </w:pPr>
+            <w:r>
+              <w:rPr>
+                <w:rFonts w:ascii="Calibri" w:hAnsi="Calibri" w:cs="Calibri"/>
+              </w:rPr>
+              <w:t xml:space="preserve">Easily cleared bugs to maintain its </w:t>
+            </w:r>
+            <w:proofErr w:type="spellStart"/>
+            <w:r>
+              <w:rPr>
+                <w:rFonts w:ascii="Calibri" w:hAnsi="Calibri" w:cs="Calibri"/>
+              </w:rPr>
+              <w:t>productability</w:t>
+            </w:r>
+            <w:proofErr w:type="spellEnd"/>
           </w:p>
         </w:tc>
       </w:tr>
@@ -5347,7 +5339,6 @@
               <w:rPr>
                 <w:rFonts w:asciiTheme="minorHAnsi" w:hAnsiTheme="minorHAnsi" w:cstheme="minorHAnsi"/>
               </w:rPr>
-              <w:lastRenderedPageBreak/>
               <w:t>The current bet value resets to zero after the first betting round but before the hand is over</w:t>
             </w:r>
           </w:p>
@@ -5438,19 +5429,7 @@
               <w:rPr>
                 <w:rFonts w:asciiTheme="minorHAnsi" w:hAnsiTheme="minorHAnsi" w:cstheme="minorHAnsi"/>
               </w:rPr>
-              <w:t xml:space="preserve"> (dealer</w:t>
-            </w:r>
-            <w:r>
-              <w:rPr>
-                <w:rFonts w:asciiTheme="minorHAnsi" w:hAnsiTheme="minorHAnsi" w:cstheme="minorHAnsi"/>
-              </w:rPr>
-              <w:t xml:space="preserve"> process</w:t>
-            </w:r>
-            <w:r>
-              <w:rPr>
-                <w:rFonts w:asciiTheme="minorHAnsi" w:hAnsiTheme="minorHAnsi" w:cstheme="minorHAnsi"/>
-              </w:rPr>
-              <w:t xml:space="preserve"> aborts)</w:t>
+              <w:t xml:space="preserve"> (dealer process aborts)</w:t>
             </w:r>
             <w:r>
               <w:rPr>
@@ -5593,14 +5572,7 @@
           <w:rFonts w:asciiTheme="minorHAnsi" w:hAnsiTheme="minorHAnsi" w:cstheme="minorHAnsi"/>
           <w:highlight w:val="yellow"/>
         </w:rPr>
-        <w:t xml:space="preserve"> and</w:t>
-      </w:r>
-      <w:r>
-        <w:rPr>
-          <w:rFonts w:asciiTheme="minorHAnsi" w:hAnsiTheme="minorHAnsi" w:cstheme="minorHAnsi"/>
-          <w:highlight w:val="yellow"/>
-        </w:rPr>
-        <w:t xml:space="preserve"> two requirements were deleted during this activity.</w:t>
+        <w:t xml:space="preserve"> and two requirements were deleted during this activity.</w:t>
       </w:r>
       <w:r>
         <w:rPr>
@@ -5666,7 +5638,7 @@
 </file>
 
 <file path=word/endnotes.xml><?xml version="1.0" encoding="utf-8"?>
-<w:endnotes xmlns:wpc="http://schemas.microsoft.com/office/word/2010/wordprocessingCanvas" xmlns:cx="http://schemas.microsoft.com/office/drawing/2014/chartex" xmlns:cx1="http://schemas.microsoft.com/office/drawing/2015/9/8/chartex" xmlns:cx2="http://schemas.microsoft.com/office/drawing/2015/10/21/chartex" xmlns:cx3="http://schemas.microsoft.com/office/drawing/2016/5/9/chartex" xmlns:cx4="http://schemas.microsoft.com/office/drawing/2016/5/10/chartex" xmlns:cx5="http://schemas.microsoft.com/office/drawing/2016/5/11/chartex" xmlns:cx6="http://schemas.microsoft.com/office/drawing/2016/5/12/chartex" xmlns:cx7="http://schemas.microsoft.com/office/drawing/2016/5/13/chartex" xmlns:cx8="http://schemas.microsoft.com/office/drawing/2016/5/14/chartex" xmlns:mc="http://schemas.openxmlformats.org/markup-compatibility/2006" xmlns:aink="http://schemas.microsoft.com/office/drawing/2016/ink" xmlns:am3d="http://schemas.microsoft.com/office/drawing/2017/model3d" xmlns:o="urn:schemas-microsoft-com:office:office" xmlns:r="http://schemas.openxmlformats.org/officeDocument/2006/relationships" xmlns:m="http://schemas.openxmlformats.org/officeDocument/2006/math" xmlns:v="urn:schemas-microsoft-com:vml" xmlns:wp14="http://schemas.microsoft.com/office/word/2010/wordprocessingDrawing" xmlns:wp="http://schemas.openxmlformats.org/drawingml/2006/wordprocessingDrawing" xmlns:w10="urn:schemas-microsoft-com:office:word" xmlns:w="http://schemas.openxmlformats.org/wordprocessingml/2006/main" xmlns:w14="http://schemas.microsoft.com/office/word/2010/wordml" xmlns:w15="http://schemas.microsoft.com/office/word/2012/wordml" xmlns:w16cid="http://schemas.microsoft.com/office/word/2016/wordml/cid" xmlns:w16se="http://schemas.microsoft.com/office/word/2015/wordml/symex" xmlns:wpg="http://schemas.microsoft.com/office/word/2010/wordprocessingGroup" xmlns:wpi="http://schemas.microsoft.com/office/word/2010/wordprocessingInk" xmlns:wne="http://schemas.microsoft.com/office/word/2006/wordml" xmlns:wps="http://schemas.microsoft.com/office/word/2010/wordprocessingShape" mc:Ignorable="w14 w15 w16se w16cid wp14">
+<w:endnotes xmlns:wpc="http://schemas.microsoft.com/office/word/2010/wordprocessingCanvas" xmlns:cx="http://schemas.microsoft.com/office/drawing/2014/chartex" xmlns:cx1="http://schemas.microsoft.com/office/drawing/2015/9/8/chartex" xmlns:cx2="http://schemas.microsoft.com/office/drawing/2015/10/21/chartex" xmlns:cx3="http://schemas.microsoft.com/office/drawing/2016/5/9/chartex" xmlns:cx4="http://schemas.microsoft.com/office/drawing/2016/5/10/chartex" xmlns:cx5="http://schemas.microsoft.com/office/drawing/2016/5/11/chartex" xmlns:cx6="http://schemas.microsoft.com/office/drawing/2016/5/12/chartex" xmlns:cx7="http://schemas.microsoft.com/office/drawing/2016/5/13/chartex" xmlns:cx8="http://schemas.microsoft.com/office/drawing/2016/5/14/chartex" xmlns:mc="http://schemas.openxmlformats.org/markup-compatibility/2006" xmlns:aink="http://schemas.microsoft.com/office/drawing/2016/ink" xmlns:am3d="http://schemas.microsoft.com/office/drawing/2017/model3d" xmlns:o="urn:schemas-microsoft-com:office:office" xmlns:r="http://schemas.openxmlformats.org/officeDocument/2006/relationships" xmlns:m="http://schemas.openxmlformats.org/officeDocument/2006/math" xmlns:v="urn:schemas-microsoft-com:vml" xmlns:wp14="http://schemas.microsoft.com/office/word/2010/wordprocessingDrawing" xmlns:wp="http://schemas.openxmlformats.org/drawingml/2006/wordprocessingDrawing" xmlns:w10="urn:schemas-microsoft-com:office:word" xmlns:w="http://schemas.openxmlformats.org/wordprocessingml/2006/main" xmlns:w14="http://schemas.microsoft.com/office/word/2010/wordml" xmlns:w15="http://schemas.microsoft.com/office/word/2012/wordml" xmlns:w16cex="http://schemas.microsoft.com/office/word/2018/wordml/cex" xmlns:w16cid="http://schemas.microsoft.com/office/word/2016/wordml/cid" xmlns:w16="http://schemas.microsoft.com/office/word/2018/wordml" xmlns:w16se="http://schemas.microsoft.com/office/word/2015/wordml/symex" xmlns:wpg="http://schemas.microsoft.com/office/word/2010/wordprocessingGroup" xmlns:wpi="http://schemas.microsoft.com/office/word/2010/wordprocessingInk" xmlns:wne="http://schemas.microsoft.com/office/word/2006/wordml" xmlns:wps="http://schemas.microsoft.com/office/word/2010/wordprocessingShape" mc:Ignorable="w14 w15 w16se w16cid w16 w16cex wp14">
   <w:endnote w:type="separator" w:id="-1">
     <w:p>
       <w:r>
@@ -5685,7 +5657,7 @@
 </file>
 
 <file path=word/footnotes.xml><?xml version="1.0" encoding="utf-8"?>
-<w:footnotes xmlns:wpc="http://schemas.microsoft.com/office/word/2010/wordprocessingCanvas" xmlns:cx="http://schemas.microsoft.com/office/drawing/2014/chartex" xmlns:cx1="http://schemas.microsoft.com/office/drawing/2015/9/8/chartex" xmlns:cx2="http://schemas.microsoft.com/office/drawing/2015/10/21/chartex" xmlns:cx3="http://schemas.microsoft.com/office/drawing/2016/5/9/chartex" xmlns:cx4="http://schemas.microsoft.com/office/drawing/2016/5/10/chartex" xmlns:cx5="http://schemas.microsoft.com/office/drawing/2016/5/11/chartex" xmlns:cx6="http://schemas.microsoft.com/office/drawing/2016/5/12/chartex" xmlns:cx7="http://schemas.microsoft.com/office/drawing/2016/5/13/chartex" xmlns:cx8="http://schemas.microsoft.com/office/drawing/2016/5/14/chartex" xmlns:mc="http://schemas.openxmlformats.org/markup-compatibility/2006" xmlns:aink="http://schemas.microsoft.com/office/drawing/2016/ink" xmlns:am3d="http://schemas.microsoft.com/office/drawing/2017/model3d" xmlns:o="urn:schemas-microsoft-com:office:office" xmlns:r="http://schemas.openxmlformats.org/officeDocument/2006/relationships" xmlns:m="http://schemas.openxmlformats.org/officeDocument/2006/math" xmlns:v="urn:schemas-microsoft-com:vml" xmlns:wp14="http://schemas.microsoft.com/office/word/2010/wordprocessingDrawing" xmlns:wp="http://schemas.openxmlformats.org/drawingml/2006/wordprocessingDrawing" xmlns:w10="urn:schemas-microsoft-com:office:word" xmlns:w="http://schemas.openxmlformats.org/wordprocessingml/2006/main" xmlns:w14="http://schemas.microsoft.com/office/word/2010/wordml" xmlns:w15="http://schemas.microsoft.com/office/word/2012/wordml" xmlns:w16cid="http://schemas.microsoft.com/office/word/2016/wordml/cid" xmlns:w16se="http://schemas.microsoft.com/office/word/2015/wordml/symex" xmlns:wpg="http://schemas.microsoft.com/office/word/2010/wordprocessingGroup" xmlns:wpi="http://schemas.microsoft.com/office/word/2010/wordprocessingInk" xmlns:wne="http://schemas.microsoft.com/office/word/2006/wordml" xmlns:wps="http://schemas.microsoft.com/office/word/2010/wordprocessingShape" mc:Ignorable="w14 w15 w16se w16cid wp14">
+<w:footnotes xmlns:wpc="http://schemas.microsoft.com/office/word/2010/wordprocessingCanvas" xmlns:cx="http://schemas.microsoft.com/office/drawing/2014/chartex" xmlns:cx1="http://schemas.microsoft.com/office/drawing/2015/9/8/chartex" xmlns:cx2="http://schemas.microsoft.com/office/drawing/2015/10/21/chartex" xmlns:cx3="http://schemas.microsoft.com/office/drawing/2016/5/9/chartex" xmlns:cx4="http://schemas.microsoft.com/office/drawing/2016/5/10/chartex" xmlns:cx5="http://schemas.microsoft.com/office/drawing/2016/5/11/chartex" xmlns:cx6="http://schemas.microsoft.com/office/drawing/2016/5/12/chartex" xmlns:cx7="http://schemas.microsoft.com/office/drawing/2016/5/13/chartex" xmlns:cx8="http://schemas.microsoft.com/office/drawing/2016/5/14/chartex" xmlns:mc="http://schemas.openxmlformats.org/markup-compatibility/2006" xmlns:aink="http://schemas.microsoft.com/office/drawing/2016/ink" xmlns:am3d="http://schemas.microsoft.com/office/drawing/2017/model3d" xmlns:o="urn:schemas-microsoft-com:office:office" xmlns:r="http://schemas.openxmlformats.org/officeDocument/2006/relationships" xmlns:m="http://schemas.openxmlformats.org/officeDocument/2006/math" xmlns:v="urn:schemas-microsoft-com:vml" xmlns:wp14="http://schemas.microsoft.com/office/word/2010/wordprocessingDrawing" xmlns:wp="http://schemas.openxmlformats.org/drawingml/2006/wordprocessingDrawing" xmlns:w10="urn:schemas-microsoft-com:office:word" xmlns:w="http://schemas.openxmlformats.org/wordprocessingml/2006/main" xmlns:w14="http://schemas.microsoft.com/office/word/2010/wordml" xmlns:w15="http://schemas.microsoft.com/office/word/2012/wordml" xmlns:w16cex="http://schemas.microsoft.com/office/word/2018/wordml/cex" xmlns:w16cid="http://schemas.microsoft.com/office/word/2016/wordml/cid" xmlns:w16="http://schemas.microsoft.com/office/word/2018/wordml" xmlns:w16se="http://schemas.microsoft.com/office/word/2015/wordml/symex" xmlns:wpg="http://schemas.microsoft.com/office/word/2010/wordprocessingGroup" xmlns:wpi="http://schemas.microsoft.com/office/word/2010/wordprocessingInk" xmlns:wne="http://schemas.microsoft.com/office/word/2006/wordml" xmlns:wps="http://schemas.microsoft.com/office/word/2010/wordprocessingShape" mc:Ignorable="w14 w15 w16se w16cid w16 w16cex wp14">
   <w:footnote w:type="separator" w:id="-1">
     <w:p>
       <w:r>
@@ -5704,7 +5676,7 @@
 </file>
 
 <file path=word/header1.xml><?xml version="1.0" encoding="utf-8"?>
-<w:hdr xmlns:wpc="http://schemas.microsoft.com/office/word/2010/wordprocessingCanvas" xmlns:cx="http://schemas.microsoft.com/office/drawing/2014/chartex" xmlns:cx1="http://schemas.microsoft.com/office/drawing/2015/9/8/chartex" xmlns:cx2="http://schemas.microsoft.com/office/drawing/2015/10/21/chartex" xmlns:cx3="http://schemas.microsoft.com/office/drawing/2016/5/9/chartex" xmlns:cx4="http://schemas.microsoft.com/office/drawing/2016/5/10/chartex" xmlns:cx5="http://schemas.microsoft.com/office/drawing/2016/5/11/chartex" xmlns:cx6="http://schemas.microsoft.com/office/drawing/2016/5/12/chartex" xmlns:cx7="http://schemas.microsoft.com/office/drawing/2016/5/13/chartex" xmlns:cx8="http://schemas.microsoft.com/office/drawing/2016/5/14/chartex" xmlns:mc="http://schemas.openxmlformats.org/markup-compatibility/2006" xmlns:aink="http://schemas.microsoft.com/office/drawing/2016/ink" xmlns:am3d="http://schemas.microsoft.com/office/drawing/2017/model3d" xmlns:o="urn:schemas-microsoft-com:office:office" xmlns:r="http://schemas.openxmlformats.org/officeDocument/2006/relationships" xmlns:m="http://schemas.openxmlformats.org/officeDocument/2006/math" xmlns:v="urn:schemas-microsoft-com:vml" xmlns:wp14="http://schemas.microsoft.com/office/word/2010/wordprocessingDrawing" xmlns:wp="http://schemas.openxmlformats.org/drawingml/2006/wordprocessingDrawing" xmlns:w10="urn:schemas-microsoft-com:office:word" xmlns:w="http://schemas.openxmlformats.org/wordprocessingml/2006/main" xmlns:w14="http://schemas.microsoft.com/office/word/2010/wordml" xmlns:w15="http://schemas.microsoft.com/office/word/2012/wordml" xmlns:w16cid="http://schemas.microsoft.com/office/word/2016/wordml/cid" xmlns:w16se="http://schemas.microsoft.com/office/word/2015/wordml/symex" xmlns:wpg="http://schemas.microsoft.com/office/word/2010/wordprocessingGroup" xmlns:wpi="http://schemas.microsoft.com/office/word/2010/wordprocessingInk" xmlns:wne="http://schemas.microsoft.com/office/word/2006/wordml" xmlns:wps="http://schemas.microsoft.com/office/word/2010/wordprocessingShape" mc:Ignorable="w14 w15 w16se w16cid wp14">
+<w:hdr xmlns:wpc="http://schemas.microsoft.com/office/word/2010/wordprocessingCanvas" xmlns:cx="http://schemas.microsoft.com/office/drawing/2014/chartex" xmlns:cx1="http://schemas.microsoft.com/office/drawing/2015/9/8/chartex" xmlns:cx2="http://schemas.microsoft.com/office/drawing/2015/10/21/chartex" xmlns:cx3="http://schemas.microsoft.com/office/drawing/2016/5/9/chartex" xmlns:cx4="http://schemas.microsoft.com/office/drawing/2016/5/10/chartex" xmlns:cx5="http://schemas.microsoft.com/office/drawing/2016/5/11/chartex" xmlns:cx6="http://schemas.microsoft.com/office/drawing/2016/5/12/chartex" xmlns:cx7="http://schemas.microsoft.com/office/drawing/2016/5/13/chartex" xmlns:cx8="http://schemas.microsoft.com/office/drawing/2016/5/14/chartex" xmlns:mc="http://schemas.openxmlformats.org/markup-compatibility/2006" xmlns:aink="http://schemas.microsoft.com/office/drawing/2016/ink" xmlns:am3d="http://schemas.microsoft.com/office/drawing/2017/model3d" xmlns:o="urn:schemas-microsoft-com:office:office" xmlns:r="http://schemas.openxmlformats.org/officeDocument/2006/relationships" xmlns:m="http://schemas.openxmlformats.org/officeDocument/2006/math" xmlns:v="urn:schemas-microsoft-com:vml" xmlns:wp14="http://schemas.microsoft.com/office/word/2010/wordprocessingDrawing" xmlns:wp="http://schemas.openxmlformats.org/drawingml/2006/wordprocessingDrawing" xmlns:w10="urn:schemas-microsoft-com:office:word" xmlns:w="http://schemas.openxmlformats.org/wordprocessingml/2006/main" xmlns:w14="http://schemas.microsoft.com/office/word/2010/wordml" xmlns:w15="http://schemas.microsoft.com/office/word/2012/wordml" xmlns:w16cex="http://schemas.microsoft.com/office/word/2018/wordml/cex" xmlns:w16cid="http://schemas.microsoft.com/office/word/2016/wordml/cid" xmlns:w16="http://schemas.microsoft.com/office/word/2018/wordml" xmlns:w16se="http://schemas.microsoft.com/office/word/2015/wordml/symex" xmlns:wpg="http://schemas.microsoft.com/office/word/2010/wordprocessingGroup" xmlns:wpi="http://schemas.microsoft.com/office/word/2010/wordprocessingInk" xmlns:wne="http://schemas.microsoft.com/office/word/2006/wordml" xmlns:wps="http://schemas.microsoft.com/office/word/2010/wordprocessingShape" mc:Ignorable="w14 w15 w16se w16cid w16 w16cex wp14">
   <w:p>
     <w:pPr>
       <w:pStyle w:val="Header"/>
@@ -5736,7 +5708,7 @@
 </file>
 
 <file path=word/numbering.xml><?xml version="1.0" encoding="utf-8"?>
-<w:numbering xmlns:wpc="http://schemas.microsoft.com/office/word/2010/wordprocessingCanvas" xmlns:cx="http://schemas.microsoft.com/office/drawing/2014/chartex" xmlns:cx1="http://schemas.microsoft.com/office/drawing/2015/9/8/chartex" xmlns:cx2="http://schemas.microsoft.com/office/drawing/2015/10/21/chartex" xmlns:cx3="http://schemas.microsoft.com/office/drawing/2016/5/9/chartex" xmlns:cx4="http://schemas.microsoft.com/office/drawing/2016/5/10/chartex" xmlns:cx5="http://schemas.microsoft.com/office/drawing/2016/5/11/chartex" xmlns:cx6="http://schemas.microsoft.com/office/drawing/2016/5/12/chartex" xmlns:cx7="http://schemas.microsoft.com/office/drawing/2016/5/13/chartex" xmlns:cx8="http://schemas.microsoft.com/office/drawing/2016/5/14/chartex" xmlns:mc="http://schemas.openxmlformats.org/markup-compatibility/2006" xmlns:aink="http://schemas.microsoft.com/office/drawing/2016/ink" xmlns:am3d="http://schemas.microsoft.com/office/drawing/2017/model3d" xmlns:o="urn:schemas-microsoft-com:office:office" xmlns:r="http://schemas.openxmlformats.org/officeDocument/2006/relationships" xmlns:m="http://schemas.openxmlformats.org/officeDocument/2006/math" xmlns:v="urn:schemas-microsoft-com:vml" xmlns:wp14="http://schemas.microsoft.com/office/word/2010/wordprocessingDrawing" xmlns:wp="http://schemas.openxmlformats.org/drawingml/2006/wordprocessingDrawing" xmlns:w10="urn:schemas-microsoft-com:office:word" xmlns:w="http://schemas.openxmlformats.org/wordprocessingml/2006/main" xmlns:w14="http://schemas.microsoft.com/office/word/2010/wordml" xmlns:w15="http://schemas.microsoft.com/office/word/2012/wordml" xmlns:w16cid="http://schemas.microsoft.com/office/word/2016/wordml/cid" xmlns:w16se="http://schemas.microsoft.com/office/word/2015/wordml/symex" xmlns:wpg="http://schemas.microsoft.com/office/word/2010/wordprocessingGroup" xmlns:wpi="http://schemas.microsoft.com/office/word/2010/wordprocessingInk" xmlns:wne="http://schemas.microsoft.com/office/word/2006/wordml" xmlns:wps="http://schemas.microsoft.com/office/word/2010/wordprocessingShape" mc:Ignorable="w14 w15 w16se w16cid wp14">
+<w:numbering xmlns:wpc="http://schemas.microsoft.com/office/word/2010/wordprocessingCanvas" xmlns:cx="http://schemas.microsoft.com/office/drawing/2014/chartex" xmlns:cx1="http://schemas.microsoft.com/office/drawing/2015/9/8/chartex" xmlns:cx2="http://schemas.microsoft.com/office/drawing/2015/10/21/chartex" xmlns:cx3="http://schemas.microsoft.com/office/drawing/2016/5/9/chartex" xmlns:cx4="http://schemas.microsoft.com/office/drawing/2016/5/10/chartex" xmlns:cx5="http://schemas.microsoft.com/office/drawing/2016/5/11/chartex" xmlns:cx6="http://schemas.microsoft.com/office/drawing/2016/5/12/chartex" xmlns:cx7="http://schemas.microsoft.com/office/drawing/2016/5/13/chartex" xmlns:cx8="http://schemas.microsoft.com/office/drawing/2016/5/14/chartex" xmlns:mc="http://schemas.openxmlformats.org/markup-compatibility/2006" xmlns:aink="http://schemas.microsoft.com/office/drawing/2016/ink" xmlns:am3d="http://schemas.microsoft.com/office/drawing/2017/model3d" xmlns:o="urn:schemas-microsoft-com:office:office" xmlns:r="http://schemas.openxmlformats.org/officeDocument/2006/relationships" xmlns:m="http://schemas.openxmlformats.org/officeDocument/2006/math" xmlns:v="urn:schemas-microsoft-com:vml" xmlns:wp14="http://schemas.microsoft.com/office/word/2010/wordprocessingDrawing" xmlns:wp="http://schemas.openxmlformats.org/drawingml/2006/wordprocessingDrawing" xmlns:w10="urn:schemas-microsoft-com:office:word" xmlns:w="http://schemas.openxmlformats.org/wordprocessingml/2006/main" xmlns:w14="http://schemas.microsoft.com/office/word/2010/wordml" xmlns:w15="http://schemas.microsoft.com/office/word/2012/wordml" xmlns:w16cex="http://schemas.microsoft.com/office/word/2018/wordml/cex" xmlns:w16cid="http://schemas.microsoft.com/office/word/2016/wordml/cid" xmlns:w16="http://schemas.microsoft.com/office/word/2018/wordml" xmlns:w16se="http://schemas.microsoft.com/office/word/2015/wordml/symex" xmlns:wpg="http://schemas.microsoft.com/office/word/2010/wordprocessingGroup" xmlns:wpi="http://schemas.microsoft.com/office/word/2010/wordprocessingInk" xmlns:wne="http://schemas.microsoft.com/office/word/2006/wordml" xmlns:wps="http://schemas.microsoft.com/office/word/2010/wordprocessingShape" mc:Ignorable="w14 w15 w16se w16cid w16 w16cex wp14">
   <w:abstractNum w:abstractNumId="0" w15:restartNumberingAfterBreak="0">
     <w:nsid w:val="00000001"/>
     <w:multiLevelType w:val="multilevel"/>
@@ -5744,6 +5716,7 @@
     <w:lvl w:ilvl="0">
       <w:start w:val="1"/>
       <w:numFmt w:val="none"/>
+      <w:pStyle w:val="Heading1"/>
       <w:suff w:val="nothing"/>
       <w:lvlText w:val=""/>
       <w:lvlJc w:val="left"/>
@@ -6009,7 +5982,7 @@
 </file>
 
 <file path=word/styles.xml><?xml version="1.0" encoding="utf-8"?>
-<w:styles xmlns:mc="http://schemas.openxmlformats.org/markup-compatibility/2006" xmlns:r="http://schemas.openxmlformats.org/officeDocument/2006/relationships" xmlns:w="http://schemas.openxmlformats.org/wordprocessingml/2006/main" xmlns:w14="http://schemas.microsoft.com/office/word/2010/wordml" xmlns:w15="http://schemas.microsoft.com/office/word/2012/wordml" xmlns:w16cid="http://schemas.microsoft.com/office/word/2016/wordml/cid" xmlns:w16se="http://schemas.microsoft.com/office/word/2015/wordml/symex" mc:Ignorable="w14 w15 w16se w16cid">
+<w:styles xmlns:mc="http://schemas.openxmlformats.org/markup-compatibility/2006" xmlns:r="http://schemas.openxmlformats.org/officeDocument/2006/relationships" xmlns:w="http://schemas.openxmlformats.org/wordprocessingml/2006/main" xmlns:w14="http://schemas.microsoft.com/office/word/2010/wordml" xmlns:w15="http://schemas.microsoft.com/office/word/2012/wordml" xmlns:w16cex="http://schemas.microsoft.com/office/word/2018/wordml/cex" xmlns:w16cid="http://schemas.microsoft.com/office/word/2016/wordml/cid" xmlns:w16="http://schemas.microsoft.com/office/word/2018/wordml" xmlns:w16se="http://schemas.microsoft.com/office/word/2015/wordml/symex" mc:Ignorable="w14 w15 w16se w16cid w16 w16cex">
   <w:docDefaults>
     <w:rPrDefault>
       <w:rPr>

</xml_diff>

<commit_message>
Players get removed from table when wallet <= 0
Fixed bug where application does not quit on x button click.
</commit_message>
<xml_diff>
--- a/Documentation/Project Test Report.docx
+++ b/Documentation/Project Test Report.docx
@@ -1,6 +1,6 @@
 
 <file path=word/document.xml><?xml version="1.0" encoding="utf-8"?>
-<w:document xmlns:wpc="http://schemas.microsoft.com/office/word/2010/wordprocessingCanvas" xmlns:cx="http://schemas.microsoft.com/office/drawing/2014/chartex" xmlns:cx1="http://schemas.microsoft.com/office/drawing/2015/9/8/chartex" xmlns:cx2="http://schemas.microsoft.com/office/drawing/2015/10/21/chartex" xmlns:cx3="http://schemas.microsoft.com/office/drawing/2016/5/9/chartex" xmlns:cx4="http://schemas.microsoft.com/office/drawing/2016/5/10/chartex" xmlns:cx5="http://schemas.microsoft.com/office/drawing/2016/5/11/chartex" xmlns:cx6="http://schemas.microsoft.com/office/drawing/2016/5/12/chartex" xmlns:cx7="http://schemas.microsoft.com/office/drawing/2016/5/13/chartex" xmlns:cx8="http://schemas.microsoft.com/office/drawing/2016/5/14/chartex" xmlns:mc="http://schemas.openxmlformats.org/markup-compatibility/2006" xmlns:aink="http://schemas.microsoft.com/office/drawing/2016/ink" xmlns:am3d="http://schemas.microsoft.com/office/drawing/2017/model3d" xmlns:o="urn:schemas-microsoft-com:office:office" xmlns:r="http://schemas.openxmlformats.org/officeDocument/2006/relationships" xmlns:m="http://schemas.openxmlformats.org/officeDocument/2006/math" xmlns:v="urn:schemas-microsoft-com:vml" xmlns:wp14="http://schemas.microsoft.com/office/word/2010/wordprocessingDrawing" xmlns:wp="http://schemas.openxmlformats.org/drawingml/2006/wordprocessingDrawing" xmlns:w10="urn:schemas-microsoft-com:office:word" xmlns:w="http://schemas.openxmlformats.org/wordprocessingml/2006/main" xmlns:w14="http://schemas.microsoft.com/office/word/2010/wordml" xmlns:w15="http://schemas.microsoft.com/office/word/2012/wordml" xmlns:w16cex="http://schemas.microsoft.com/office/word/2018/wordml/cex" xmlns:w16cid="http://schemas.microsoft.com/office/word/2016/wordml/cid" xmlns:w16="http://schemas.microsoft.com/office/word/2018/wordml" xmlns:w16se="http://schemas.microsoft.com/office/word/2015/wordml/symex" xmlns:wpg="http://schemas.microsoft.com/office/word/2010/wordprocessingGroup" xmlns:wpi="http://schemas.microsoft.com/office/word/2010/wordprocessingInk" xmlns:wne="http://schemas.microsoft.com/office/word/2006/wordml" xmlns:wps="http://schemas.microsoft.com/office/word/2010/wordprocessingShape" mc:Ignorable="w14 w15 w16se w16cid w16 w16cex wp14">
+<w:document xmlns:wpc="http://schemas.microsoft.com/office/word/2010/wordprocessingCanvas" xmlns:cx="http://schemas.microsoft.com/office/drawing/2014/chartex" xmlns:cx1="http://schemas.microsoft.com/office/drawing/2015/9/8/chartex" xmlns:cx2="http://schemas.microsoft.com/office/drawing/2015/10/21/chartex" xmlns:cx3="http://schemas.microsoft.com/office/drawing/2016/5/9/chartex" xmlns:cx4="http://schemas.microsoft.com/office/drawing/2016/5/10/chartex" xmlns:cx5="http://schemas.microsoft.com/office/drawing/2016/5/11/chartex" xmlns:cx6="http://schemas.microsoft.com/office/drawing/2016/5/12/chartex" xmlns:cx7="http://schemas.microsoft.com/office/drawing/2016/5/13/chartex" xmlns:cx8="http://schemas.microsoft.com/office/drawing/2016/5/14/chartex" xmlns:mc="http://schemas.openxmlformats.org/markup-compatibility/2006" xmlns:aink="http://schemas.microsoft.com/office/drawing/2016/ink" xmlns:am3d="http://schemas.microsoft.com/office/drawing/2017/model3d" xmlns:o="urn:schemas-microsoft-com:office:office" xmlns:r="http://schemas.openxmlformats.org/officeDocument/2006/relationships" xmlns:m="http://schemas.openxmlformats.org/officeDocument/2006/math" xmlns:v="urn:schemas-microsoft-com:vml" xmlns:wp14="http://schemas.microsoft.com/office/word/2010/wordprocessingDrawing" xmlns:wp="http://schemas.openxmlformats.org/drawingml/2006/wordprocessingDrawing" xmlns:w10="urn:schemas-microsoft-com:office:word" xmlns:w="http://schemas.openxmlformats.org/wordprocessingml/2006/main" xmlns:w14="http://schemas.microsoft.com/office/word/2010/wordml" xmlns:w15="http://schemas.microsoft.com/office/word/2012/wordml" xmlns:w16cid="http://schemas.microsoft.com/office/word/2016/wordml/cid" xmlns:w16se="http://schemas.microsoft.com/office/word/2015/wordml/symex" xmlns:wpg="http://schemas.microsoft.com/office/word/2010/wordprocessingGroup" xmlns:wpi="http://schemas.microsoft.com/office/word/2010/wordprocessingInk" xmlns:wne="http://schemas.microsoft.com/office/word/2006/wordml" xmlns:wps="http://schemas.microsoft.com/office/word/2010/wordprocessingShape" mc:Ignorable="w14 w15 w16se w16cid wp14">
   <w:body>
     <w:p>
       <w:pPr>
@@ -314,21 +314,7 @@
               <w:rPr>
                 <w:rFonts w:asciiTheme="minorHAnsi" w:hAnsiTheme="minorHAnsi" w:cstheme="minorHAnsi"/>
               </w:rPr>
-              <w:t>./</w:t>
-            </w:r>
-            <w:proofErr w:type="spellStart"/>
-            <w:r>
-              <w:rPr>
-                <w:rFonts w:asciiTheme="minorHAnsi" w:hAnsiTheme="minorHAnsi" w:cstheme="minorHAnsi"/>
-              </w:rPr>
-              <w:t>poker_server</w:t>
-            </w:r>
-            <w:proofErr w:type="spellEnd"/>
-            <w:r>
-              <w:rPr>
-                <w:rFonts w:asciiTheme="minorHAnsi" w:hAnsiTheme="minorHAnsi" w:cstheme="minorHAnsi"/>
-              </w:rPr>
-              <w:t xml:space="preserve"> 9000</w:t>
+              <w:t>./poker_server 9000</w:t>
             </w:r>
           </w:p>
           <w:p>
@@ -362,21 +348,7 @@
               <w:rPr>
                 <w:rFonts w:asciiTheme="minorHAnsi" w:hAnsiTheme="minorHAnsi" w:cstheme="minorHAnsi"/>
               </w:rPr>
-              <w:t>./</w:t>
-            </w:r>
-            <w:proofErr w:type="spellStart"/>
-            <w:r>
-              <w:rPr>
-                <w:rFonts w:asciiTheme="minorHAnsi" w:hAnsiTheme="minorHAnsi" w:cstheme="minorHAnsi"/>
-              </w:rPr>
-              <w:t>poker_client</w:t>
-            </w:r>
-            <w:proofErr w:type="spellEnd"/>
-            <w:r>
-              <w:rPr>
-                <w:rFonts w:asciiTheme="minorHAnsi" w:hAnsiTheme="minorHAnsi" w:cstheme="minorHAnsi"/>
-              </w:rPr>
-              <w:t xml:space="preserve"> 127.0.0.1 9000</w:t>
+              <w:t>./poker_client 127.0.0.1 9000</w:t>
             </w:r>
           </w:p>
         </w:tc>
@@ -1184,7 +1156,13 @@
               <w:rPr>
                 <w:rFonts w:asciiTheme="minorHAnsi" w:hAnsiTheme="minorHAnsi" w:cstheme="minorHAnsi"/>
               </w:rPr>
-              <w:t>Bet Amount: $7</w:t>
+              <w:t xml:space="preserve">Bet Amount: </w:t>
+            </w:r>
+            <w:r>
+              <w:rPr>
+                <w:rFonts w:asciiTheme="minorHAnsi" w:hAnsiTheme="minorHAnsi" w:cstheme="minorHAnsi"/>
+              </w:rPr>
+              <w:t>0.0</w:t>
             </w:r>
           </w:p>
           <w:p>
@@ -1241,7 +1219,13 @@
               <w:rPr>
                 <w:rFonts w:asciiTheme="minorHAnsi" w:hAnsiTheme="minorHAnsi" w:cstheme="minorHAnsi"/>
               </w:rPr>
-              <w:t>Current Bet: $7</w:t>
+              <w:t xml:space="preserve">Current Bet: </w:t>
+            </w:r>
+            <w:r>
+              <w:rPr>
+                <w:rFonts w:asciiTheme="minorHAnsi" w:hAnsiTheme="minorHAnsi" w:cstheme="minorHAnsi"/>
+              </w:rPr>
+              <w:t>0.0</w:t>
             </w:r>
           </w:p>
           <w:p>
@@ -1290,27 +1274,27 @@
               <w:pStyle w:val="TableContents"/>
               <w:rPr>
                 <w:rFonts w:asciiTheme="minorHAnsi" w:hAnsiTheme="minorHAnsi" w:cstheme="minorHAnsi"/>
-                <w:color w:val="FF0000"/>
-              </w:rPr>
-            </w:pPr>
-            <w:r>
-              <w:rPr>
-                <w:rFonts w:asciiTheme="minorHAnsi" w:hAnsiTheme="minorHAnsi" w:cstheme="minorHAnsi"/>
-                <w:color w:val="FF0000"/>
+                <w:color w:val="000000" w:themeColor="text1"/>
+              </w:rPr>
+            </w:pPr>
+            <w:r>
+              <w:rPr>
+                <w:rFonts w:asciiTheme="minorHAnsi" w:hAnsiTheme="minorHAnsi" w:cstheme="minorHAnsi"/>
+                <w:color w:val="000000" w:themeColor="text1"/>
               </w:rPr>
               <w:t xml:space="preserve">Bet Amount: </w:t>
             </w:r>
             <w:r>
               <w:rPr>
                 <w:rFonts w:asciiTheme="minorHAnsi" w:hAnsiTheme="minorHAnsi" w:cstheme="minorHAnsi"/>
-                <w:color w:val="FF0000"/>
+                <w:color w:val="000000" w:themeColor="text1"/>
               </w:rPr>
               <w:t>0</w:t>
             </w:r>
             <w:r>
               <w:rPr>
                 <w:rFonts w:asciiTheme="minorHAnsi" w:hAnsiTheme="minorHAnsi" w:cstheme="minorHAnsi"/>
-                <w:color w:val="FF0000"/>
+                <w:color w:val="000000" w:themeColor="text1"/>
               </w:rPr>
               <w:t>.0</w:t>
             </w:r>
@@ -1363,13 +1347,13 @@
               <w:pStyle w:val="TableContents"/>
               <w:rPr>
                 <w:rFonts w:asciiTheme="minorHAnsi" w:hAnsiTheme="minorHAnsi" w:cstheme="minorHAnsi"/>
-                <w:color w:val="FF0000"/>
-              </w:rPr>
-            </w:pPr>
-            <w:r>
-              <w:rPr>
-                <w:rFonts w:asciiTheme="minorHAnsi" w:hAnsiTheme="minorHAnsi" w:cstheme="minorHAnsi"/>
-                <w:color w:val="FF0000"/>
+                <w:color w:val="000000" w:themeColor="text1"/>
+              </w:rPr>
+            </w:pPr>
+            <w:r>
+              <w:rPr>
+                <w:rFonts w:asciiTheme="minorHAnsi" w:hAnsiTheme="minorHAnsi" w:cstheme="minorHAnsi"/>
+                <w:color w:val="000000" w:themeColor="text1"/>
               </w:rPr>
               <w:t>Current Bet: 0</w:t>
             </w:r>
@@ -1416,31 +1400,7 @@
               <w:rPr>
                 <w:rFonts w:asciiTheme="minorHAnsi" w:hAnsiTheme="minorHAnsi" w:cstheme="minorHAnsi"/>
               </w:rPr>
-              <w:t xml:space="preserve">Click to select one card from </w:t>
-            </w:r>
-            <w:r>
-              <w:rPr>
-                <w:rFonts w:asciiTheme="minorHAnsi" w:hAnsiTheme="minorHAnsi" w:cstheme="minorHAnsi"/>
-              </w:rPr>
-              <w:t>Player1</w:t>
-            </w:r>
-            <w:r>
-              <w:rPr>
-                <w:rFonts w:asciiTheme="minorHAnsi" w:hAnsiTheme="minorHAnsi" w:cstheme="minorHAnsi"/>
-              </w:rPr>
-              <w:t>’s hand. Then click Discar</w:t>
-            </w:r>
-            <w:r>
-              <w:rPr>
-                <w:rFonts w:asciiTheme="minorHAnsi" w:hAnsiTheme="minorHAnsi" w:cstheme="minorHAnsi"/>
-              </w:rPr>
-              <w:t>d</w:t>
-            </w:r>
-            <w:r>
-              <w:rPr>
-                <w:rFonts w:asciiTheme="minorHAnsi" w:hAnsiTheme="minorHAnsi" w:cstheme="minorHAnsi"/>
-              </w:rPr>
-              <w:t>.</w:t>
+              <w:t>Click to select one card from Player1’s hand. Then click Discard.</w:t>
             </w:r>
           </w:p>
         </w:tc>
@@ -1466,39 +1426,21 @@
               <w:rPr>
                 <w:rFonts w:asciiTheme="minorHAnsi" w:hAnsiTheme="minorHAnsi" w:cstheme="minorHAnsi"/>
               </w:rPr>
-              <w:t xml:space="preserve">The selected card flips over so the back is shown. Then the </w:t>
-            </w:r>
-            <w:r>
-              <w:rPr>
-                <w:rFonts w:asciiTheme="minorHAnsi" w:hAnsiTheme="minorHAnsi" w:cstheme="minorHAnsi"/>
-              </w:rPr>
-              <w:t>card is replaced with a new card</w:t>
-            </w:r>
-            <w:r>
-              <w:rPr>
-                <w:rFonts w:asciiTheme="minorHAnsi" w:hAnsiTheme="minorHAnsi" w:cstheme="minorHAnsi"/>
-              </w:rPr>
-              <w:t>.</w:t>
-            </w:r>
-          </w:p>
-          <w:p>
-            <w:pPr>
-              <w:pStyle w:val="TableContents"/>
-              <w:rPr>
-                <w:rFonts w:asciiTheme="minorHAnsi" w:hAnsiTheme="minorHAnsi" w:cstheme="minorHAnsi"/>
-              </w:rPr>
-            </w:pPr>
-            <w:r>
-              <w:rPr>
-                <w:rFonts w:asciiTheme="minorHAnsi" w:hAnsiTheme="minorHAnsi" w:cstheme="minorHAnsi"/>
-              </w:rPr>
-              <w:t>“Waiting on</w:t>
-            </w:r>
-            <w:r>
-              <w:rPr>
-                <w:rFonts w:asciiTheme="minorHAnsi" w:hAnsiTheme="minorHAnsi" w:cstheme="minorHAnsi"/>
-              </w:rPr>
-              <w:t xml:space="preserve"> Player2”</w:t>
+              <w:t>The selected card flips over so the back is shown. Then the card is replaced with a new card. The hand is then reordered to resemble the best hand possible with the cards.</w:t>
+            </w:r>
+          </w:p>
+          <w:p>
+            <w:pPr>
+              <w:pStyle w:val="TableContents"/>
+              <w:rPr>
+                <w:rFonts w:asciiTheme="minorHAnsi" w:hAnsiTheme="minorHAnsi" w:cstheme="minorHAnsi"/>
+              </w:rPr>
+            </w:pPr>
+            <w:r>
+              <w:rPr>
+                <w:rFonts w:asciiTheme="minorHAnsi" w:hAnsiTheme="minorHAnsi" w:cstheme="minorHAnsi"/>
+              </w:rPr>
+              <w:t>“Waiting on Player2”</w:t>
             </w:r>
           </w:p>
         </w:tc>
@@ -1524,29 +1466,16 @@
               <w:rPr>
                 <w:rFonts w:asciiTheme="minorHAnsi" w:hAnsiTheme="minorHAnsi" w:cstheme="minorHAnsi"/>
               </w:rPr>
-              <w:t xml:space="preserve">The third card flipped </w:t>
-            </w:r>
-            <w:proofErr w:type="gramStart"/>
-            <w:r>
-              <w:rPr>
-                <w:rFonts w:asciiTheme="minorHAnsi" w:hAnsiTheme="minorHAnsi" w:cstheme="minorHAnsi"/>
-              </w:rPr>
-              <w:t>over</w:t>
-            </w:r>
-            <w:proofErr w:type="gramEnd"/>
-            <w:r>
-              <w:rPr>
-                <w:rFonts w:asciiTheme="minorHAnsi" w:hAnsiTheme="minorHAnsi" w:cstheme="minorHAnsi"/>
-              </w:rPr>
-              <w:t xml:space="preserve"> and the back was shown. </w:t>
-            </w:r>
-            <w:r>
-              <w:rPr>
-                <w:rFonts w:asciiTheme="minorHAnsi" w:hAnsiTheme="minorHAnsi" w:cstheme="minorHAnsi"/>
-                <w:color w:val="FFC000"/>
-              </w:rPr>
-              <w:t xml:space="preserve">Then the fourth card moved into the third position and a new card appeared in the fourth position. </w:t>
-            </w:r>
+              <w:t>The selected card flips over so the back is shown. Then the card is replaced with a new card. The hand is then reordered to resemble the best hand possible with the cards.</w:t>
+            </w:r>
+          </w:p>
+          <w:p>
+            <w:pPr>
+              <w:pStyle w:val="TableContents"/>
+              <w:rPr>
+                <w:rFonts w:asciiTheme="minorHAnsi" w:hAnsiTheme="minorHAnsi" w:cstheme="minorHAnsi"/>
+              </w:rPr>
+            </w:pPr>
             <w:r>
               <w:rPr>
                 <w:rFonts w:asciiTheme="minorHAnsi" w:hAnsiTheme="minorHAnsi" w:cstheme="minorHAnsi"/>
@@ -1608,21 +1537,33 @@
               <w:rPr>
                 <w:rFonts w:asciiTheme="minorHAnsi" w:hAnsiTheme="minorHAnsi" w:cstheme="minorHAnsi"/>
               </w:rPr>
-              <w:t>The selected cards flip over so the backs are shown.</w:t>
-            </w:r>
-          </w:p>
-          <w:p>
-            <w:pPr>
-              <w:pStyle w:val="TableContents"/>
-              <w:rPr>
-                <w:rFonts w:asciiTheme="minorHAnsi" w:hAnsiTheme="minorHAnsi" w:cstheme="minorHAnsi"/>
-              </w:rPr>
-            </w:pPr>
-            <w:r>
-              <w:rPr>
-                <w:rFonts w:asciiTheme="minorHAnsi" w:hAnsiTheme="minorHAnsi" w:cstheme="minorHAnsi"/>
-              </w:rPr>
-              <w:t>“Waiting on Player1”</w:t>
+              <w:t>The selected card flips over so the back is shown. Then the card is replaced with a new card. The hand is then reordered to resemble the best hand possible with the cards.</w:t>
+            </w:r>
+          </w:p>
+          <w:p>
+            <w:pPr>
+              <w:pStyle w:val="TableContents"/>
+              <w:rPr>
+                <w:rFonts w:asciiTheme="minorHAnsi" w:hAnsiTheme="minorHAnsi" w:cstheme="minorHAnsi"/>
+              </w:rPr>
+            </w:pPr>
+            <w:r>
+              <w:rPr>
+                <w:rFonts w:asciiTheme="minorHAnsi" w:hAnsiTheme="minorHAnsi" w:cstheme="minorHAnsi"/>
+              </w:rPr>
+              <w:t>“Waiting on Player</w:t>
+            </w:r>
+            <w:r>
+              <w:rPr>
+                <w:rFonts w:asciiTheme="minorHAnsi" w:hAnsiTheme="minorHAnsi" w:cstheme="minorHAnsi"/>
+              </w:rPr>
+              <w:t>1</w:t>
+            </w:r>
+            <w:r>
+              <w:rPr>
+                <w:rFonts w:asciiTheme="minorHAnsi" w:hAnsiTheme="minorHAnsi" w:cstheme="minorHAnsi"/>
+              </w:rPr>
+              <w:t>”</w:t>
             </w:r>
           </w:p>
         </w:tc>
@@ -1648,35 +1589,33 @@
               <w:rPr>
                 <w:rFonts w:asciiTheme="minorHAnsi" w:hAnsiTheme="minorHAnsi" w:cstheme="minorHAnsi"/>
               </w:rPr>
-              <w:t xml:space="preserve">The third, fourth and fifth cards flipped </w:t>
-            </w:r>
-            <w:proofErr w:type="gramStart"/>
-            <w:r>
-              <w:rPr>
-                <w:rFonts w:asciiTheme="minorHAnsi" w:hAnsiTheme="minorHAnsi" w:cstheme="minorHAnsi"/>
-              </w:rPr>
-              <w:t>over</w:t>
-            </w:r>
-            <w:proofErr w:type="gramEnd"/>
-            <w:r>
-              <w:rPr>
-                <w:rFonts w:asciiTheme="minorHAnsi" w:hAnsiTheme="minorHAnsi" w:cstheme="minorHAnsi"/>
-              </w:rPr>
-              <w:t xml:space="preserve"> and the backs were shown. Three new cards appeared in the 3-4-5 positions.</w:t>
-            </w:r>
-          </w:p>
-          <w:p>
-            <w:pPr>
-              <w:pStyle w:val="TableContents"/>
-              <w:rPr>
-                <w:rFonts w:asciiTheme="minorHAnsi" w:hAnsiTheme="minorHAnsi" w:cstheme="minorHAnsi"/>
-              </w:rPr>
-            </w:pPr>
-            <w:r>
-              <w:rPr>
-                <w:rFonts w:asciiTheme="minorHAnsi" w:hAnsiTheme="minorHAnsi" w:cstheme="minorHAnsi"/>
-              </w:rPr>
-              <w:t>“Waiting on Player1”</w:t>
+              <w:t>The selected card flips over so the back is shown. Then the card is replaced with a new card. The hand is then reordered to resemble the best hand possible with the cards.</w:t>
+            </w:r>
+          </w:p>
+          <w:p>
+            <w:pPr>
+              <w:pStyle w:val="TableContents"/>
+              <w:rPr>
+                <w:rFonts w:asciiTheme="minorHAnsi" w:hAnsiTheme="minorHAnsi" w:cstheme="minorHAnsi"/>
+              </w:rPr>
+            </w:pPr>
+            <w:r>
+              <w:rPr>
+                <w:rFonts w:asciiTheme="minorHAnsi" w:hAnsiTheme="minorHAnsi" w:cstheme="minorHAnsi"/>
+              </w:rPr>
+              <w:t>“Waiting on Player</w:t>
+            </w:r>
+            <w:r>
+              <w:rPr>
+                <w:rFonts w:asciiTheme="minorHAnsi" w:hAnsiTheme="minorHAnsi" w:cstheme="minorHAnsi"/>
+              </w:rPr>
+              <w:t>1</w:t>
+            </w:r>
+            <w:r>
+              <w:rPr>
+                <w:rFonts w:asciiTheme="minorHAnsi" w:hAnsiTheme="minorHAnsi" w:cstheme="minorHAnsi"/>
+              </w:rPr>
+              <w:t>”</w:t>
             </w:r>
           </w:p>
         </w:tc>
@@ -1762,7 +1701,7 @@
               <w:rPr>
                 <w:rFonts w:asciiTheme="minorHAnsi" w:hAnsiTheme="minorHAnsi" w:cstheme="minorHAnsi"/>
               </w:rPr>
-              <w:t>Wallet: $89</w:t>
+              <w:t>Wallet: 82</w:t>
             </w:r>
           </w:p>
           <w:p>
@@ -1791,7 +1730,7 @@
               <w:rPr>
                 <w:rFonts w:asciiTheme="minorHAnsi" w:hAnsiTheme="minorHAnsi" w:cstheme="minorHAnsi"/>
               </w:rPr>
-              <w:t>Pot: $19</w:t>
+              <w:t>Pot: 26</w:t>
             </w:r>
           </w:p>
           <w:p>
@@ -1868,13 +1807,13 @@
               <w:pStyle w:val="TableContents"/>
               <w:rPr>
                 <w:rFonts w:asciiTheme="minorHAnsi" w:hAnsiTheme="minorHAnsi" w:cstheme="minorHAnsi"/>
-                <w:color w:val="FF0000"/>
-              </w:rPr>
-            </w:pPr>
-            <w:r>
-              <w:rPr>
-                <w:rFonts w:asciiTheme="minorHAnsi" w:hAnsiTheme="minorHAnsi" w:cstheme="minorHAnsi"/>
-                <w:color w:val="FF0000"/>
+                <w:color w:val="000000" w:themeColor="text1"/>
+              </w:rPr>
+            </w:pPr>
+            <w:r>
+              <w:rPr>
+                <w:rFonts w:asciiTheme="minorHAnsi" w:hAnsiTheme="minorHAnsi" w:cstheme="minorHAnsi"/>
+                <w:color w:val="000000" w:themeColor="text1"/>
               </w:rPr>
               <w:t>Wallet: 82</w:t>
             </w:r>
@@ -1885,11 +1824,13 @@
               <w:jc w:val="center"/>
               <w:rPr>
                 <w:rFonts w:asciiTheme="minorHAnsi" w:hAnsiTheme="minorHAnsi" w:cstheme="minorHAnsi"/>
-              </w:rPr>
-            </w:pPr>
-            <w:r>
-              <w:rPr>
-                <w:rFonts w:asciiTheme="minorHAnsi" w:hAnsiTheme="minorHAnsi" w:cstheme="minorHAnsi"/>
+                <w:color w:val="000000" w:themeColor="text1"/>
+              </w:rPr>
+            </w:pPr>
+            <w:r>
+              <w:rPr>
+                <w:rFonts w:asciiTheme="minorHAnsi" w:hAnsiTheme="minorHAnsi" w:cstheme="minorHAnsi"/>
+                <w:color w:val="000000" w:themeColor="text1"/>
               </w:rPr>
               <w:t>All Players:</w:t>
             </w:r>
@@ -1899,13 +1840,13 @@
               <w:pStyle w:val="TableContents"/>
               <w:rPr>
                 <w:rFonts w:asciiTheme="minorHAnsi" w:hAnsiTheme="minorHAnsi" w:cstheme="minorHAnsi"/>
-                <w:color w:val="FF0000"/>
-              </w:rPr>
-            </w:pPr>
-            <w:r>
-              <w:rPr>
-                <w:rFonts w:asciiTheme="minorHAnsi" w:hAnsiTheme="minorHAnsi" w:cstheme="minorHAnsi"/>
-                <w:color w:val="FF0000"/>
+                <w:color w:val="000000" w:themeColor="text1"/>
+              </w:rPr>
+            </w:pPr>
+            <w:r>
+              <w:rPr>
+                <w:rFonts w:asciiTheme="minorHAnsi" w:hAnsiTheme="minorHAnsi" w:cstheme="minorHAnsi"/>
+                <w:color w:val="000000" w:themeColor="text1"/>
               </w:rPr>
               <w:t>Pot: 26</w:t>
             </w:r>
@@ -2008,7 +1949,7 @@
               <w:rPr>
                 <w:rFonts w:asciiTheme="minorHAnsi" w:hAnsiTheme="minorHAnsi" w:cstheme="minorHAnsi"/>
               </w:rPr>
-              <w:t>Bet Amount: $10</w:t>
+              <w:t>Bet Amount: 0</w:t>
             </w:r>
           </w:p>
           <w:p>
@@ -2051,47 +1992,35 @@
               <w:rPr>
                 <w:rFonts w:asciiTheme="minorHAnsi" w:hAnsiTheme="minorHAnsi" w:cstheme="minorHAnsi"/>
               </w:rPr>
-              <w:t>Pot: $22</w:t>
-            </w:r>
-          </w:p>
-          <w:p>
-            <w:pPr>
-              <w:pStyle w:val="TableContents"/>
-              <w:rPr>
-                <w:rFonts w:asciiTheme="minorHAnsi" w:hAnsiTheme="minorHAnsi" w:cstheme="minorHAnsi"/>
-              </w:rPr>
-            </w:pPr>
-            <w:r>
-              <w:rPr>
-                <w:rFonts w:asciiTheme="minorHAnsi" w:hAnsiTheme="minorHAnsi" w:cstheme="minorHAnsi"/>
-              </w:rPr>
-              <w:t>Current Bet: $10</w:t>
-            </w:r>
-          </w:p>
-          <w:p>
-            <w:pPr>
-              <w:pStyle w:val="TableContents"/>
-              <w:rPr>
-                <w:rFonts w:asciiTheme="minorHAnsi" w:hAnsiTheme="minorHAnsi" w:cstheme="minorHAnsi"/>
-              </w:rPr>
-            </w:pPr>
-            <w:r>
-              <w:rPr>
-                <w:rFonts w:asciiTheme="minorHAnsi" w:hAnsiTheme="minorHAnsi" w:cstheme="minorHAnsi"/>
-              </w:rPr>
-              <w:t>“</w:t>
-            </w:r>
-            <w:r>
-              <w:rPr>
-                <w:rFonts w:asciiTheme="minorHAnsi" w:hAnsiTheme="minorHAnsi" w:cstheme="minorHAnsi"/>
-              </w:rPr>
-              <w:t>Player# has won!</w:t>
-            </w:r>
-            <w:r>
-              <w:rPr>
-                <w:rFonts w:asciiTheme="minorHAnsi" w:hAnsiTheme="minorHAnsi" w:cstheme="minorHAnsi"/>
-              </w:rPr>
-              <w:t>”</w:t>
+              <w:t>Pot: 36</w:t>
+            </w:r>
+          </w:p>
+          <w:p>
+            <w:pPr>
+              <w:pStyle w:val="TableContents"/>
+              <w:rPr>
+                <w:rFonts w:asciiTheme="minorHAnsi" w:hAnsiTheme="minorHAnsi" w:cstheme="minorHAnsi"/>
+              </w:rPr>
+            </w:pPr>
+            <w:r>
+              <w:rPr>
+                <w:rFonts w:asciiTheme="minorHAnsi" w:hAnsiTheme="minorHAnsi" w:cstheme="minorHAnsi"/>
+              </w:rPr>
+              <w:t>Current Bet: 0</w:t>
+            </w:r>
+          </w:p>
+          <w:p>
+            <w:pPr>
+              <w:pStyle w:val="TableContents"/>
+              <w:rPr>
+                <w:rFonts w:asciiTheme="minorHAnsi" w:hAnsiTheme="minorHAnsi" w:cstheme="minorHAnsi"/>
+              </w:rPr>
+            </w:pPr>
+            <w:r>
+              <w:rPr>
+                <w:rFonts w:asciiTheme="minorHAnsi" w:hAnsiTheme="minorHAnsi" w:cstheme="minorHAnsi"/>
+              </w:rPr>
+              <w:t>“Player# has won!”</w:t>
             </w:r>
           </w:p>
           <w:p>
@@ -2134,13 +2063,7 @@
               <w:rPr>
                 <w:rFonts w:asciiTheme="minorHAnsi" w:hAnsiTheme="minorHAnsi" w:cstheme="minorHAnsi"/>
               </w:rPr>
-              <w:t>Wallet: $11</w:t>
-            </w:r>
-            <w:r>
-              <w:rPr>
-                <w:rFonts w:asciiTheme="minorHAnsi" w:hAnsiTheme="minorHAnsi" w:cstheme="minorHAnsi"/>
-              </w:rPr>
-              <w:t>0</w:t>
+              <w:t>Wallet: 117</w:t>
             </w:r>
           </w:p>
           <w:p>
@@ -2183,13 +2106,7 @@
               <w:rPr>
                 <w:rFonts w:asciiTheme="minorHAnsi" w:hAnsiTheme="minorHAnsi" w:cstheme="minorHAnsi"/>
               </w:rPr>
-              <w:t>Wallet: $8</w:t>
-            </w:r>
-            <w:r>
-              <w:rPr>
-                <w:rFonts w:asciiTheme="minorHAnsi" w:hAnsiTheme="minorHAnsi" w:cstheme="minorHAnsi"/>
-              </w:rPr>
-              <w:t>8</w:t>
+              <w:t>Wallet: 81</w:t>
             </w:r>
           </w:p>
           <w:p>
@@ -2267,11 +2184,13 @@
               <w:jc w:val="center"/>
               <w:rPr>
                 <w:rFonts w:asciiTheme="minorHAnsi" w:hAnsiTheme="minorHAnsi" w:cstheme="minorHAnsi"/>
-              </w:rPr>
-            </w:pPr>
-            <w:r>
-              <w:rPr>
-                <w:rFonts w:asciiTheme="minorHAnsi" w:hAnsiTheme="minorHAnsi" w:cstheme="minorHAnsi"/>
+                <w:color w:val="000000" w:themeColor="text1"/>
+              </w:rPr>
+            </w:pPr>
+            <w:r>
+              <w:rPr>
+                <w:rFonts w:asciiTheme="minorHAnsi" w:hAnsiTheme="minorHAnsi" w:cstheme="minorHAnsi"/>
+                <w:color w:val="000000" w:themeColor="text1"/>
               </w:rPr>
               <w:t>Player2:</w:t>
             </w:r>
@@ -2281,45 +2200,31 @@
               <w:pStyle w:val="TableContents"/>
               <w:rPr>
                 <w:rFonts w:asciiTheme="minorHAnsi" w:hAnsiTheme="minorHAnsi" w:cstheme="minorHAnsi"/>
-                <w:color w:val="FF0000"/>
-              </w:rPr>
-            </w:pPr>
-            <w:r>
-              <w:rPr>
-                <w:rFonts w:asciiTheme="minorHAnsi" w:hAnsiTheme="minorHAnsi" w:cstheme="minorHAnsi"/>
-                <w:color w:val="FF0000"/>
-              </w:rPr>
-              <w:t xml:space="preserve">Bet Amount: </w:t>
-            </w:r>
-            <w:r>
-              <w:rPr>
-                <w:rFonts w:asciiTheme="minorHAnsi" w:hAnsiTheme="minorHAnsi" w:cstheme="minorHAnsi"/>
-                <w:color w:val="FF0000"/>
-              </w:rPr>
-              <w:t>0</w:t>
-            </w:r>
-          </w:p>
-          <w:p>
-            <w:pPr>
-              <w:pStyle w:val="TableContents"/>
-              <w:rPr>
-                <w:rFonts w:asciiTheme="minorHAnsi" w:hAnsiTheme="minorHAnsi" w:cstheme="minorHAnsi"/>
-                <w:color w:val="FF0000"/>
-              </w:rPr>
-            </w:pPr>
-            <w:r>
-              <w:rPr>
-                <w:rFonts w:asciiTheme="minorHAnsi" w:hAnsiTheme="minorHAnsi" w:cstheme="minorHAnsi"/>
-                <w:color w:val="FF0000"/>
-              </w:rPr>
-              <w:t xml:space="preserve">Wallet: </w:t>
-            </w:r>
-            <w:r>
-              <w:rPr>
-                <w:rFonts w:asciiTheme="minorHAnsi" w:hAnsiTheme="minorHAnsi" w:cstheme="minorHAnsi"/>
-                <w:color w:val="FF0000"/>
-              </w:rPr>
-              <w:t>82</w:t>
+                <w:color w:val="000000" w:themeColor="text1"/>
+              </w:rPr>
+            </w:pPr>
+            <w:r>
+              <w:rPr>
+                <w:rFonts w:asciiTheme="minorHAnsi" w:hAnsiTheme="minorHAnsi" w:cstheme="minorHAnsi"/>
+                <w:color w:val="000000" w:themeColor="text1"/>
+              </w:rPr>
+              <w:t>Bet Amount: 0</w:t>
+            </w:r>
+          </w:p>
+          <w:p>
+            <w:pPr>
+              <w:pStyle w:val="TableContents"/>
+              <w:rPr>
+                <w:rFonts w:asciiTheme="minorHAnsi" w:hAnsiTheme="minorHAnsi" w:cstheme="minorHAnsi"/>
+                <w:color w:val="000000" w:themeColor="text1"/>
+              </w:rPr>
+            </w:pPr>
+            <w:r>
+              <w:rPr>
+                <w:rFonts w:asciiTheme="minorHAnsi" w:hAnsiTheme="minorHAnsi" w:cstheme="minorHAnsi"/>
+                <w:color w:val="000000" w:themeColor="text1"/>
+              </w:rPr>
+              <w:t>Wallet: 82</w:t>
             </w:r>
           </w:p>
           <w:p>
@@ -2328,11 +2233,13 @@
               <w:jc w:val="center"/>
               <w:rPr>
                 <w:rFonts w:asciiTheme="minorHAnsi" w:hAnsiTheme="minorHAnsi" w:cstheme="minorHAnsi"/>
-              </w:rPr>
-            </w:pPr>
-            <w:r>
-              <w:rPr>
-                <w:rFonts w:asciiTheme="minorHAnsi" w:hAnsiTheme="minorHAnsi" w:cstheme="minorHAnsi"/>
+                <w:color w:val="000000" w:themeColor="text1"/>
+              </w:rPr>
+            </w:pPr>
+            <w:r>
+              <w:rPr>
+                <w:rFonts w:asciiTheme="minorHAnsi" w:hAnsiTheme="minorHAnsi" w:cstheme="minorHAnsi"/>
+                <w:color w:val="000000" w:themeColor="text1"/>
               </w:rPr>
               <w:t>All Players:</w:t>
             </w:r>
@@ -2342,71 +2249,47 @@
               <w:pStyle w:val="TableContents"/>
               <w:rPr>
                 <w:rFonts w:asciiTheme="minorHAnsi" w:hAnsiTheme="minorHAnsi" w:cstheme="minorHAnsi"/>
-                <w:color w:val="FF0000"/>
-              </w:rPr>
-            </w:pPr>
-            <w:r>
-              <w:rPr>
-                <w:rFonts w:asciiTheme="minorHAnsi" w:hAnsiTheme="minorHAnsi" w:cstheme="minorHAnsi"/>
-                <w:color w:val="FF0000"/>
-              </w:rPr>
-              <w:t xml:space="preserve">Pot: </w:t>
-            </w:r>
-            <w:r>
-              <w:rPr>
-                <w:rFonts w:asciiTheme="minorHAnsi" w:hAnsiTheme="minorHAnsi" w:cstheme="minorHAnsi"/>
-                <w:color w:val="FF0000"/>
-              </w:rPr>
-              <w:t>36</w:t>
-            </w:r>
-          </w:p>
-          <w:p>
-            <w:pPr>
-              <w:pStyle w:val="TableContents"/>
-              <w:rPr>
-                <w:rFonts w:asciiTheme="minorHAnsi" w:hAnsiTheme="minorHAnsi" w:cstheme="minorHAnsi"/>
-                <w:color w:val="FF0000"/>
-              </w:rPr>
-            </w:pPr>
-            <w:r>
-              <w:rPr>
-                <w:rFonts w:asciiTheme="minorHAnsi" w:hAnsiTheme="minorHAnsi" w:cstheme="minorHAnsi"/>
-                <w:color w:val="FF0000"/>
-              </w:rPr>
-              <w:t xml:space="preserve">Current Bet: </w:t>
-            </w:r>
-            <w:r>
-              <w:rPr>
-                <w:rFonts w:asciiTheme="minorHAnsi" w:hAnsiTheme="minorHAnsi" w:cstheme="minorHAnsi"/>
-                <w:color w:val="FF0000"/>
-              </w:rPr>
-              <w:t>0</w:t>
-            </w:r>
-          </w:p>
-          <w:p>
-            <w:pPr>
-              <w:pStyle w:val="TableContents"/>
-              <w:rPr>
-                <w:rFonts w:asciiTheme="minorHAnsi" w:hAnsiTheme="minorHAnsi" w:cstheme="minorHAnsi"/>
-              </w:rPr>
-            </w:pPr>
-            <w:r>
-              <w:rPr>
-                <w:rFonts w:asciiTheme="minorHAnsi" w:hAnsiTheme="minorHAnsi" w:cstheme="minorHAnsi"/>
-              </w:rPr>
-              <w:t>“Player</w:t>
-            </w:r>
-            <w:r>
-              <w:rPr>
-                <w:rFonts w:asciiTheme="minorHAnsi" w:hAnsiTheme="minorHAnsi" w:cstheme="minorHAnsi"/>
-              </w:rPr>
-              <w:t>2</w:t>
-            </w:r>
-            <w:r>
-              <w:rPr>
-                <w:rFonts w:asciiTheme="minorHAnsi" w:hAnsiTheme="minorHAnsi" w:cstheme="minorHAnsi"/>
-              </w:rPr>
-              <w:t xml:space="preserve"> has won!”</w:t>
+                <w:color w:val="000000" w:themeColor="text1"/>
+              </w:rPr>
+            </w:pPr>
+            <w:r>
+              <w:rPr>
+                <w:rFonts w:asciiTheme="minorHAnsi" w:hAnsiTheme="minorHAnsi" w:cstheme="minorHAnsi"/>
+                <w:color w:val="000000" w:themeColor="text1"/>
+              </w:rPr>
+              <w:t>Pot: 36</w:t>
+            </w:r>
+          </w:p>
+          <w:p>
+            <w:pPr>
+              <w:pStyle w:val="TableContents"/>
+              <w:rPr>
+                <w:rFonts w:asciiTheme="minorHAnsi" w:hAnsiTheme="minorHAnsi" w:cstheme="minorHAnsi"/>
+                <w:color w:val="000000" w:themeColor="text1"/>
+              </w:rPr>
+            </w:pPr>
+            <w:r>
+              <w:rPr>
+                <w:rFonts w:asciiTheme="minorHAnsi" w:hAnsiTheme="minorHAnsi" w:cstheme="minorHAnsi"/>
+                <w:color w:val="000000" w:themeColor="text1"/>
+              </w:rPr>
+              <w:t>Current Bet: 0</w:t>
+            </w:r>
+          </w:p>
+          <w:p>
+            <w:pPr>
+              <w:pStyle w:val="TableContents"/>
+              <w:rPr>
+                <w:rFonts w:asciiTheme="minorHAnsi" w:hAnsiTheme="minorHAnsi" w:cstheme="minorHAnsi"/>
+                <w:color w:val="000000" w:themeColor="text1"/>
+              </w:rPr>
+            </w:pPr>
+            <w:r>
+              <w:rPr>
+                <w:rFonts w:asciiTheme="minorHAnsi" w:hAnsiTheme="minorHAnsi" w:cstheme="minorHAnsi"/>
+                <w:color w:val="000000" w:themeColor="text1"/>
+              </w:rPr>
+              <w:t>“Player2 has won!”</w:t>
             </w:r>
           </w:p>
           <w:p>
@@ -2415,62 +2298,47 @@
               <w:jc w:val="center"/>
               <w:rPr>
                 <w:rFonts w:asciiTheme="minorHAnsi" w:hAnsiTheme="minorHAnsi" w:cstheme="minorHAnsi"/>
-              </w:rPr>
-            </w:pPr>
-            <w:r>
-              <w:rPr>
-                <w:rFonts w:asciiTheme="minorHAnsi" w:hAnsiTheme="minorHAnsi" w:cstheme="minorHAnsi"/>
-              </w:rPr>
-              <w:t>Player2</w:t>
-            </w:r>
-            <w:r>
-              <w:rPr>
-                <w:rFonts w:asciiTheme="minorHAnsi" w:hAnsiTheme="minorHAnsi" w:cstheme="minorHAnsi"/>
-              </w:rPr>
-              <w:t>:</w:t>
-            </w:r>
-          </w:p>
-          <w:p>
-            <w:pPr>
-              <w:pStyle w:val="TableContents"/>
-              <w:rPr>
-                <w:rFonts w:asciiTheme="minorHAnsi" w:hAnsiTheme="minorHAnsi" w:cstheme="minorHAnsi"/>
-              </w:rPr>
-            </w:pPr>
-            <w:r>
-              <w:rPr>
-                <w:rFonts w:asciiTheme="minorHAnsi" w:hAnsiTheme="minorHAnsi" w:cstheme="minorHAnsi"/>
-              </w:rPr>
-              <w:t xml:space="preserve">Bet Amount: </w:t>
-            </w:r>
-            <w:r>
-              <w:rPr>
-                <w:rFonts w:asciiTheme="minorHAnsi" w:hAnsiTheme="minorHAnsi" w:cstheme="minorHAnsi"/>
-              </w:rPr>
-              <w:t>0.0</w:t>
-            </w:r>
-          </w:p>
-          <w:p>
-            <w:pPr>
-              <w:pStyle w:val="TableContents"/>
-              <w:rPr>
-                <w:rFonts w:asciiTheme="minorHAnsi" w:hAnsiTheme="minorHAnsi" w:cstheme="minorHAnsi"/>
-                <w:color w:val="FF0000"/>
-              </w:rPr>
-            </w:pPr>
-            <w:r>
-              <w:rPr>
-                <w:rFonts w:asciiTheme="minorHAnsi" w:hAnsiTheme="minorHAnsi" w:cstheme="minorHAnsi"/>
-                <w:color w:val="FF0000"/>
-              </w:rPr>
-              <w:t xml:space="preserve">Wallet: </w:t>
-            </w:r>
-            <w:r>
-              <w:rPr>
-                <w:rFonts w:asciiTheme="minorHAnsi" w:hAnsiTheme="minorHAnsi" w:cstheme="minorHAnsi"/>
-                <w:color w:val="FF0000"/>
-              </w:rPr>
-              <w:t>117</w:t>
+                <w:color w:val="000000" w:themeColor="text1"/>
+              </w:rPr>
+            </w:pPr>
+            <w:r>
+              <w:rPr>
+                <w:rFonts w:asciiTheme="minorHAnsi" w:hAnsiTheme="minorHAnsi" w:cstheme="minorHAnsi"/>
+                <w:color w:val="000000" w:themeColor="text1"/>
+              </w:rPr>
+              <w:t>Player2:</w:t>
+            </w:r>
+          </w:p>
+          <w:p>
+            <w:pPr>
+              <w:pStyle w:val="TableContents"/>
+              <w:rPr>
+                <w:rFonts w:asciiTheme="minorHAnsi" w:hAnsiTheme="minorHAnsi" w:cstheme="minorHAnsi"/>
+                <w:color w:val="000000" w:themeColor="text1"/>
+              </w:rPr>
+            </w:pPr>
+            <w:r>
+              <w:rPr>
+                <w:rFonts w:asciiTheme="minorHAnsi" w:hAnsiTheme="minorHAnsi" w:cstheme="minorHAnsi"/>
+                <w:color w:val="000000" w:themeColor="text1"/>
+              </w:rPr>
+              <w:t>Bet Amount: 0.0</w:t>
+            </w:r>
+          </w:p>
+          <w:p>
+            <w:pPr>
+              <w:pStyle w:val="TableContents"/>
+              <w:rPr>
+                <w:rFonts w:asciiTheme="minorHAnsi" w:hAnsiTheme="minorHAnsi" w:cstheme="minorHAnsi"/>
+                <w:color w:val="000000" w:themeColor="text1"/>
+              </w:rPr>
+            </w:pPr>
+            <w:r>
+              <w:rPr>
+                <w:rFonts w:asciiTheme="minorHAnsi" w:hAnsiTheme="minorHAnsi" w:cstheme="minorHAnsi"/>
+                <w:color w:val="000000" w:themeColor="text1"/>
+              </w:rPr>
+              <w:t>Wallet: 117</w:t>
             </w:r>
           </w:p>
           <w:p>
@@ -2479,62 +2347,47 @@
               <w:jc w:val="center"/>
               <w:rPr>
                 <w:rFonts w:asciiTheme="minorHAnsi" w:hAnsiTheme="minorHAnsi" w:cstheme="minorHAnsi"/>
-              </w:rPr>
-            </w:pPr>
-            <w:r>
-              <w:rPr>
-                <w:rFonts w:asciiTheme="minorHAnsi" w:hAnsiTheme="minorHAnsi" w:cstheme="minorHAnsi"/>
-              </w:rPr>
-              <w:t>Player1</w:t>
-            </w:r>
-            <w:r>
-              <w:rPr>
-                <w:rFonts w:asciiTheme="minorHAnsi" w:hAnsiTheme="minorHAnsi" w:cstheme="minorHAnsi"/>
-              </w:rPr>
-              <w:t>:</w:t>
-            </w:r>
-          </w:p>
-          <w:p>
-            <w:pPr>
-              <w:pStyle w:val="TableContents"/>
-              <w:rPr>
-                <w:rFonts w:asciiTheme="minorHAnsi" w:hAnsiTheme="minorHAnsi" w:cstheme="minorHAnsi"/>
-              </w:rPr>
-            </w:pPr>
-            <w:r>
-              <w:rPr>
-                <w:rFonts w:asciiTheme="minorHAnsi" w:hAnsiTheme="minorHAnsi" w:cstheme="minorHAnsi"/>
-              </w:rPr>
-              <w:t xml:space="preserve">Bet Amount: </w:t>
-            </w:r>
-            <w:r>
-              <w:rPr>
-                <w:rFonts w:asciiTheme="minorHAnsi" w:hAnsiTheme="minorHAnsi" w:cstheme="minorHAnsi"/>
-              </w:rPr>
-              <w:t>0.0</w:t>
-            </w:r>
-          </w:p>
-          <w:p>
-            <w:pPr>
-              <w:pStyle w:val="TableContents"/>
-              <w:rPr>
-                <w:rFonts w:asciiTheme="minorHAnsi" w:hAnsiTheme="minorHAnsi" w:cstheme="minorHAnsi"/>
-                <w:color w:val="FF0000"/>
-              </w:rPr>
-            </w:pPr>
-            <w:r>
-              <w:rPr>
-                <w:rFonts w:asciiTheme="minorHAnsi" w:hAnsiTheme="minorHAnsi" w:cstheme="minorHAnsi"/>
-                <w:color w:val="FF0000"/>
-              </w:rPr>
-              <w:t xml:space="preserve">Wallet: </w:t>
-            </w:r>
-            <w:r>
-              <w:rPr>
-                <w:rFonts w:asciiTheme="minorHAnsi" w:hAnsiTheme="minorHAnsi" w:cstheme="minorHAnsi"/>
-                <w:color w:val="FF0000"/>
-              </w:rPr>
-              <w:t>81</w:t>
+                <w:color w:val="000000" w:themeColor="text1"/>
+              </w:rPr>
+            </w:pPr>
+            <w:r>
+              <w:rPr>
+                <w:rFonts w:asciiTheme="minorHAnsi" w:hAnsiTheme="minorHAnsi" w:cstheme="minorHAnsi"/>
+                <w:color w:val="000000" w:themeColor="text1"/>
+              </w:rPr>
+              <w:t>Player1:</w:t>
+            </w:r>
+          </w:p>
+          <w:p>
+            <w:pPr>
+              <w:pStyle w:val="TableContents"/>
+              <w:rPr>
+                <w:rFonts w:asciiTheme="minorHAnsi" w:hAnsiTheme="minorHAnsi" w:cstheme="minorHAnsi"/>
+                <w:color w:val="000000" w:themeColor="text1"/>
+              </w:rPr>
+            </w:pPr>
+            <w:r>
+              <w:rPr>
+                <w:rFonts w:asciiTheme="minorHAnsi" w:hAnsiTheme="minorHAnsi" w:cstheme="minorHAnsi"/>
+                <w:color w:val="000000" w:themeColor="text1"/>
+              </w:rPr>
+              <w:t>Bet Amount: 0.0</w:t>
+            </w:r>
+          </w:p>
+          <w:p>
+            <w:pPr>
+              <w:pStyle w:val="TableContents"/>
+              <w:rPr>
+                <w:rFonts w:asciiTheme="minorHAnsi" w:hAnsiTheme="minorHAnsi" w:cstheme="minorHAnsi"/>
+                <w:color w:val="000000" w:themeColor="text1"/>
+              </w:rPr>
+            </w:pPr>
+            <w:r>
+              <w:rPr>
+                <w:rFonts w:asciiTheme="minorHAnsi" w:hAnsiTheme="minorHAnsi" w:cstheme="minorHAnsi"/>
+                <w:color w:val="000000" w:themeColor="text1"/>
+              </w:rPr>
+              <w:t>Wallet: 81</w:t>
             </w:r>
           </w:p>
           <w:p>
@@ -2543,11 +2396,13 @@
               <w:jc w:val="center"/>
               <w:rPr>
                 <w:rFonts w:asciiTheme="minorHAnsi" w:hAnsiTheme="minorHAnsi" w:cstheme="minorHAnsi"/>
-              </w:rPr>
-            </w:pPr>
-            <w:r>
-              <w:rPr>
-                <w:rFonts w:asciiTheme="minorHAnsi" w:hAnsiTheme="minorHAnsi" w:cstheme="minorHAnsi"/>
+                <w:color w:val="000000" w:themeColor="text1"/>
+              </w:rPr>
+            </w:pPr>
+            <w:r>
+              <w:rPr>
+                <w:rFonts w:asciiTheme="minorHAnsi" w:hAnsiTheme="minorHAnsi" w:cstheme="minorHAnsi"/>
+                <w:color w:val="000000" w:themeColor="text1"/>
               </w:rPr>
               <w:t>All Players:</w:t>
             </w:r>
@@ -2557,51 +2412,45 @@
               <w:pStyle w:val="TableContents"/>
               <w:rPr>
                 <w:rFonts w:asciiTheme="minorHAnsi" w:hAnsiTheme="minorHAnsi" w:cstheme="minorHAnsi"/>
-              </w:rPr>
-            </w:pPr>
-            <w:r>
-              <w:rPr>
-                <w:rFonts w:asciiTheme="minorHAnsi" w:hAnsiTheme="minorHAnsi" w:cstheme="minorHAnsi"/>
-              </w:rPr>
-              <w:t xml:space="preserve">Pot: </w:t>
-            </w:r>
-            <w:r>
-              <w:rPr>
-                <w:rFonts w:asciiTheme="minorHAnsi" w:hAnsiTheme="minorHAnsi" w:cstheme="minorHAnsi"/>
-              </w:rPr>
-              <w:t>2</w:t>
-            </w:r>
-          </w:p>
-          <w:p>
-            <w:pPr>
-              <w:pStyle w:val="TableContents"/>
-              <w:rPr>
-                <w:rFonts w:asciiTheme="minorHAnsi" w:hAnsiTheme="minorHAnsi" w:cstheme="minorHAnsi"/>
-              </w:rPr>
-            </w:pPr>
-            <w:r>
-              <w:rPr>
-                <w:rFonts w:asciiTheme="minorHAnsi" w:hAnsiTheme="minorHAnsi" w:cstheme="minorHAnsi"/>
-              </w:rPr>
-              <w:t xml:space="preserve">Current Bet: </w:t>
-            </w:r>
-            <w:r>
-              <w:rPr>
-                <w:rFonts w:asciiTheme="minorHAnsi" w:hAnsiTheme="minorHAnsi" w:cstheme="minorHAnsi"/>
-              </w:rPr>
-              <w:t>0</w:t>
-            </w:r>
-          </w:p>
-          <w:p>
-            <w:pPr>
-              <w:pStyle w:val="TableContents"/>
-              <w:rPr>
-                <w:rFonts w:asciiTheme="minorHAnsi" w:hAnsiTheme="minorHAnsi" w:cstheme="minorHAnsi"/>
-              </w:rPr>
-            </w:pPr>
-            <w:r>
-              <w:rPr>
-                <w:rFonts w:asciiTheme="minorHAnsi" w:hAnsiTheme="minorHAnsi" w:cstheme="minorHAnsi"/>
+                <w:color w:val="000000" w:themeColor="text1"/>
+              </w:rPr>
+            </w:pPr>
+            <w:r>
+              <w:rPr>
+                <w:rFonts w:asciiTheme="minorHAnsi" w:hAnsiTheme="minorHAnsi" w:cstheme="minorHAnsi"/>
+                <w:color w:val="000000" w:themeColor="text1"/>
+              </w:rPr>
+              <w:t>Pot: 2</w:t>
+            </w:r>
+          </w:p>
+          <w:p>
+            <w:pPr>
+              <w:pStyle w:val="TableContents"/>
+              <w:rPr>
+                <w:rFonts w:asciiTheme="minorHAnsi" w:hAnsiTheme="minorHAnsi" w:cstheme="minorHAnsi"/>
+                <w:color w:val="000000" w:themeColor="text1"/>
+              </w:rPr>
+            </w:pPr>
+            <w:r>
+              <w:rPr>
+                <w:rFonts w:asciiTheme="minorHAnsi" w:hAnsiTheme="minorHAnsi" w:cstheme="minorHAnsi"/>
+                <w:color w:val="000000" w:themeColor="text1"/>
+              </w:rPr>
+              <w:t>Current Bet: 0</w:t>
+            </w:r>
+          </w:p>
+          <w:p>
+            <w:pPr>
+              <w:pStyle w:val="TableContents"/>
+              <w:rPr>
+                <w:rFonts w:asciiTheme="minorHAnsi" w:hAnsiTheme="minorHAnsi" w:cstheme="minorHAnsi"/>
+                <w:color w:val="000000" w:themeColor="text1"/>
+              </w:rPr>
+            </w:pPr>
+            <w:r>
+              <w:rPr>
+                <w:rFonts w:asciiTheme="minorHAnsi" w:hAnsiTheme="minorHAnsi" w:cstheme="minorHAnsi"/>
+                <w:color w:val="000000" w:themeColor="text1"/>
               </w:rPr>
               <w:t>“Waiting on Player1”</w:t>
             </w:r>
@@ -2634,19 +2483,7 @@
               <w:rPr>
                 <w:rFonts w:asciiTheme="minorHAnsi" w:hAnsiTheme="minorHAnsi" w:cstheme="minorHAnsi"/>
               </w:rPr>
-              <w:t>Move Player1’s bet slider to $8</w:t>
-            </w:r>
-            <w:r>
-              <w:rPr>
-                <w:rFonts w:asciiTheme="minorHAnsi" w:hAnsiTheme="minorHAnsi" w:cstheme="minorHAnsi"/>
-              </w:rPr>
-              <w:t>8</w:t>
-            </w:r>
-            <w:r>
-              <w:rPr>
-                <w:rFonts w:asciiTheme="minorHAnsi" w:hAnsiTheme="minorHAnsi" w:cstheme="minorHAnsi"/>
-              </w:rPr>
-              <w:t xml:space="preserve"> and click Bet.</w:t>
+              <w:t>Move Player1’s bet slider to $88 and click Bet.</w:t>
             </w:r>
           </w:p>
         </w:tc>
@@ -2687,33 +2524,27 @@
               <w:rPr>
                 <w:rFonts w:asciiTheme="minorHAnsi" w:hAnsiTheme="minorHAnsi" w:cstheme="minorHAnsi"/>
               </w:rPr>
-              <w:t>Bet Amount: $8</w:t>
-            </w:r>
-            <w:r>
-              <w:rPr>
-                <w:rFonts w:asciiTheme="minorHAnsi" w:hAnsiTheme="minorHAnsi" w:cstheme="minorHAnsi"/>
-              </w:rPr>
-              <w:t>8</w:t>
-            </w:r>
-          </w:p>
-          <w:p>
-            <w:pPr>
-              <w:pStyle w:val="TableContents"/>
-              <w:rPr>
-                <w:rFonts w:asciiTheme="minorHAnsi" w:hAnsiTheme="minorHAnsi" w:cstheme="minorHAnsi"/>
-              </w:rPr>
-            </w:pPr>
-            <w:r>
-              <w:rPr>
-                <w:rFonts w:asciiTheme="minorHAnsi" w:hAnsiTheme="minorHAnsi" w:cstheme="minorHAnsi"/>
-              </w:rPr>
-              <w:t>Wallet: $</w:t>
-            </w:r>
-            <w:r>
-              <w:rPr>
-                <w:rFonts w:asciiTheme="minorHAnsi" w:hAnsiTheme="minorHAnsi" w:cstheme="minorHAnsi"/>
-              </w:rPr>
-              <w:t>22 or $0</w:t>
+              <w:t xml:space="preserve">Bet Amount: </w:t>
+            </w:r>
+            <w:r>
+              <w:rPr>
+                <w:rFonts w:asciiTheme="minorHAnsi" w:hAnsiTheme="minorHAnsi" w:cstheme="minorHAnsi"/>
+              </w:rPr>
+              <w:t>81.0</w:t>
+            </w:r>
+          </w:p>
+          <w:p>
+            <w:pPr>
+              <w:pStyle w:val="TableContents"/>
+              <w:rPr>
+                <w:rFonts w:asciiTheme="minorHAnsi" w:hAnsiTheme="minorHAnsi" w:cstheme="minorHAnsi"/>
+              </w:rPr>
+            </w:pPr>
+            <w:r>
+              <w:rPr>
+                <w:rFonts w:asciiTheme="minorHAnsi" w:hAnsiTheme="minorHAnsi" w:cstheme="minorHAnsi"/>
+              </w:rPr>
+              <w:t>Wallet: 29</w:t>
             </w:r>
           </w:p>
           <w:p>
@@ -2742,33 +2573,27 @@
               <w:rPr>
                 <w:rFonts w:asciiTheme="minorHAnsi" w:hAnsiTheme="minorHAnsi" w:cstheme="minorHAnsi"/>
               </w:rPr>
-              <w:t>Pot: $</w:t>
-            </w:r>
-            <w:r>
-              <w:rPr>
-                <w:rFonts w:asciiTheme="minorHAnsi" w:hAnsiTheme="minorHAnsi" w:cstheme="minorHAnsi"/>
-              </w:rPr>
-              <w:t>90</w:t>
-            </w:r>
-          </w:p>
-          <w:p>
-            <w:pPr>
-              <w:pStyle w:val="TableContents"/>
-              <w:rPr>
-                <w:rFonts w:asciiTheme="minorHAnsi" w:hAnsiTheme="minorHAnsi" w:cstheme="minorHAnsi"/>
-              </w:rPr>
-            </w:pPr>
-            <w:r>
-              <w:rPr>
-                <w:rFonts w:asciiTheme="minorHAnsi" w:hAnsiTheme="minorHAnsi" w:cstheme="minorHAnsi"/>
-              </w:rPr>
-              <w:t>Current Bet: $</w:t>
-            </w:r>
-            <w:r>
-              <w:rPr>
-                <w:rFonts w:asciiTheme="minorHAnsi" w:hAnsiTheme="minorHAnsi" w:cstheme="minorHAnsi"/>
-              </w:rPr>
-              <w:t>88</w:t>
+              <w:t>Pot: $90</w:t>
+            </w:r>
+          </w:p>
+          <w:p>
+            <w:pPr>
+              <w:pStyle w:val="TableContents"/>
+              <w:rPr>
+                <w:rFonts w:asciiTheme="minorHAnsi" w:hAnsiTheme="minorHAnsi" w:cstheme="minorHAnsi"/>
+              </w:rPr>
+            </w:pPr>
+            <w:r>
+              <w:rPr>
+                <w:rFonts w:asciiTheme="minorHAnsi" w:hAnsiTheme="minorHAnsi" w:cstheme="minorHAnsi"/>
+              </w:rPr>
+              <w:t xml:space="preserve">Current Bet: </w:t>
+            </w:r>
+            <w:r>
+              <w:rPr>
+                <w:rFonts w:asciiTheme="minorHAnsi" w:hAnsiTheme="minorHAnsi" w:cstheme="minorHAnsi"/>
+              </w:rPr>
+              <w:t>81</w:t>
             </w:r>
           </w:p>
           <w:p>
@@ -2803,68 +2628,61 @@
               <w:jc w:val="center"/>
               <w:rPr>
                 <w:rFonts w:asciiTheme="minorHAnsi" w:hAnsiTheme="minorHAnsi" w:cstheme="minorHAnsi"/>
-              </w:rPr>
-            </w:pPr>
-            <w:r>
-              <w:rPr>
-                <w:rFonts w:asciiTheme="minorHAnsi" w:hAnsiTheme="minorHAnsi" w:cstheme="minorHAnsi"/>
-              </w:rPr>
-              <w:t>Player</w:t>
-            </w:r>
-            <w:r>
-              <w:rPr>
-                <w:rFonts w:asciiTheme="minorHAnsi" w:hAnsiTheme="minorHAnsi" w:cstheme="minorHAnsi"/>
+                <w:color w:val="000000" w:themeColor="text1"/>
+              </w:rPr>
+            </w:pPr>
+            <w:r>
+              <w:rPr>
+                <w:rFonts w:asciiTheme="minorHAnsi" w:hAnsiTheme="minorHAnsi" w:cstheme="minorHAnsi"/>
+                <w:color w:val="000000" w:themeColor="text1"/>
+              </w:rPr>
+              <w:t>Player1:</w:t>
+            </w:r>
+          </w:p>
+          <w:p>
+            <w:pPr>
+              <w:pStyle w:val="TableContents"/>
+              <w:rPr>
+                <w:rFonts w:asciiTheme="minorHAnsi" w:hAnsiTheme="minorHAnsi" w:cstheme="minorHAnsi"/>
+                <w:color w:val="000000" w:themeColor="text1"/>
+              </w:rPr>
+            </w:pPr>
+            <w:r>
+              <w:rPr>
+                <w:rFonts w:asciiTheme="minorHAnsi" w:hAnsiTheme="minorHAnsi" w:cstheme="minorHAnsi"/>
+                <w:color w:val="000000" w:themeColor="text1"/>
+              </w:rPr>
+              <w:t>Bet Amount: 8</w:t>
+            </w:r>
+            <w:r>
+              <w:rPr>
+                <w:rFonts w:asciiTheme="minorHAnsi" w:hAnsiTheme="minorHAnsi" w:cstheme="minorHAnsi"/>
+                <w:color w:val="000000" w:themeColor="text1"/>
               </w:rPr>
               <w:t>1</w:t>
             </w:r>
             <w:r>
               <w:rPr>
                 <w:rFonts w:asciiTheme="minorHAnsi" w:hAnsiTheme="minorHAnsi" w:cstheme="minorHAnsi"/>
-              </w:rPr>
-              <w:t>:</w:t>
-            </w:r>
-          </w:p>
-          <w:p>
-            <w:pPr>
-              <w:pStyle w:val="TableContents"/>
-              <w:rPr>
-                <w:rFonts w:asciiTheme="minorHAnsi" w:hAnsiTheme="minorHAnsi" w:cstheme="minorHAnsi"/>
-              </w:rPr>
-            </w:pPr>
-            <w:r>
-              <w:rPr>
-                <w:rFonts w:asciiTheme="minorHAnsi" w:hAnsiTheme="minorHAnsi" w:cstheme="minorHAnsi"/>
-              </w:rPr>
-              <w:t xml:space="preserve">Bet Amount: </w:t>
-            </w:r>
-            <w:r>
-              <w:rPr>
-                <w:rFonts w:asciiTheme="minorHAnsi" w:hAnsiTheme="minorHAnsi" w:cstheme="minorHAnsi"/>
-              </w:rPr>
-              <w:t>88.0</w:t>
-            </w:r>
-          </w:p>
-          <w:p>
-            <w:pPr>
-              <w:pStyle w:val="TableContents"/>
-              <w:rPr>
-                <w:rFonts w:asciiTheme="minorHAnsi" w:hAnsiTheme="minorHAnsi" w:cstheme="minorHAnsi"/>
-                <w:color w:val="FF0000"/>
-              </w:rPr>
-            </w:pPr>
-            <w:r>
-              <w:rPr>
-                <w:rFonts w:asciiTheme="minorHAnsi" w:hAnsiTheme="minorHAnsi" w:cstheme="minorHAnsi"/>
-                <w:color w:val="FF0000"/>
-              </w:rPr>
-              <w:t xml:space="preserve">Wallet: </w:t>
-            </w:r>
-            <w:r>
-              <w:rPr>
-                <w:rFonts w:asciiTheme="minorHAnsi" w:hAnsiTheme="minorHAnsi" w:cstheme="minorHAnsi"/>
-                <w:color w:val="FF0000"/>
-              </w:rPr>
-              <w:t>29</w:t>
+                <w:color w:val="000000" w:themeColor="text1"/>
+              </w:rPr>
+              <w:t>.0</w:t>
+            </w:r>
+          </w:p>
+          <w:p>
+            <w:pPr>
+              <w:pStyle w:val="TableContents"/>
+              <w:rPr>
+                <w:rFonts w:asciiTheme="minorHAnsi" w:hAnsiTheme="minorHAnsi" w:cstheme="minorHAnsi"/>
+                <w:color w:val="000000" w:themeColor="text1"/>
+              </w:rPr>
+            </w:pPr>
+            <w:r>
+              <w:rPr>
+                <w:rFonts w:asciiTheme="minorHAnsi" w:hAnsiTheme="minorHAnsi" w:cstheme="minorHAnsi"/>
+                <w:color w:val="000000" w:themeColor="text1"/>
+              </w:rPr>
+              <w:t>Wallet: 29</w:t>
             </w:r>
           </w:p>
           <w:p>
@@ -2873,11 +2691,13 @@
               <w:jc w:val="center"/>
               <w:rPr>
                 <w:rFonts w:asciiTheme="minorHAnsi" w:hAnsiTheme="minorHAnsi" w:cstheme="minorHAnsi"/>
-              </w:rPr>
-            </w:pPr>
-            <w:r>
-              <w:rPr>
-                <w:rFonts w:asciiTheme="minorHAnsi" w:hAnsiTheme="minorHAnsi" w:cstheme="minorHAnsi"/>
+                <w:color w:val="000000" w:themeColor="text1"/>
+              </w:rPr>
+            </w:pPr>
+            <w:r>
+              <w:rPr>
+                <w:rFonts w:asciiTheme="minorHAnsi" w:hAnsiTheme="minorHAnsi" w:cstheme="minorHAnsi"/>
+                <w:color w:val="000000" w:themeColor="text1"/>
               </w:rPr>
               <w:t>All Players:</w:t>
             </w:r>
@@ -2887,65 +2707,54 @@
               <w:pStyle w:val="TableContents"/>
               <w:rPr>
                 <w:rFonts w:asciiTheme="minorHAnsi" w:hAnsiTheme="minorHAnsi" w:cstheme="minorHAnsi"/>
-              </w:rPr>
-            </w:pPr>
-            <w:r>
-              <w:rPr>
-                <w:rFonts w:asciiTheme="minorHAnsi" w:hAnsiTheme="minorHAnsi" w:cstheme="minorHAnsi"/>
-              </w:rPr>
-              <w:t xml:space="preserve">Pot: </w:t>
-            </w:r>
-            <w:r>
-              <w:rPr>
-                <w:rFonts w:asciiTheme="minorHAnsi" w:hAnsiTheme="minorHAnsi" w:cstheme="minorHAnsi"/>
-              </w:rPr>
-              <w:t>90</w:t>
-            </w:r>
-          </w:p>
-          <w:p>
-            <w:pPr>
-              <w:pStyle w:val="TableContents"/>
-              <w:rPr>
-                <w:rFonts w:asciiTheme="minorHAnsi" w:hAnsiTheme="minorHAnsi" w:cstheme="minorHAnsi"/>
-              </w:rPr>
-            </w:pPr>
-            <w:r>
-              <w:rPr>
-                <w:rFonts w:asciiTheme="minorHAnsi" w:hAnsiTheme="minorHAnsi" w:cstheme="minorHAnsi"/>
-              </w:rPr>
-              <w:t xml:space="preserve">Current Bet: </w:t>
-            </w:r>
-            <w:r>
-              <w:rPr>
-                <w:rFonts w:asciiTheme="minorHAnsi" w:hAnsiTheme="minorHAnsi" w:cstheme="minorHAnsi"/>
-              </w:rPr>
-              <w:t>88</w:t>
-            </w:r>
-          </w:p>
-          <w:p>
-            <w:pPr>
-              <w:pStyle w:val="TableContents"/>
-              <w:rPr>
-                <w:rFonts w:asciiTheme="minorHAnsi" w:hAnsiTheme="minorHAnsi" w:cstheme="minorHAnsi"/>
-              </w:rPr>
-            </w:pPr>
-            <w:r>
-              <w:rPr>
-                <w:rFonts w:asciiTheme="minorHAnsi" w:hAnsiTheme="minorHAnsi" w:cstheme="minorHAnsi"/>
-              </w:rPr>
-              <w:t>“Waiting on Player</w:t>
-            </w:r>
-            <w:r>
-              <w:rPr>
-                <w:rFonts w:asciiTheme="minorHAnsi" w:hAnsiTheme="minorHAnsi" w:cstheme="minorHAnsi"/>
-              </w:rPr>
-              <w:t>2</w:t>
-            </w:r>
-            <w:r>
-              <w:rPr>
-                <w:rFonts w:asciiTheme="minorHAnsi" w:hAnsiTheme="minorHAnsi" w:cstheme="minorHAnsi"/>
-              </w:rPr>
-              <w:t>”</w:t>
+                <w:color w:val="000000" w:themeColor="text1"/>
+              </w:rPr>
+            </w:pPr>
+            <w:r>
+              <w:rPr>
+                <w:rFonts w:asciiTheme="minorHAnsi" w:hAnsiTheme="minorHAnsi" w:cstheme="minorHAnsi"/>
+                <w:color w:val="000000" w:themeColor="text1"/>
+              </w:rPr>
+              <w:t>Pot: 90</w:t>
+            </w:r>
+          </w:p>
+          <w:p>
+            <w:pPr>
+              <w:pStyle w:val="TableContents"/>
+              <w:rPr>
+                <w:rFonts w:asciiTheme="minorHAnsi" w:hAnsiTheme="minorHAnsi" w:cstheme="minorHAnsi"/>
+                <w:color w:val="000000" w:themeColor="text1"/>
+              </w:rPr>
+            </w:pPr>
+            <w:r>
+              <w:rPr>
+                <w:rFonts w:asciiTheme="minorHAnsi" w:hAnsiTheme="minorHAnsi" w:cstheme="minorHAnsi"/>
+                <w:color w:val="000000" w:themeColor="text1"/>
+              </w:rPr>
+              <w:t>Current Bet: 8</w:t>
+            </w:r>
+            <w:r>
+              <w:rPr>
+                <w:rFonts w:asciiTheme="minorHAnsi" w:hAnsiTheme="minorHAnsi" w:cstheme="minorHAnsi"/>
+                <w:color w:val="000000" w:themeColor="text1"/>
+              </w:rPr>
+              <w:t>1</w:t>
+            </w:r>
+          </w:p>
+          <w:p>
+            <w:pPr>
+              <w:pStyle w:val="TableContents"/>
+              <w:rPr>
+                <w:rFonts w:asciiTheme="minorHAnsi" w:hAnsiTheme="minorHAnsi" w:cstheme="minorHAnsi"/>
+                <w:color w:val="000000" w:themeColor="text1"/>
+              </w:rPr>
+            </w:pPr>
+            <w:r>
+              <w:rPr>
+                <w:rFonts w:asciiTheme="minorHAnsi" w:hAnsiTheme="minorHAnsi" w:cstheme="minorHAnsi"/>
+                <w:color w:val="000000" w:themeColor="text1"/>
+              </w:rPr>
+              <w:t>“Waiting on Player2”</w:t>
             </w:r>
           </w:p>
         </w:tc>
@@ -2976,19 +2785,7 @@
               <w:rPr>
                 <w:rFonts w:asciiTheme="minorHAnsi" w:hAnsiTheme="minorHAnsi" w:cstheme="minorHAnsi"/>
               </w:rPr>
-              <w:t>Move Player2’s bet slider to $8</w:t>
-            </w:r>
-            <w:r>
-              <w:rPr>
-                <w:rFonts w:asciiTheme="minorHAnsi" w:hAnsiTheme="minorHAnsi" w:cstheme="minorHAnsi"/>
-              </w:rPr>
-              <w:t>8</w:t>
-            </w:r>
-            <w:r>
-              <w:rPr>
-                <w:rFonts w:asciiTheme="minorHAnsi" w:hAnsiTheme="minorHAnsi" w:cstheme="minorHAnsi"/>
-              </w:rPr>
-              <w:t xml:space="preserve"> and click Call.</w:t>
+              <w:t>Move Player2’s bet slider to $81 and click Call.</w:t>
             </w:r>
           </w:p>
         </w:tc>
@@ -3015,59 +2812,35 @@
               <w:rPr>
                 <w:rFonts w:asciiTheme="minorHAnsi" w:hAnsiTheme="minorHAnsi" w:cstheme="minorHAnsi"/>
               </w:rPr>
-              <w:t>Player</w:t>
-            </w:r>
-            <w:r>
-              <w:rPr>
-                <w:rFonts w:asciiTheme="minorHAnsi" w:hAnsiTheme="minorHAnsi" w:cstheme="minorHAnsi"/>
-              </w:rPr>
-              <w:t>2</w:t>
-            </w:r>
-            <w:r>
-              <w:rPr>
-                <w:rFonts w:asciiTheme="minorHAnsi" w:hAnsiTheme="minorHAnsi" w:cstheme="minorHAnsi"/>
-              </w:rPr>
-              <w:t>:</w:t>
-            </w:r>
-          </w:p>
-          <w:p>
-            <w:pPr>
-              <w:pStyle w:val="TableContents"/>
-              <w:rPr>
-                <w:rFonts w:asciiTheme="minorHAnsi" w:hAnsiTheme="minorHAnsi" w:cstheme="minorHAnsi"/>
-              </w:rPr>
-            </w:pPr>
-            <w:r>
-              <w:rPr>
-                <w:rFonts w:asciiTheme="minorHAnsi" w:hAnsiTheme="minorHAnsi" w:cstheme="minorHAnsi"/>
-              </w:rPr>
-              <w:t>Bet Amount: $</w:t>
-            </w:r>
-            <w:r>
-              <w:rPr>
-                <w:rFonts w:asciiTheme="minorHAnsi" w:hAnsiTheme="minorHAnsi" w:cstheme="minorHAnsi"/>
-              </w:rPr>
-              <w:t>88</w:t>
-            </w:r>
-          </w:p>
-          <w:p>
-            <w:pPr>
-              <w:pStyle w:val="TableContents"/>
-              <w:rPr>
-                <w:rFonts w:asciiTheme="minorHAnsi" w:hAnsiTheme="minorHAnsi" w:cstheme="minorHAnsi"/>
-              </w:rPr>
-            </w:pPr>
-            <w:r>
-              <w:rPr>
-                <w:rFonts w:asciiTheme="minorHAnsi" w:hAnsiTheme="minorHAnsi" w:cstheme="minorHAnsi"/>
-              </w:rPr>
-              <w:t>Wallet: $0</w:t>
-            </w:r>
-            <w:r>
-              <w:rPr>
-                <w:rFonts w:asciiTheme="minorHAnsi" w:hAnsiTheme="minorHAnsi" w:cstheme="minorHAnsi"/>
-              </w:rPr>
-              <w:t xml:space="preserve"> or $22</w:t>
+              <w:t>Player2:</w:t>
+            </w:r>
+          </w:p>
+          <w:p>
+            <w:pPr>
+              <w:pStyle w:val="TableContents"/>
+              <w:rPr>
+                <w:rFonts w:asciiTheme="minorHAnsi" w:hAnsiTheme="minorHAnsi" w:cstheme="minorHAnsi"/>
+              </w:rPr>
+            </w:pPr>
+            <w:r>
+              <w:rPr>
+                <w:rFonts w:asciiTheme="minorHAnsi" w:hAnsiTheme="minorHAnsi" w:cstheme="minorHAnsi"/>
+              </w:rPr>
+              <w:t>Bet Amount: 81.0</w:t>
+            </w:r>
+          </w:p>
+          <w:p>
+            <w:pPr>
+              <w:pStyle w:val="TableContents"/>
+              <w:rPr>
+                <w:rFonts w:asciiTheme="minorHAnsi" w:hAnsiTheme="minorHAnsi" w:cstheme="minorHAnsi"/>
+              </w:rPr>
+            </w:pPr>
+            <w:r>
+              <w:rPr>
+                <w:rFonts w:asciiTheme="minorHAnsi" w:hAnsiTheme="minorHAnsi" w:cstheme="minorHAnsi"/>
+              </w:rPr>
+              <w:t>Wallet: 81</w:t>
             </w:r>
           </w:p>
           <w:p>
@@ -3096,33 +2869,21 @@
               <w:rPr>
                 <w:rFonts w:asciiTheme="minorHAnsi" w:hAnsiTheme="minorHAnsi" w:cstheme="minorHAnsi"/>
               </w:rPr>
-              <w:t>Pot: $</w:t>
-            </w:r>
-            <w:r>
-              <w:rPr>
-                <w:rFonts w:asciiTheme="minorHAnsi" w:hAnsiTheme="minorHAnsi" w:cstheme="minorHAnsi"/>
-              </w:rPr>
-              <w:t>178</w:t>
-            </w:r>
-          </w:p>
-          <w:p>
-            <w:pPr>
-              <w:pStyle w:val="TableContents"/>
-              <w:rPr>
-                <w:rFonts w:asciiTheme="minorHAnsi" w:hAnsiTheme="minorHAnsi" w:cstheme="minorHAnsi"/>
-              </w:rPr>
-            </w:pPr>
-            <w:r>
-              <w:rPr>
-                <w:rFonts w:asciiTheme="minorHAnsi" w:hAnsiTheme="minorHAnsi" w:cstheme="minorHAnsi"/>
-              </w:rPr>
-              <w:t>Current Bet: $</w:t>
-            </w:r>
-            <w:r>
-              <w:rPr>
-                <w:rFonts w:asciiTheme="minorHAnsi" w:hAnsiTheme="minorHAnsi" w:cstheme="minorHAnsi"/>
-              </w:rPr>
-              <w:t>88</w:t>
+              <w:t>Pot: 90</w:t>
+            </w:r>
+          </w:p>
+          <w:p>
+            <w:pPr>
+              <w:pStyle w:val="TableContents"/>
+              <w:rPr>
+                <w:rFonts w:asciiTheme="minorHAnsi" w:hAnsiTheme="minorHAnsi" w:cstheme="minorHAnsi"/>
+              </w:rPr>
+            </w:pPr>
+            <w:r>
+              <w:rPr>
+                <w:rFonts w:asciiTheme="minorHAnsi" w:hAnsiTheme="minorHAnsi" w:cstheme="minorHAnsi"/>
+              </w:rPr>
+              <w:t>Current Bet: 88</w:t>
             </w:r>
           </w:p>
           <w:p>
@@ -3157,11 +2918,13 @@
               <w:jc w:val="center"/>
               <w:rPr>
                 <w:rFonts w:asciiTheme="minorHAnsi" w:hAnsiTheme="minorHAnsi" w:cstheme="minorHAnsi"/>
-              </w:rPr>
-            </w:pPr>
-            <w:r>
-              <w:rPr>
-                <w:rFonts w:asciiTheme="minorHAnsi" w:hAnsiTheme="minorHAnsi" w:cstheme="minorHAnsi"/>
+                <w:color w:val="000000" w:themeColor="text1"/>
+              </w:rPr>
+            </w:pPr>
+            <w:r>
+              <w:rPr>
+                <w:rFonts w:asciiTheme="minorHAnsi" w:hAnsiTheme="minorHAnsi" w:cstheme="minorHAnsi"/>
+                <w:color w:val="000000" w:themeColor="text1"/>
               </w:rPr>
               <w:t>Player2:</w:t>
             </w:r>
@@ -3171,45 +2934,31 @@
               <w:pStyle w:val="TableContents"/>
               <w:rPr>
                 <w:rFonts w:asciiTheme="minorHAnsi" w:hAnsiTheme="minorHAnsi" w:cstheme="minorHAnsi"/>
-                <w:color w:val="FF0000"/>
-              </w:rPr>
-            </w:pPr>
-            <w:r>
-              <w:rPr>
-                <w:rFonts w:asciiTheme="minorHAnsi" w:hAnsiTheme="minorHAnsi" w:cstheme="minorHAnsi"/>
-                <w:color w:val="FF0000"/>
-              </w:rPr>
-              <w:t xml:space="preserve">Bet Amount: </w:t>
-            </w:r>
-            <w:r>
-              <w:rPr>
-                <w:rFonts w:asciiTheme="minorHAnsi" w:hAnsiTheme="minorHAnsi" w:cstheme="minorHAnsi"/>
-                <w:color w:val="FF0000"/>
-              </w:rPr>
-              <w:t>81.0</w:t>
-            </w:r>
-          </w:p>
-          <w:p>
-            <w:pPr>
-              <w:pStyle w:val="TableContents"/>
-              <w:rPr>
-                <w:rFonts w:asciiTheme="minorHAnsi" w:hAnsiTheme="minorHAnsi" w:cstheme="minorHAnsi"/>
-                <w:color w:val="FF0000"/>
-              </w:rPr>
-            </w:pPr>
-            <w:r>
-              <w:rPr>
-                <w:rFonts w:asciiTheme="minorHAnsi" w:hAnsiTheme="minorHAnsi" w:cstheme="minorHAnsi"/>
-                <w:color w:val="FF0000"/>
-              </w:rPr>
-              <w:t xml:space="preserve">Wallet: </w:t>
-            </w:r>
-            <w:r>
-              <w:rPr>
-                <w:rFonts w:asciiTheme="minorHAnsi" w:hAnsiTheme="minorHAnsi" w:cstheme="minorHAnsi"/>
-                <w:color w:val="FF0000"/>
-              </w:rPr>
-              <w:t>81</w:t>
+                <w:color w:val="000000" w:themeColor="text1"/>
+              </w:rPr>
+            </w:pPr>
+            <w:r>
+              <w:rPr>
+                <w:rFonts w:asciiTheme="minorHAnsi" w:hAnsiTheme="minorHAnsi" w:cstheme="minorHAnsi"/>
+                <w:color w:val="000000" w:themeColor="text1"/>
+              </w:rPr>
+              <w:t>Bet Amount: 81.0</w:t>
+            </w:r>
+          </w:p>
+          <w:p>
+            <w:pPr>
+              <w:pStyle w:val="TableContents"/>
+              <w:rPr>
+                <w:rFonts w:asciiTheme="minorHAnsi" w:hAnsiTheme="minorHAnsi" w:cstheme="minorHAnsi"/>
+                <w:color w:val="000000" w:themeColor="text1"/>
+              </w:rPr>
+            </w:pPr>
+            <w:r>
+              <w:rPr>
+                <w:rFonts w:asciiTheme="minorHAnsi" w:hAnsiTheme="minorHAnsi" w:cstheme="minorHAnsi"/>
+                <w:color w:val="000000" w:themeColor="text1"/>
+              </w:rPr>
+              <w:t>Wallet: 81</w:t>
             </w:r>
           </w:p>
           <w:p>
@@ -3218,11 +2967,13 @@
               <w:jc w:val="center"/>
               <w:rPr>
                 <w:rFonts w:asciiTheme="minorHAnsi" w:hAnsiTheme="minorHAnsi" w:cstheme="minorHAnsi"/>
-              </w:rPr>
-            </w:pPr>
-            <w:r>
-              <w:rPr>
-                <w:rFonts w:asciiTheme="minorHAnsi" w:hAnsiTheme="minorHAnsi" w:cstheme="minorHAnsi"/>
+                <w:color w:val="000000" w:themeColor="text1"/>
+              </w:rPr>
+            </w:pPr>
+            <w:r>
+              <w:rPr>
+                <w:rFonts w:asciiTheme="minorHAnsi" w:hAnsiTheme="minorHAnsi" w:cstheme="minorHAnsi"/>
+                <w:color w:val="000000" w:themeColor="text1"/>
               </w:rPr>
               <w:t>All Players:</w:t>
             </w:r>
@@ -3232,87 +2983,47 @@
               <w:pStyle w:val="TableContents"/>
               <w:rPr>
                 <w:rFonts w:asciiTheme="minorHAnsi" w:hAnsiTheme="minorHAnsi" w:cstheme="minorHAnsi"/>
-                <w:color w:val="FF0000"/>
-              </w:rPr>
-            </w:pPr>
-            <w:r>
-              <w:rPr>
-                <w:rFonts w:asciiTheme="minorHAnsi" w:hAnsiTheme="minorHAnsi" w:cstheme="minorHAnsi"/>
-                <w:color w:val="FF0000"/>
-              </w:rPr>
-              <w:t xml:space="preserve">Pot: </w:t>
-            </w:r>
-            <w:r>
-              <w:rPr>
-                <w:rFonts w:asciiTheme="minorHAnsi" w:hAnsiTheme="minorHAnsi" w:cstheme="minorHAnsi"/>
-                <w:color w:val="FF0000"/>
-              </w:rPr>
-              <w:t>90</w:t>
-            </w:r>
-          </w:p>
-          <w:p>
-            <w:pPr>
-              <w:pStyle w:val="TableContents"/>
-              <w:rPr>
-                <w:rFonts w:asciiTheme="minorHAnsi" w:hAnsiTheme="minorHAnsi" w:cstheme="minorHAnsi"/>
-              </w:rPr>
-            </w:pPr>
-            <w:r>
-              <w:rPr>
-                <w:rFonts w:asciiTheme="minorHAnsi" w:hAnsiTheme="minorHAnsi" w:cstheme="minorHAnsi"/>
-              </w:rPr>
-              <w:t xml:space="preserve">Current Bet: </w:t>
-            </w:r>
-            <w:r>
-              <w:rPr>
-                <w:rFonts w:asciiTheme="minorHAnsi" w:hAnsiTheme="minorHAnsi" w:cstheme="minorHAnsi"/>
-              </w:rPr>
-              <w:t>88</w:t>
-            </w:r>
-          </w:p>
-          <w:p>
-            <w:pPr>
-              <w:pStyle w:val="TableContents"/>
-              <w:rPr>
-                <w:rFonts w:asciiTheme="minorHAnsi" w:hAnsiTheme="minorHAnsi" w:cstheme="minorHAnsi"/>
-                <w:color w:val="FF0000"/>
-              </w:rPr>
-            </w:pPr>
-            <w:r>
-              <w:rPr>
-                <w:rFonts w:asciiTheme="minorHAnsi" w:hAnsiTheme="minorHAnsi" w:cstheme="minorHAnsi"/>
-                <w:color w:val="FF0000"/>
-              </w:rPr>
-              <w:t>“Waiting on Player</w:t>
-            </w:r>
-            <w:r>
-              <w:rPr>
-                <w:rFonts w:asciiTheme="minorHAnsi" w:hAnsiTheme="minorHAnsi" w:cstheme="minorHAnsi"/>
-                <w:color w:val="FF0000"/>
-              </w:rPr>
-              <w:t>2</w:t>
-            </w:r>
-            <w:r>
-              <w:rPr>
-                <w:rFonts w:asciiTheme="minorHAnsi" w:hAnsiTheme="minorHAnsi" w:cstheme="minorHAnsi"/>
-                <w:color w:val="FF0000"/>
-              </w:rPr>
-              <w:t>”</w:t>
-            </w:r>
-          </w:p>
-          <w:p>
-            <w:pPr>
-              <w:pStyle w:val="TableContents"/>
-              <w:rPr>
-                <w:rFonts w:asciiTheme="minorHAnsi" w:hAnsiTheme="minorHAnsi" w:cstheme="minorHAnsi"/>
-              </w:rPr>
-            </w:pPr>
-            <w:r>
-              <w:rPr>
-                <w:rFonts w:asciiTheme="minorHAnsi" w:hAnsiTheme="minorHAnsi" w:cstheme="minorHAnsi"/>
-                <w:color w:val="FF0000"/>
-              </w:rPr>
-              <w:t>Dealer process aborted</w:t>
+                <w:color w:val="000000" w:themeColor="text1"/>
+              </w:rPr>
+            </w:pPr>
+            <w:r>
+              <w:rPr>
+                <w:rFonts w:asciiTheme="minorHAnsi" w:hAnsiTheme="minorHAnsi" w:cstheme="minorHAnsi"/>
+                <w:color w:val="000000" w:themeColor="text1"/>
+              </w:rPr>
+              <w:t>Pot: 90</w:t>
+            </w:r>
+          </w:p>
+          <w:p>
+            <w:pPr>
+              <w:pStyle w:val="TableContents"/>
+              <w:rPr>
+                <w:rFonts w:asciiTheme="minorHAnsi" w:hAnsiTheme="minorHAnsi" w:cstheme="minorHAnsi"/>
+                <w:color w:val="000000" w:themeColor="text1"/>
+              </w:rPr>
+            </w:pPr>
+            <w:r>
+              <w:rPr>
+                <w:rFonts w:asciiTheme="minorHAnsi" w:hAnsiTheme="minorHAnsi" w:cstheme="minorHAnsi"/>
+                <w:color w:val="000000" w:themeColor="text1"/>
+              </w:rPr>
+              <w:t>Current Bet: 88</w:t>
+            </w:r>
+          </w:p>
+          <w:p>
+            <w:pPr>
+              <w:pStyle w:val="TableContents"/>
+              <w:rPr>
+                <w:rFonts w:asciiTheme="minorHAnsi" w:hAnsiTheme="minorHAnsi" w:cstheme="minorHAnsi"/>
+                <w:color w:val="000000" w:themeColor="text1"/>
+              </w:rPr>
+            </w:pPr>
+            <w:r>
+              <w:rPr>
+                <w:rFonts w:asciiTheme="minorHAnsi" w:hAnsiTheme="minorHAnsi" w:cstheme="minorHAnsi"/>
+                <w:color w:val="000000" w:themeColor="text1"/>
+              </w:rPr>
+              <w:t>“Waiting on Player2”</w:t>
             </w:r>
           </w:p>
         </w:tc>
@@ -3510,25 +3221,7 @@
                 <w:rFonts w:asciiTheme="minorHAnsi" w:hAnsiTheme="minorHAnsi" w:cstheme="minorHAnsi"/>
               </w:rPr>
               <w:lastRenderedPageBreak/>
-              <w:t>C</w:t>
-            </w:r>
-            <w:r>
-              <w:rPr>
-                <w:rFonts w:asciiTheme="minorHAnsi" w:hAnsiTheme="minorHAnsi" w:cstheme="minorHAnsi"/>
-              </w:rPr>
-              <w:t xml:space="preserve">lick </w:t>
-            </w:r>
-            <w:r>
-              <w:rPr>
-                <w:rFonts w:asciiTheme="minorHAnsi" w:hAnsiTheme="minorHAnsi" w:cstheme="minorHAnsi"/>
-              </w:rPr>
-              <w:t>Check on Player1</w:t>
-            </w:r>
-            <w:r>
-              <w:rPr>
-                <w:rFonts w:asciiTheme="minorHAnsi" w:hAnsiTheme="minorHAnsi" w:cstheme="minorHAnsi"/>
-              </w:rPr>
-              <w:t>.</w:t>
+              <w:t>Click Check on Player1.</w:t>
             </w:r>
           </w:p>
         </w:tc>
@@ -4089,13 +3782,7 @@
               <w:rPr>
                 <w:rFonts w:asciiTheme="minorHAnsi" w:hAnsiTheme="minorHAnsi" w:cstheme="minorHAnsi"/>
               </w:rPr>
-              <w:t>Bet Amount: $</w:t>
-            </w:r>
-            <w:r>
-              <w:rPr>
-                <w:rFonts w:asciiTheme="minorHAnsi" w:hAnsiTheme="minorHAnsi" w:cstheme="minorHAnsi"/>
-              </w:rPr>
-              <w:t>88</w:t>
+              <w:t>Bet Amount: $88</w:t>
             </w:r>
           </w:p>
           <w:p>
@@ -4561,7 +4248,7 @@
               <w:rPr>
                 <w:rFonts w:ascii="Calibri" w:hAnsi="Calibri" w:cs="Calibri"/>
               </w:rPr>
-              <w:t>Game should wait for other players to join</w:t>
+              <w:t>Game starts as there are two players now.</w:t>
             </w:r>
           </w:p>
         </w:tc>
@@ -4581,13 +4268,7 @@
               <w:rPr>
                 <w:rFonts w:ascii="Calibri" w:hAnsi="Calibri" w:cs="Calibri"/>
               </w:rPr>
-              <w:t xml:space="preserve">The dealer will </w:t>
-            </w:r>
-            <w:r>
-              <w:rPr>
-                <w:rFonts w:ascii="Calibri" w:hAnsi="Calibri" w:cs="Calibri"/>
-              </w:rPr>
-              <w:t>start the game</w:t>
+              <w:t>Game starts as there are two players now.</w:t>
             </w:r>
           </w:p>
         </w:tc>
@@ -4632,7 +4313,7 @@
               <w:rPr>
                 <w:rFonts w:ascii="Calibri" w:hAnsi="Calibri" w:cs="Calibri"/>
               </w:rPr>
-              <w:t>Game should be started</w:t>
+              <w:t>Player joins the table but must wait for the current game to finish before being able to join</w:t>
             </w:r>
           </w:p>
         </w:tc>
@@ -4652,7 +4333,7 @@
               <w:rPr>
                 <w:rFonts w:ascii="Calibri" w:hAnsi="Calibri" w:cs="Calibri"/>
               </w:rPr>
-              <w:t>The dealer will start the game when there are two players and when the third player joins, it will abort the server program with game ideal=false assert.</w:t>
+              <w:t>Player joins the table but must wait for the current game to finish before being able to join</w:t>
             </w:r>
           </w:p>
         </w:tc>
@@ -5118,63 +4799,27 @@
               <w:rPr>
                 <w:rFonts w:ascii="Calibri" w:hAnsi="Calibri" w:cs="Calibri"/>
               </w:rPr>
-              <w:t xml:space="preserve">Portable only in </w:t>
-            </w:r>
-            <w:proofErr w:type="spellStart"/>
-            <w:r>
+              <w:t>Portable only in linux environment</w:t>
+            </w:r>
+          </w:p>
+        </w:tc>
+        <w:tc>
+          <w:tcPr>
+            <w:tcW w:w="3324" w:type="dxa"/>
+            <w:shd w:val="clear" w:color="auto" w:fill="auto"/>
+          </w:tcPr>
+          <w:p>
+            <w:pPr>
+              <w:pStyle w:val="TableContents"/>
               <w:rPr>
                 <w:rFonts w:ascii="Calibri" w:hAnsi="Calibri" w:cs="Calibri"/>
               </w:rPr>
-              <w:t>linux</w:t>
-            </w:r>
-            <w:proofErr w:type="spellEnd"/>
+            </w:pPr>
             <w:r>
               <w:rPr>
                 <w:rFonts w:ascii="Calibri" w:hAnsi="Calibri" w:cs="Calibri"/>
               </w:rPr>
-              <w:t xml:space="preserve"> environment</w:t>
-            </w:r>
-          </w:p>
-        </w:tc>
-        <w:tc>
-          <w:tcPr>
-            <w:tcW w:w="3324" w:type="dxa"/>
-            <w:shd w:val="clear" w:color="auto" w:fill="auto"/>
-          </w:tcPr>
-          <w:p>
-            <w:pPr>
-              <w:pStyle w:val="TableContents"/>
-              <w:rPr>
-                <w:rFonts w:ascii="Calibri" w:hAnsi="Calibri" w:cs="Calibri"/>
-              </w:rPr>
-            </w:pPr>
-            <w:proofErr w:type="gramStart"/>
-            <w:r>
-              <w:rPr>
-                <w:rFonts w:ascii="Calibri" w:hAnsi="Calibri" w:cs="Calibri"/>
-              </w:rPr>
-              <w:t>Doesn’t</w:t>
-            </w:r>
-            <w:proofErr w:type="gramEnd"/>
-            <w:r>
-              <w:rPr>
-                <w:rFonts w:ascii="Calibri" w:hAnsi="Calibri" w:cs="Calibri"/>
-              </w:rPr>
-              <w:t xml:space="preserve"> work in other platform besides </w:t>
-            </w:r>
-            <w:proofErr w:type="spellStart"/>
-            <w:r>
-              <w:rPr>
-                <w:rFonts w:ascii="Calibri" w:hAnsi="Calibri" w:cs="Calibri"/>
-              </w:rPr>
-              <w:t>linux</w:t>
-            </w:r>
-            <w:proofErr w:type="spellEnd"/>
-            <w:r>
-              <w:rPr>
-                <w:rFonts w:ascii="Calibri" w:hAnsi="Calibri" w:cs="Calibri"/>
-              </w:rPr>
-              <w:t xml:space="preserve"> embedded system</w:t>
+              <w:t>Doesn’t work in other platform besides linux embedded system</w:t>
             </w:r>
           </w:p>
         </w:tc>
@@ -5219,16 +4864,8 @@
               <w:rPr>
                 <w:rFonts w:ascii="Calibri" w:hAnsi="Calibri" w:cs="Calibri"/>
               </w:rPr>
-              <w:t xml:space="preserve">Easily cleared bugs to maintain its </w:t>
-            </w:r>
-            <w:proofErr w:type="spellStart"/>
-            <w:r>
-              <w:rPr>
-                <w:rFonts w:ascii="Calibri" w:hAnsi="Calibri" w:cs="Calibri"/>
-              </w:rPr>
-              <w:t>productability</w:t>
-            </w:r>
-            <w:proofErr w:type="spellEnd"/>
+              <w:t>Easily cleared bugs to maintain its productability</w:t>
+            </w:r>
           </w:p>
         </w:tc>
       </w:tr>
@@ -5403,6 +5040,18 @@
                 <w:rFonts w:asciiTheme="minorHAnsi" w:hAnsiTheme="minorHAnsi" w:cstheme="minorHAnsi"/>
               </w:rPr>
             </w:pPr>
+            <w:r>
+              <w:rPr>
+                <w:rFonts w:asciiTheme="minorHAnsi" w:hAnsiTheme="minorHAnsi" w:cstheme="minorHAnsi"/>
+              </w:rPr>
+              <w:t>Since Player1 no longer has money, kicked from table.</w:t>
+            </w:r>
+            <w:r>
+              <w:rPr>
+                <w:rFonts w:asciiTheme="minorHAnsi" w:hAnsiTheme="minorHAnsi" w:cstheme="minorHAnsi"/>
+              </w:rPr>
+              <w:t xml:space="preserve"> Can’t do anything about the client.</w:t>
+            </w:r>
           </w:p>
         </w:tc>
       </w:tr>
@@ -5556,23 +5205,7 @@
           <w:rFonts w:asciiTheme="minorHAnsi" w:hAnsiTheme="minorHAnsi" w:cstheme="minorHAnsi"/>
           <w:highlight w:val="yellow"/>
         </w:rPr>
-        <w:t xml:space="preserve">Four requirements were </w:t>
-      </w:r>
-      <w:proofErr w:type="gramStart"/>
-      <w:r>
-        <w:rPr>
-          <w:rFonts w:asciiTheme="minorHAnsi" w:hAnsiTheme="minorHAnsi" w:cstheme="minorHAnsi"/>
-          <w:highlight w:val="yellow"/>
-        </w:rPr>
-        <w:t>modified</w:t>
-      </w:r>
-      <w:proofErr w:type="gramEnd"/>
-      <w:r>
-        <w:rPr>
-          <w:rFonts w:asciiTheme="minorHAnsi" w:hAnsiTheme="minorHAnsi" w:cstheme="minorHAnsi"/>
-          <w:highlight w:val="yellow"/>
-        </w:rPr>
-        <w:t xml:space="preserve"> and two requirements were deleted during this activity.</w:t>
+        <w:t>Four requirements were modified and two requirements were deleted during this activity.</w:t>
       </w:r>
       <w:r>
         <w:rPr>
@@ -5581,21 +5214,12 @@
         </w:rPr>
         <w:t xml:space="preserve"> </w:t>
       </w:r>
-      <w:proofErr w:type="gramStart"/>
       <w:r>
         <w:rPr>
           <w:rFonts w:asciiTheme="minorHAnsi" w:hAnsiTheme="minorHAnsi" w:cstheme="minorHAnsi"/>
           <w:highlight w:val="yellow"/>
         </w:rPr>
-        <w:t>With the exception of</w:t>
-      </w:r>
-      <w:proofErr w:type="gramEnd"/>
-      <w:r>
-        <w:rPr>
-          <w:rFonts w:asciiTheme="minorHAnsi" w:hAnsiTheme="minorHAnsi" w:cstheme="minorHAnsi"/>
-          <w:highlight w:val="yellow"/>
-        </w:rPr>
-        <w:t xml:space="preserve"> the listed defects, the poker++ program meets all requirements.</w:t>
+        <w:t>With the exception of the listed defects, the poker++ program meets all requirements.</w:t>
       </w:r>
     </w:p>
     <w:p>
@@ -5638,7 +5262,7 @@
 </file>
 
 <file path=word/endnotes.xml><?xml version="1.0" encoding="utf-8"?>
-<w:endnotes xmlns:wpc="http://schemas.microsoft.com/office/word/2010/wordprocessingCanvas" xmlns:cx="http://schemas.microsoft.com/office/drawing/2014/chartex" xmlns:cx1="http://schemas.microsoft.com/office/drawing/2015/9/8/chartex" xmlns:cx2="http://schemas.microsoft.com/office/drawing/2015/10/21/chartex" xmlns:cx3="http://schemas.microsoft.com/office/drawing/2016/5/9/chartex" xmlns:cx4="http://schemas.microsoft.com/office/drawing/2016/5/10/chartex" xmlns:cx5="http://schemas.microsoft.com/office/drawing/2016/5/11/chartex" xmlns:cx6="http://schemas.microsoft.com/office/drawing/2016/5/12/chartex" xmlns:cx7="http://schemas.microsoft.com/office/drawing/2016/5/13/chartex" xmlns:cx8="http://schemas.microsoft.com/office/drawing/2016/5/14/chartex" xmlns:mc="http://schemas.openxmlformats.org/markup-compatibility/2006" xmlns:aink="http://schemas.microsoft.com/office/drawing/2016/ink" xmlns:am3d="http://schemas.microsoft.com/office/drawing/2017/model3d" xmlns:o="urn:schemas-microsoft-com:office:office" xmlns:r="http://schemas.openxmlformats.org/officeDocument/2006/relationships" xmlns:m="http://schemas.openxmlformats.org/officeDocument/2006/math" xmlns:v="urn:schemas-microsoft-com:vml" xmlns:wp14="http://schemas.microsoft.com/office/word/2010/wordprocessingDrawing" xmlns:wp="http://schemas.openxmlformats.org/drawingml/2006/wordprocessingDrawing" xmlns:w10="urn:schemas-microsoft-com:office:word" xmlns:w="http://schemas.openxmlformats.org/wordprocessingml/2006/main" xmlns:w14="http://schemas.microsoft.com/office/word/2010/wordml" xmlns:w15="http://schemas.microsoft.com/office/word/2012/wordml" xmlns:w16cex="http://schemas.microsoft.com/office/word/2018/wordml/cex" xmlns:w16cid="http://schemas.microsoft.com/office/word/2016/wordml/cid" xmlns:w16="http://schemas.microsoft.com/office/word/2018/wordml" xmlns:w16se="http://schemas.microsoft.com/office/word/2015/wordml/symex" xmlns:wpg="http://schemas.microsoft.com/office/word/2010/wordprocessingGroup" xmlns:wpi="http://schemas.microsoft.com/office/word/2010/wordprocessingInk" xmlns:wne="http://schemas.microsoft.com/office/word/2006/wordml" xmlns:wps="http://schemas.microsoft.com/office/word/2010/wordprocessingShape" mc:Ignorable="w14 w15 w16se w16cid w16 w16cex wp14">
+<w:endnotes xmlns:wpc="http://schemas.microsoft.com/office/word/2010/wordprocessingCanvas" xmlns:cx="http://schemas.microsoft.com/office/drawing/2014/chartex" xmlns:cx1="http://schemas.microsoft.com/office/drawing/2015/9/8/chartex" xmlns:cx2="http://schemas.microsoft.com/office/drawing/2015/10/21/chartex" xmlns:cx3="http://schemas.microsoft.com/office/drawing/2016/5/9/chartex" xmlns:cx4="http://schemas.microsoft.com/office/drawing/2016/5/10/chartex" xmlns:cx5="http://schemas.microsoft.com/office/drawing/2016/5/11/chartex" xmlns:cx6="http://schemas.microsoft.com/office/drawing/2016/5/12/chartex" xmlns:cx7="http://schemas.microsoft.com/office/drawing/2016/5/13/chartex" xmlns:cx8="http://schemas.microsoft.com/office/drawing/2016/5/14/chartex" xmlns:mc="http://schemas.openxmlformats.org/markup-compatibility/2006" xmlns:aink="http://schemas.microsoft.com/office/drawing/2016/ink" xmlns:am3d="http://schemas.microsoft.com/office/drawing/2017/model3d" xmlns:o="urn:schemas-microsoft-com:office:office" xmlns:r="http://schemas.openxmlformats.org/officeDocument/2006/relationships" xmlns:m="http://schemas.openxmlformats.org/officeDocument/2006/math" xmlns:v="urn:schemas-microsoft-com:vml" xmlns:wp14="http://schemas.microsoft.com/office/word/2010/wordprocessingDrawing" xmlns:wp="http://schemas.openxmlformats.org/drawingml/2006/wordprocessingDrawing" xmlns:w10="urn:schemas-microsoft-com:office:word" xmlns:w="http://schemas.openxmlformats.org/wordprocessingml/2006/main" xmlns:w14="http://schemas.microsoft.com/office/word/2010/wordml" xmlns:w15="http://schemas.microsoft.com/office/word/2012/wordml" xmlns:w16cid="http://schemas.microsoft.com/office/word/2016/wordml/cid" xmlns:w16se="http://schemas.microsoft.com/office/word/2015/wordml/symex" xmlns:wpg="http://schemas.microsoft.com/office/word/2010/wordprocessingGroup" xmlns:wpi="http://schemas.microsoft.com/office/word/2010/wordprocessingInk" xmlns:wne="http://schemas.microsoft.com/office/word/2006/wordml" xmlns:wps="http://schemas.microsoft.com/office/word/2010/wordprocessingShape" mc:Ignorable="w14 w15 w16se w16cid wp14">
   <w:endnote w:type="separator" w:id="-1">
     <w:p>
       <w:r>
@@ -5657,7 +5281,7 @@
 </file>
 
 <file path=word/footnotes.xml><?xml version="1.0" encoding="utf-8"?>
-<w:footnotes xmlns:wpc="http://schemas.microsoft.com/office/word/2010/wordprocessingCanvas" xmlns:cx="http://schemas.microsoft.com/office/drawing/2014/chartex" xmlns:cx1="http://schemas.microsoft.com/office/drawing/2015/9/8/chartex" xmlns:cx2="http://schemas.microsoft.com/office/drawing/2015/10/21/chartex" xmlns:cx3="http://schemas.microsoft.com/office/drawing/2016/5/9/chartex" xmlns:cx4="http://schemas.microsoft.com/office/drawing/2016/5/10/chartex" xmlns:cx5="http://schemas.microsoft.com/office/drawing/2016/5/11/chartex" xmlns:cx6="http://schemas.microsoft.com/office/drawing/2016/5/12/chartex" xmlns:cx7="http://schemas.microsoft.com/office/drawing/2016/5/13/chartex" xmlns:cx8="http://schemas.microsoft.com/office/drawing/2016/5/14/chartex" xmlns:mc="http://schemas.openxmlformats.org/markup-compatibility/2006" xmlns:aink="http://schemas.microsoft.com/office/drawing/2016/ink" xmlns:am3d="http://schemas.microsoft.com/office/drawing/2017/model3d" xmlns:o="urn:schemas-microsoft-com:office:office" xmlns:r="http://schemas.openxmlformats.org/officeDocument/2006/relationships" xmlns:m="http://schemas.openxmlformats.org/officeDocument/2006/math" xmlns:v="urn:schemas-microsoft-com:vml" xmlns:wp14="http://schemas.microsoft.com/office/word/2010/wordprocessingDrawing" xmlns:wp="http://schemas.openxmlformats.org/drawingml/2006/wordprocessingDrawing" xmlns:w10="urn:schemas-microsoft-com:office:word" xmlns:w="http://schemas.openxmlformats.org/wordprocessingml/2006/main" xmlns:w14="http://schemas.microsoft.com/office/word/2010/wordml" xmlns:w15="http://schemas.microsoft.com/office/word/2012/wordml" xmlns:w16cex="http://schemas.microsoft.com/office/word/2018/wordml/cex" xmlns:w16cid="http://schemas.microsoft.com/office/word/2016/wordml/cid" xmlns:w16="http://schemas.microsoft.com/office/word/2018/wordml" xmlns:w16se="http://schemas.microsoft.com/office/word/2015/wordml/symex" xmlns:wpg="http://schemas.microsoft.com/office/word/2010/wordprocessingGroup" xmlns:wpi="http://schemas.microsoft.com/office/word/2010/wordprocessingInk" xmlns:wne="http://schemas.microsoft.com/office/word/2006/wordml" xmlns:wps="http://schemas.microsoft.com/office/word/2010/wordprocessingShape" mc:Ignorable="w14 w15 w16se w16cid w16 w16cex wp14">
+<w:footnotes xmlns:wpc="http://schemas.microsoft.com/office/word/2010/wordprocessingCanvas" xmlns:cx="http://schemas.microsoft.com/office/drawing/2014/chartex" xmlns:cx1="http://schemas.microsoft.com/office/drawing/2015/9/8/chartex" xmlns:cx2="http://schemas.microsoft.com/office/drawing/2015/10/21/chartex" xmlns:cx3="http://schemas.microsoft.com/office/drawing/2016/5/9/chartex" xmlns:cx4="http://schemas.microsoft.com/office/drawing/2016/5/10/chartex" xmlns:cx5="http://schemas.microsoft.com/office/drawing/2016/5/11/chartex" xmlns:cx6="http://schemas.microsoft.com/office/drawing/2016/5/12/chartex" xmlns:cx7="http://schemas.microsoft.com/office/drawing/2016/5/13/chartex" xmlns:cx8="http://schemas.microsoft.com/office/drawing/2016/5/14/chartex" xmlns:mc="http://schemas.openxmlformats.org/markup-compatibility/2006" xmlns:aink="http://schemas.microsoft.com/office/drawing/2016/ink" xmlns:am3d="http://schemas.microsoft.com/office/drawing/2017/model3d" xmlns:o="urn:schemas-microsoft-com:office:office" xmlns:r="http://schemas.openxmlformats.org/officeDocument/2006/relationships" xmlns:m="http://schemas.openxmlformats.org/officeDocument/2006/math" xmlns:v="urn:schemas-microsoft-com:vml" xmlns:wp14="http://schemas.microsoft.com/office/word/2010/wordprocessingDrawing" xmlns:wp="http://schemas.openxmlformats.org/drawingml/2006/wordprocessingDrawing" xmlns:w10="urn:schemas-microsoft-com:office:word" xmlns:w="http://schemas.openxmlformats.org/wordprocessingml/2006/main" xmlns:w14="http://schemas.microsoft.com/office/word/2010/wordml" xmlns:w15="http://schemas.microsoft.com/office/word/2012/wordml" xmlns:w16cid="http://schemas.microsoft.com/office/word/2016/wordml/cid" xmlns:w16se="http://schemas.microsoft.com/office/word/2015/wordml/symex" xmlns:wpg="http://schemas.microsoft.com/office/word/2010/wordprocessingGroup" xmlns:wpi="http://schemas.microsoft.com/office/word/2010/wordprocessingInk" xmlns:wne="http://schemas.microsoft.com/office/word/2006/wordml" xmlns:wps="http://schemas.microsoft.com/office/word/2010/wordprocessingShape" mc:Ignorable="w14 w15 w16se w16cid wp14">
   <w:footnote w:type="separator" w:id="-1">
     <w:p>
       <w:r>
@@ -5676,7 +5300,7 @@
 </file>
 
 <file path=word/header1.xml><?xml version="1.0" encoding="utf-8"?>
-<w:hdr xmlns:wpc="http://schemas.microsoft.com/office/word/2010/wordprocessingCanvas" xmlns:cx="http://schemas.microsoft.com/office/drawing/2014/chartex" xmlns:cx1="http://schemas.microsoft.com/office/drawing/2015/9/8/chartex" xmlns:cx2="http://schemas.microsoft.com/office/drawing/2015/10/21/chartex" xmlns:cx3="http://schemas.microsoft.com/office/drawing/2016/5/9/chartex" xmlns:cx4="http://schemas.microsoft.com/office/drawing/2016/5/10/chartex" xmlns:cx5="http://schemas.microsoft.com/office/drawing/2016/5/11/chartex" xmlns:cx6="http://schemas.microsoft.com/office/drawing/2016/5/12/chartex" xmlns:cx7="http://schemas.microsoft.com/office/drawing/2016/5/13/chartex" xmlns:cx8="http://schemas.microsoft.com/office/drawing/2016/5/14/chartex" xmlns:mc="http://schemas.openxmlformats.org/markup-compatibility/2006" xmlns:aink="http://schemas.microsoft.com/office/drawing/2016/ink" xmlns:am3d="http://schemas.microsoft.com/office/drawing/2017/model3d" xmlns:o="urn:schemas-microsoft-com:office:office" xmlns:r="http://schemas.openxmlformats.org/officeDocument/2006/relationships" xmlns:m="http://schemas.openxmlformats.org/officeDocument/2006/math" xmlns:v="urn:schemas-microsoft-com:vml" xmlns:wp14="http://schemas.microsoft.com/office/word/2010/wordprocessingDrawing" xmlns:wp="http://schemas.openxmlformats.org/drawingml/2006/wordprocessingDrawing" xmlns:w10="urn:schemas-microsoft-com:office:word" xmlns:w="http://schemas.openxmlformats.org/wordprocessingml/2006/main" xmlns:w14="http://schemas.microsoft.com/office/word/2010/wordml" xmlns:w15="http://schemas.microsoft.com/office/word/2012/wordml" xmlns:w16cex="http://schemas.microsoft.com/office/word/2018/wordml/cex" xmlns:w16cid="http://schemas.microsoft.com/office/word/2016/wordml/cid" xmlns:w16="http://schemas.microsoft.com/office/word/2018/wordml" xmlns:w16se="http://schemas.microsoft.com/office/word/2015/wordml/symex" xmlns:wpg="http://schemas.microsoft.com/office/word/2010/wordprocessingGroup" xmlns:wpi="http://schemas.microsoft.com/office/word/2010/wordprocessingInk" xmlns:wne="http://schemas.microsoft.com/office/word/2006/wordml" xmlns:wps="http://schemas.microsoft.com/office/word/2010/wordprocessingShape" mc:Ignorable="w14 w15 w16se w16cid w16 w16cex wp14">
+<w:hdr xmlns:wpc="http://schemas.microsoft.com/office/word/2010/wordprocessingCanvas" xmlns:cx="http://schemas.microsoft.com/office/drawing/2014/chartex" xmlns:cx1="http://schemas.microsoft.com/office/drawing/2015/9/8/chartex" xmlns:cx2="http://schemas.microsoft.com/office/drawing/2015/10/21/chartex" xmlns:cx3="http://schemas.microsoft.com/office/drawing/2016/5/9/chartex" xmlns:cx4="http://schemas.microsoft.com/office/drawing/2016/5/10/chartex" xmlns:cx5="http://schemas.microsoft.com/office/drawing/2016/5/11/chartex" xmlns:cx6="http://schemas.microsoft.com/office/drawing/2016/5/12/chartex" xmlns:cx7="http://schemas.microsoft.com/office/drawing/2016/5/13/chartex" xmlns:cx8="http://schemas.microsoft.com/office/drawing/2016/5/14/chartex" xmlns:mc="http://schemas.openxmlformats.org/markup-compatibility/2006" xmlns:aink="http://schemas.microsoft.com/office/drawing/2016/ink" xmlns:am3d="http://schemas.microsoft.com/office/drawing/2017/model3d" xmlns:o="urn:schemas-microsoft-com:office:office" xmlns:r="http://schemas.openxmlformats.org/officeDocument/2006/relationships" xmlns:m="http://schemas.openxmlformats.org/officeDocument/2006/math" xmlns:v="urn:schemas-microsoft-com:vml" xmlns:wp14="http://schemas.microsoft.com/office/word/2010/wordprocessingDrawing" xmlns:wp="http://schemas.openxmlformats.org/drawingml/2006/wordprocessingDrawing" xmlns:w10="urn:schemas-microsoft-com:office:word" xmlns:w="http://schemas.openxmlformats.org/wordprocessingml/2006/main" xmlns:w14="http://schemas.microsoft.com/office/word/2010/wordml" xmlns:w15="http://schemas.microsoft.com/office/word/2012/wordml" xmlns:w16cid="http://schemas.microsoft.com/office/word/2016/wordml/cid" xmlns:w16se="http://schemas.microsoft.com/office/word/2015/wordml/symex" xmlns:wpg="http://schemas.microsoft.com/office/word/2010/wordprocessingGroup" xmlns:wpi="http://schemas.microsoft.com/office/word/2010/wordprocessingInk" xmlns:wne="http://schemas.microsoft.com/office/word/2006/wordml" xmlns:wps="http://schemas.microsoft.com/office/word/2010/wordprocessingShape" mc:Ignorable="w14 w15 w16se w16cid wp14">
   <w:p>
     <w:pPr>
       <w:pStyle w:val="Header"/>
@@ -5708,7 +5332,7 @@
 </file>
 
 <file path=word/numbering.xml><?xml version="1.0" encoding="utf-8"?>
-<w:numbering xmlns:wpc="http://schemas.microsoft.com/office/word/2010/wordprocessingCanvas" xmlns:cx="http://schemas.microsoft.com/office/drawing/2014/chartex" xmlns:cx1="http://schemas.microsoft.com/office/drawing/2015/9/8/chartex" xmlns:cx2="http://schemas.microsoft.com/office/drawing/2015/10/21/chartex" xmlns:cx3="http://schemas.microsoft.com/office/drawing/2016/5/9/chartex" xmlns:cx4="http://schemas.microsoft.com/office/drawing/2016/5/10/chartex" xmlns:cx5="http://schemas.microsoft.com/office/drawing/2016/5/11/chartex" xmlns:cx6="http://schemas.microsoft.com/office/drawing/2016/5/12/chartex" xmlns:cx7="http://schemas.microsoft.com/office/drawing/2016/5/13/chartex" xmlns:cx8="http://schemas.microsoft.com/office/drawing/2016/5/14/chartex" xmlns:mc="http://schemas.openxmlformats.org/markup-compatibility/2006" xmlns:aink="http://schemas.microsoft.com/office/drawing/2016/ink" xmlns:am3d="http://schemas.microsoft.com/office/drawing/2017/model3d" xmlns:o="urn:schemas-microsoft-com:office:office" xmlns:r="http://schemas.openxmlformats.org/officeDocument/2006/relationships" xmlns:m="http://schemas.openxmlformats.org/officeDocument/2006/math" xmlns:v="urn:schemas-microsoft-com:vml" xmlns:wp14="http://schemas.microsoft.com/office/word/2010/wordprocessingDrawing" xmlns:wp="http://schemas.openxmlformats.org/drawingml/2006/wordprocessingDrawing" xmlns:w10="urn:schemas-microsoft-com:office:word" xmlns:w="http://schemas.openxmlformats.org/wordprocessingml/2006/main" xmlns:w14="http://schemas.microsoft.com/office/word/2010/wordml" xmlns:w15="http://schemas.microsoft.com/office/word/2012/wordml" xmlns:w16cex="http://schemas.microsoft.com/office/word/2018/wordml/cex" xmlns:w16cid="http://schemas.microsoft.com/office/word/2016/wordml/cid" xmlns:w16="http://schemas.microsoft.com/office/word/2018/wordml" xmlns:w16se="http://schemas.microsoft.com/office/word/2015/wordml/symex" xmlns:wpg="http://schemas.microsoft.com/office/word/2010/wordprocessingGroup" xmlns:wpi="http://schemas.microsoft.com/office/word/2010/wordprocessingInk" xmlns:wne="http://schemas.microsoft.com/office/word/2006/wordml" xmlns:wps="http://schemas.microsoft.com/office/word/2010/wordprocessingShape" mc:Ignorable="w14 w15 w16se w16cid w16 w16cex wp14">
+<w:numbering xmlns:wpc="http://schemas.microsoft.com/office/word/2010/wordprocessingCanvas" xmlns:cx="http://schemas.microsoft.com/office/drawing/2014/chartex" xmlns:cx1="http://schemas.microsoft.com/office/drawing/2015/9/8/chartex" xmlns:cx2="http://schemas.microsoft.com/office/drawing/2015/10/21/chartex" xmlns:cx3="http://schemas.microsoft.com/office/drawing/2016/5/9/chartex" xmlns:cx4="http://schemas.microsoft.com/office/drawing/2016/5/10/chartex" xmlns:cx5="http://schemas.microsoft.com/office/drawing/2016/5/11/chartex" xmlns:cx6="http://schemas.microsoft.com/office/drawing/2016/5/12/chartex" xmlns:cx7="http://schemas.microsoft.com/office/drawing/2016/5/13/chartex" xmlns:cx8="http://schemas.microsoft.com/office/drawing/2016/5/14/chartex" xmlns:mc="http://schemas.openxmlformats.org/markup-compatibility/2006" xmlns:aink="http://schemas.microsoft.com/office/drawing/2016/ink" xmlns:am3d="http://schemas.microsoft.com/office/drawing/2017/model3d" xmlns:o="urn:schemas-microsoft-com:office:office" xmlns:r="http://schemas.openxmlformats.org/officeDocument/2006/relationships" xmlns:m="http://schemas.openxmlformats.org/officeDocument/2006/math" xmlns:v="urn:schemas-microsoft-com:vml" xmlns:wp14="http://schemas.microsoft.com/office/word/2010/wordprocessingDrawing" xmlns:wp="http://schemas.openxmlformats.org/drawingml/2006/wordprocessingDrawing" xmlns:w10="urn:schemas-microsoft-com:office:word" xmlns:w="http://schemas.openxmlformats.org/wordprocessingml/2006/main" xmlns:w14="http://schemas.microsoft.com/office/word/2010/wordml" xmlns:w15="http://schemas.microsoft.com/office/word/2012/wordml" xmlns:w16cid="http://schemas.microsoft.com/office/word/2016/wordml/cid" xmlns:w16se="http://schemas.microsoft.com/office/word/2015/wordml/symex" xmlns:wpg="http://schemas.microsoft.com/office/word/2010/wordprocessingGroup" xmlns:wpi="http://schemas.microsoft.com/office/word/2010/wordprocessingInk" xmlns:wne="http://schemas.microsoft.com/office/word/2006/wordml" xmlns:wps="http://schemas.microsoft.com/office/word/2010/wordprocessingShape" mc:Ignorable="w14 w15 w16se w16cid wp14">
   <w:abstractNum w:abstractNumId="0" w15:restartNumberingAfterBreak="0">
     <w:nsid w:val="00000001"/>
     <w:multiLevelType w:val="multilevel"/>
@@ -5982,7 +5606,7 @@
 </file>
 
 <file path=word/styles.xml><?xml version="1.0" encoding="utf-8"?>
-<w:styles xmlns:mc="http://schemas.openxmlformats.org/markup-compatibility/2006" xmlns:r="http://schemas.openxmlformats.org/officeDocument/2006/relationships" xmlns:w="http://schemas.openxmlformats.org/wordprocessingml/2006/main" xmlns:w14="http://schemas.microsoft.com/office/word/2010/wordml" xmlns:w15="http://schemas.microsoft.com/office/word/2012/wordml" xmlns:w16cex="http://schemas.microsoft.com/office/word/2018/wordml/cex" xmlns:w16cid="http://schemas.microsoft.com/office/word/2016/wordml/cid" xmlns:w16="http://schemas.microsoft.com/office/word/2018/wordml" xmlns:w16se="http://schemas.microsoft.com/office/word/2015/wordml/symex" mc:Ignorable="w14 w15 w16se w16cid w16 w16cex">
+<w:styles xmlns:mc="http://schemas.openxmlformats.org/markup-compatibility/2006" xmlns:r="http://schemas.openxmlformats.org/officeDocument/2006/relationships" xmlns:w="http://schemas.openxmlformats.org/wordprocessingml/2006/main" xmlns:w14="http://schemas.microsoft.com/office/word/2010/wordml" xmlns:w15="http://schemas.microsoft.com/office/word/2012/wordml" xmlns:w16cid="http://schemas.microsoft.com/office/word/2016/wordml/cid" xmlns:w16se="http://schemas.microsoft.com/office/word/2015/wordml/symex" mc:Ignorable="w14 w15 w16se w16cid">
   <w:docDefaults>
     <w:rPrDefault>
       <w:rPr>

</xml_diff>